<commit_message>
Added Parrot Minidrone Waypoint Follower including project changes Removed Parrot Minidrone Hover
</commit_message>
<xml_diff>
--- a/documentation/MBSE_Group5_MiniDrone.docx
+++ b/documentation/MBSE_Group5_MiniDrone.docx
@@ -167,9 +167,46 @@
     <w:p>
       <w:pPr>
         <w:rPr>
+          <w:rFonts w:cstheme="minorHAnsi"/>
           <w:lang w:val="en-US"/>
         </w:rPr>
       </w:pPr>
+      <w:r>
+        <w:rPr>
+          <w:rFonts w:cstheme="minorHAnsi"/>
+          <w:b/>
+          <w:lang w:val="en-US"/>
+        </w:rPr>
+        <w:t>Date:</w:t>
+      </w:r>
+      <w:r>
+        <w:rPr>
+          <w:rFonts w:cstheme="minorHAnsi"/>
+          <w:lang w:val="en-US"/>
+        </w:rPr>
+        <w:t xml:space="preserve"> </w:t>
+      </w:r>
+      <w:r>
+        <w:rPr>
+          <w:rFonts w:cstheme="minorHAnsi"/>
+          <w:lang w:val="en-US"/>
+        </w:rPr>
+        <w:t>8 September</w:t>
+      </w:r>
+      <w:r>
+        <w:rPr>
+          <w:rFonts w:cstheme="minorHAnsi"/>
+          <w:lang w:val="en-US"/>
+        </w:rPr>
+        <w:t xml:space="preserve"> </w:t>
+      </w:r>
+      <w:r>
+        <w:rPr>
+          <w:rFonts w:cstheme="minorHAnsi"/>
+          <w:lang w:val="en-US"/>
+        </w:rPr>
+        <w:t>2022</w:t>
+      </w:r>
     </w:p>
     <w:p>
       <w:pPr>
@@ -182,46 +219,25 @@
         <w:rPr>
           <w:rFonts w:cstheme="minorHAnsi"/>
           <w:b/>
-          <w:lang w:val="en-US"/>
-        </w:rPr>
-        <w:t>Date:</w:t>
+          <w:bCs/>
+          <w:lang w:val="en-US"/>
+        </w:rPr>
+        <w:t>Semester:</w:t>
       </w:r>
       <w:r>
         <w:rPr>
           <w:rFonts w:cstheme="minorHAnsi"/>
           <w:lang w:val="en-US"/>
         </w:rPr>
-        <w:t xml:space="preserve"> </w:t>
+        <w:t xml:space="preserve"> 7</w:t>
       </w:r>
       <w:r>
         <w:rPr>
           <w:rFonts w:cstheme="minorHAnsi"/>
           <w:lang w:val="en-US"/>
         </w:rPr>
-        <w:t>8 September</w:t>
-      </w:r>
-      <w:r>
-        <w:rPr>
-          <w:rFonts w:cstheme="minorHAnsi"/>
-          <w:lang w:val="en-US"/>
-        </w:rPr>
-        <w:t xml:space="preserve"> </w:t>
-      </w:r>
-      <w:r>
-        <w:rPr>
-          <w:rFonts w:cstheme="minorHAnsi"/>
-          <w:lang w:val="en-US"/>
-        </w:rPr>
-        <w:t>2022</w:t>
-      </w:r>
-    </w:p>
-    <w:p>
-      <w:pPr>
-        <w:rPr>
-          <w:rFonts w:cstheme="minorHAnsi"/>
-          <w:lang w:val="en-US"/>
-        </w:rPr>
-      </w:pPr>
+        <w:tab/>
+      </w:r>
       <w:r>
         <w:rPr>
           <w:rFonts w:cstheme="minorHAnsi"/>
@@ -229,14 +245,14 @@
           <w:bCs/>
           <w:lang w:val="en-US"/>
         </w:rPr>
-        <w:t>Semester:</w:t>
+        <w:t>Period:</w:t>
       </w:r>
       <w:r>
         <w:rPr>
           <w:rFonts w:cstheme="minorHAnsi"/>
           <w:lang w:val="en-US"/>
         </w:rPr>
-        <w:t xml:space="preserve"> 7</w:t>
+        <w:t xml:space="preserve"> Q1</w:t>
       </w:r>
     </w:p>
     <w:p>
@@ -586,6 +602,12 @@
                 <w:lang w:val="en-US"/>
               </w:rPr>
             </w:pPr>
+            <w:r>
+              <w:rPr>
+                <w:lang w:val="en-US"/>
+              </w:rPr>
+              <w:t>Made the constant height module.</w:t>
+            </w:r>
           </w:p>
         </w:tc>
       </w:tr>
@@ -648,6 +670,18 @@
                 <w:lang w:val="en-US"/>
               </w:rPr>
             </w:pPr>
+            <w:r>
+              <w:rPr>
+                <w:lang w:val="en-US"/>
+              </w:rPr>
+              <w:t>Filled in chapter “Use Case diagram”</w:t>
+            </w:r>
+            <w:r>
+              <w:rPr>
+                <w:lang w:val="en-US"/>
+              </w:rPr>
+              <w:t>.</w:t>
+            </w:r>
           </w:p>
         </w:tc>
       </w:tr>
@@ -683,6 +717,12 @@
                 <w:lang w:val="en-US"/>
               </w:rPr>
             </w:pPr>
+            <w:r>
+              <w:rPr>
+                <w:lang w:val="en-US"/>
+              </w:rPr>
+              <w:t>Made the predetermined path module.</w:t>
+            </w:r>
           </w:p>
         </w:tc>
       </w:tr>
@@ -745,6 +785,18 @@
                 <w:lang w:val="en-US"/>
               </w:rPr>
             </w:pPr>
+            <w:r>
+              <w:rPr>
+                <w:lang w:val="en-US"/>
+              </w:rPr>
+              <w:t>Filled in chapter “Introduction”</w:t>
+            </w:r>
+            <w:r>
+              <w:rPr>
+                <w:lang w:val="en-US"/>
+              </w:rPr>
+              <w:t>.</w:t>
+            </w:r>
           </w:p>
         </w:tc>
       </w:tr>
@@ -780,6 +832,12 @@
                 <w:lang w:val="en-US"/>
               </w:rPr>
             </w:pPr>
+            <w:r>
+              <w:rPr>
+                <w:lang w:val="en-US"/>
+              </w:rPr>
+              <w:t>Made the camera module.</w:t>
+            </w:r>
           </w:p>
         </w:tc>
       </w:tr>
@@ -859,7 +917,7 @@
           <w:r>
             <w:fldChar w:fldCharType="separate"/>
           </w:r>
-          <w:hyperlink w:anchor="_Toc113350444" w:history="1">
+          <w:hyperlink w:anchor="_Toc113436561" w:history="1">
             <w:r>
               <w:rPr>
                 <w:rStyle w:val="Hyperlink"/>
@@ -901,7 +959,7 @@
                 <w:noProof/>
                 <w:webHidden/>
               </w:rPr>
-              <w:instrText xml:space="preserve"> PAGEREF _Toc113350444 \h </w:instrText>
+              <w:instrText xml:space="preserve"> PAGEREF _Toc113436561 \h </w:instrText>
             </w:r>
             <w:r>
               <w:rPr>
@@ -945,7 +1003,7 @@
               <w:lang w:val="en-US"/>
             </w:rPr>
           </w:pPr>
-          <w:hyperlink w:anchor="_Toc113350445" w:history="1">
+          <w:hyperlink w:anchor="_Toc113436562" w:history="1">
             <w:r>
               <w:rPr>
                 <w:rStyle w:val="Hyperlink"/>
@@ -987,7 +1045,7 @@
                 <w:noProof/>
                 <w:webHidden/>
               </w:rPr>
-              <w:instrText xml:space="preserve"> PAGEREF _Toc113350445 \h </w:instrText>
+              <w:instrText xml:space="preserve"> PAGEREF _Toc113436562 \h </w:instrText>
             </w:r>
             <w:r>
               <w:rPr>
@@ -1007,7 +1065,7 @@
                 <w:noProof/>
                 <w:webHidden/>
               </w:rPr>
-              <w:t>5</w:t>
+              <w:t>4</w:t>
             </w:r>
             <w:r>
               <w:rPr>
@@ -1031,7 +1089,7 @@
               <w:lang w:val="en-US"/>
             </w:rPr>
           </w:pPr>
-          <w:hyperlink w:anchor="_Toc113350446" w:history="1">
+          <w:hyperlink w:anchor="_Toc113436563" w:history="1">
             <w:r>
               <w:rPr>
                 <w:rStyle w:val="Hyperlink"/>
@@ -1052,7 +1110,7 @@
                 <w:rStyle w:val="Hyperlink"/>
                 <w:noProof/>
               </w:rPr>
-              <w:t>Project assignment</w:t>
+              <w:t>Project goal</w:t>
             </w:r>
             <w:r>
               <w:rPr>
@@ -1073,7 +1131,7 @@
                 <w:noProof/>
                 <w:webHidden/>
               </w:rPr>
-              <w:instrText xml:space="preserve"> PAGEREF _Toc113350446 \h </w:instrText>
+              <w:instrText xml:space="preserve"> PAGEREF _Toc113436563 \h </w:instrText>
             </w:r>
             <w:r>
               <w:rPr>
@@ -1093,7 +1151,7 @@
                 <w:noProof/>
                 <w:webHidden/>
               </w:rPr>
-              <w:t>5</w:t>
+              <w:t>4</w:t>
             </w:r>
             <w:r>
               <w:rPr>
@@ -1117,7 +1175,7 @@
               <w:lang w:val="en-US"/>
             </w:rPr>
           </w:pPr>
-          <w:hyperlink w:anchor="_Toc113350447" w:history="1">
+          <w:hyperlink w:anchor="_Toc113436564" w:history="1">
             <w:r>
               <w:rPr>
                 <w:rStyle w:val="Hyperlink"/>
@@ -1159,7 +1217,7 @@
                 <w:noProof/>
                 <w:webHidden/>
               </w:rPr>
-              <w:instrText xml:space="preserve"> PAGEREF _Toc113350447 \h </w:instrText>
+              <w:instrText xml:space="preserve"> PAGEREF _Toc113436564 \h </w:instrText>
             </w:r>
             <w:r>
               <w:rPr>
@@ -1179,7 +1237,7 @@
                 <w:noProof/>
                 <w:webHidden/>
               </w:rPr>
-              <w:t>5</w:t>
+              <w:t>4</w:t>
             </w:r>
             <w:r>
               <w:rPr>
@@ -1203,7 +1261,7 @@
               <w:lang w:val="en-US"/>
             </w:rPr>
           </w:pPr>
-          <w:hyperlink w:anchor="_Toc113350448" w:history="1">
+          <w:hyperlink w:anchor="_Toc113436565" w:history="1">
             <w:r>
               <w:rPr>
                 <w:rStyle w:val="Hyperlink"/>
@@ -1245,7 +1303,7 @@
                 <w:noProof/>
                 <w:webHidden/>
               </w:rPr>
-              <w:instrText xml:space="preserve"> PAGEREF _Toc113350448 \h </w:instrText>
+              <w:instrText xml:space="preserve"> PAGEREF _Toc113436565 \h </w:instrText>
             </w:r>
             <w:r>
               <w:rPr>
@@ -1265,7 +1323,7 @@
                 <w:noProof/>
                 <w:webHidden/>
               </w:rPr>
-              <w:t>5</w:t>
+              <w:t>4</w:t>
             </w:r>
             <w:r>
               <w:rPr>
@@ -1289,7 +1347,7 @@
               <w:lang w:val="en-US"/>
             </w:rPr>
           </w:pPr>
-          <w:hyperlink w:anchor="_Toc113350449" w:history="1">
+          <w:hyperlink w:anchor="_Toc113436566" w:history="1">
             <w:r>
               <w:rPr>
                 <w:rStyle w:val="Hyperlink"/>
@@ -1331,7 +1389,7 @@
                 <w:noProof/>
                 <w:webHidden/>
               </w:rPr>
-              <w:instrText xml:space="preserve"> PAGEREF _Toc113350449 \h </w:instrText>
+              <w:instrText xml:space="preserve"> PAGEREF _Toc113436566 \h </w:instrText>
             </w:r>
             <w:r>
               <w:rPr>
@@ -1351,7 +1409,7 @@
                 <w:noProof/>
                 <w:webHidden/>
               </w:rPr>
-              <w:t>6</w:t>
+              <w:t>5</w:t>
             </w:r>
             <w:r>
               <w:rPr>
@@ -1375,7 +1433,7 @@
               <w:lang w:val="en-US"/>
             </w:rPr>
           </w:pPr>
-          <w:hyperlink w:anchor="_Toc113350450" w:history="1">
+          <w:hyperlink w:anchor="_Toc113436567" w:history="1">
             <w:r>
               <w:rPr>
                 <w:rStyle w:val="Hyperlink"/>
@@ -1417,7 +1475,7 @@
                 <w:noProof/>
                 <w:webHidden/>
               </w:rPr>
-              <w:instrText xml:space="preserve"> PAGEREF _Toc113350450 \h </w:instrText>
+              <w:instrText xml:space="preserve"> PAGEREF _Toc113436567 \h </w:instrText>
             </w:r>
             <w:r>
               <w:rPr>
@@ -1437,7 +1495,7 @@
                 <w:noProof/>
                 <w:webHidden/>
               </w:rPr>
-              <w:t>7</w:t>
+              <w:t>6</w:t>
             </w:r>
             <w:r>
               <w:rPr>
@@ -1461,7 +1519,7 @@
               <w:lang w:val="en-US"/>
             </w:rPr>
           </w:pPr>
-          <w:hyperlink w:anchor="_Toc113350451" w:history="1">
+          <w:hyperlink w:anchor="_Toc113436568" w:history="1">
             <w:r>
               <w:rPr>
                 <w:rStyle w:val="Hyperlink"/>
@@ -1503,7 +1561,7 @@
                 <w:noProof/>
                 <w:webHidden/>
               </w:rPr>
-              <w:instrText xml:space="preserve"> PAGEREF _Toc113350451 \h </w:instrText>
+              <w:instrText xml:space="preserve"> PAGEREF _Toc113436568 \h </w:instrText>
             </w:r>
             <w:r>
               <w:rPr>
@@ -1523,7 +1581,7 @@
                 <w:noProof/>
                 <w:webHidden/>
               </w:rPr>
-              <w:t>7</w:t>
+              <w:t>6</w:t>
             </w:r>
             <w:r>
               <w:rPr>
@@ -1547,7 +1605,7 @@
               <w:lang w:val="en-US"/>
             </w:rPr>
           </w:pPr>
-          <w:hyperlink w:anchor="_Toc113350452" w:history="1">
+          <w:hyperlink w:anchor="_Toc113436569" w:history="1">
             <w:r>
               <w:rPr>
                 <w:rStyle w:val="Hyperlink"/>
@@ -1589,7 +1647,7 @@
                 <w:noProof/>
                 <w:webHidden/>
               </w:rPr>
-              <w:instrText xml:space="preserve"> PAGEREF _Toc113350452 \h </w:instrText>
+              <w:instrText xml:space="preserve"> PAGEREF _Toc113436569 \h </w:instrText>
             </w:r>
             <w:r>
               <w:rPr>
@@ -1609,7 +1667,7 @@
                 <w:noProof/>
                 <w:webHidden/>
               </w:rPr>
-              <w:t>7</w:t>
+              <w:t>6</w:t>
             </w:r>
             <w:r>
               <w:rPr>
@@ -1633,7 +1691,7 @@
               <w:lang w:val="en-US"/>
             </w:rPr>
           </w:pPr>
-          <w:hyperlink w:anchor="_Toc113350453" w:history="1">
+          <w:hyperlink w:anchor="_Toc113436570" w:history="1">
             <w:r>
               <w:rPr>
                 <w:rStyle w:val="Hyperlink"/>
@@ -1675,7 +1733,7 @@
                 <w:noProof/>
                 <w:webHidden/>
               </w:rPr>
-              <w:instrText xml:space="preserve"> PAGEREF _Toc113350453 \h </w:instrText>
+              <w:instrText xml:space="preserve"> PAGEREF _Toc113436570 \h </w:instrText>
             </w:r>
             <w:r>
               <w:rPr>
@@ -1695,7 +1753,7 @@
                 <w:noProof/>
                 <w:webHidden/>
               </w:rPr>
-              <w:t>7</w:t>
+              <w:t>6</w:t>
             </w:r>
             <w:r>
               <w:rPr>
@@ -1719,7 +1777,7 @@
               <w:lang w:val="en-US"/>
             </w:rPr>
           </w:pPr>
-          <w:hyperlink w:anchor="_Toc113350454" w:history="1">
+          <w:hyperlink w:anchor="_Toc113436571" w:history="1">
             <w:r>
               <w:rPr>
                 <w:rStyle w:val="Hyperlink"/>
@@ -1761,7 +1819,7 @@
                 <w:noProof/>
                 <w:webHidden/>
               </w:rPr>
-              <w:instrText xml:space="preserve"> PAGEREF _Toc113350454 \h </w:instrText>
+              <w:instrText xml:space="preserve"> PAGEREF _Toc113436571 \h </w:instrText>
             </w:r>
             <w:r>
               <w:rPr>
@@ -1781,7 +1839,7 @@
                 <w:noProof/>
                 <w:webHidden/>
               </w:rPr>
-              <w:t>7</w:t>
+              <w:t>6</w:t>
             </w:r>
             <w:r>
               <w:rPr>
@@ -1805,7 +1863,7 @@
               <w:lang w:val="en-US"/>
             </w:rPr>
           </w:pPr>
-          <w:hyperlink w:anchor="_Toc113350455" w:history="1">
+          <w:hyperlink w:anchor="_Toc113436572" w:history="1">
             <w:r>
               <w:rPr>
                 <w:rStyle w:val="Hyperlink"/>
@@ -1826,7 +1884,7 @@
                 <w:rStyle w:val="Hyperlink"/>
                 <w:noProof/>
               </w:rPr>
-              <w:t>Used hardware &amp; software</w:t>
+              <w:t>Test plan</w:t>
             </w:r>
             <w:r>
               <w:rPr>
@@ -1847,7 +1905,7 @@
                 <w:noProof/>
                 <w:webHidden/>
               </w:rPr>
-              <w:instrText xml:space="preserve"> PAGEREF _Toc113350455 \h </w:instrText>
+              <w:instrText xml:space="preserve"> PAGEREF _Toc113436572 \h </w:instrText>
             </w:r>
             <w:r>
               <w:rPr>
@@ -1867,7 +1925,7 @@
                 <w:noProof/>
                 <w:webHidden/>
               </w:rPr>
-              <w:t>8</w:t>
+              <w:t>7</w:t>
             </w:r>
             <w:r>
               <w:rPr>
@@ -1891,7 +1949,7 @@
               <w:lang w:val="en-US"/>
             </w:rPr>
           </w:pPr>
-          <w:hyperlink w:anchor="_Toc113350456" w:history="1">
+          <w:hyperlink w:anchor="_Toc113436573" w:history="1">
             <w:r>
               <w:rPr>
                 <w:rStyle w:val="Hyperlink"/>
@@ -1912,7 +1970,7 @@
                 <w:rStyle w:val="Hyperlink"/>
                 <w:noProof/>
               </w:rPr>
-              <w:t>Hardware</w:t>
+              <w:t>Simulation testing</w:t>
             </w:r>
             <w:r>
               <w:rPr>
@@ -1933,7 +1991,7 @@
                 <w:noProof/>
                 <w:webHidden/>
               </w:rPr>
-              <w:instrText xml:space="preserve"> PAGEREF _Toc113350456 \h </w:instrText>
+              <w:instrText xml:space="preserve"> PAGEREF _Toc113436573 \h </w:instrText>
             </w:r>
             <w:r>
               <w:rPr>
@@ -1953,7 +2011,7 @@
                 <w:noProof/>
                 <w:webHidden/>
               </w:rPr>
-              <w:t>8</w:t>
+              <w:t>7</w:t>
             </w:r>
             <w:r>
               <w:rPr>
@@ -1977,7 +2035,7 @@
               <w:lang w:val="en-US"/>
             </w:rPr>
           </w:pPr>
-          <w:hyperlink w:anchor="_Toc113350457" w:history="1">
+          <w:hyperlink w:anchor="_Toc113436574" w:history="1">
             <w:r>
               <w:rPr>
                 <w:rStyle w:val="Hyperlink"/>
@@ -1998,6 +2056,264 @@
                 <w:rStyle w:val="Hyperlink"/>
                 <w:noProof/>
               </w:rPr>
+              <w:t>Drone testing</w:t>
+            </w:r>
+            <w:r>
+              <w:rPr>
+                <w:noProof/>
+                <w:webHidden/>
+              </w:rPr>
+              <w:tab/>
+            </w:r>
+            <w:r>
+              <w:rPr>
+                <w:noProof/>
+                <w:webHidden/>
+              </w:rPr>
+              <w:fldChar w:fldCharType="begin"/>
+            </w:r>
+            <w:r>
+              <w:rPr>
+                <w:noProof/>
+                <w:webHidden/>
+              </w:rPr>
+              <w:instrText xml:space="preserve"> PAGEREF _Toc113436574 \h </w:instrText>
+            </w:r>
+            <w:r>
+              <w:rPr>
+                <w:noProof/>
+                <w:webHidden/>
+              </w:rPr>
+            </w:r>
+            <w:r>
+              <w:rPr>
+                <w:noProof/>
+                <w:webHidden/>
+              </w:rPr>
+              <w:fldChar w:fldCharType="separate"/>
+            </w:r>
+            <w:r>
+              <w:rPr>
+                <w:noProof/>
+                <w:webHidden/>
+              </w:rPr>
+              <w:t>7</w:t>
+            </w:r>
+            <w:r>
+              <w:rPr>
+                <w:noProof/>
+                <w:webHidden/>
+              </w:rPr>
+              <w:fldChar w:fldCharType="end"/>
+            </w:r>
+          </w:hyperlink>
+        </w:p>
+        <w:p>
+          <w:pPr>
+            <w:pStyle w:val="TOC1"/>
+            <w:tabs>
+              <w:tab w:val="left" w:pos="440"/>
+              <w:tab w:val="right" w:leader="dot" w:pos="9350"/>
+            </w:tabs>
+            <w:rPr>
+              <w:rFonts w:eastAsiaTheme="minorEastAsia"/>
+              <w:noProof/>
+              <w:lang w:val="en-US"/>
+            </w:rPr>
+          </w:pPr>
+          <w:hyperlink w:anchor="_Toc113436575" w:history="1">
+            <w:r>
+              <w:rPr>
+                <w:rStyle w:val="Hyperlink"/>
+                <w:noProof/>
+              </w:rPr>
+              <w:t>6</w:t>
+            </w:r>
+            <w:r>
+              <w:rPr>
+                <w:rFonts w:eastAsiaTheme="minorEastAsia"/>
+                <w:noProof/>
+                <w:lang w:val="en-US"/>
+              </w:rPr>
+              <w:tab/>
+            </w:r>
+            <w:r>
+              <w:rPr>
+                <w:rStyle w:val="Hyperlink"/>
+                <w:noProof/>
+              </w:rPr>
+              <w:t>Used hardware &amp; software</w:t>
+            </w:r>
+            <w:r>
+              <w:rPr>
+                <w:noProof/>
+                <w:webHidden/>
+              </w:rPr>
+              <w:tab/>
+            </w:r>
+            <w:r>
+              <w:rPr>
+                <w:noProof/>
+                <w:webHidden/>
+              </w:rPr>
+              <w:fldChar w:fldCharType="begin"/>
+            </w:r>
+            <w:r>
+              <w:rPr>
+                <w:noProof/>
+                <w:webHidden/>
+              </w:rPr>
+              <w:instrText xml:space="preserve"> PAGEREF _Toc113436575 \h </w:instrText>
+            </w:r>
+            <w:r>
+              <w:rPr>
+                <w:noProof/>
+                <w:webHidden/>
+              </w:rPr>
+            </w:r>
+            <w:r>
+              <w:rPr>
+                <w:noProof/>
+                <w:webHidden/>
+              </w:rPr>
+              <w:fldChar w:fldCharType="separate"/>
+            </w:r>
+            <w:r>
+              <w:rPr>
+                <w:noProof/>
+                <w:webHidden/>
+              </w:rPr>
+              <w:t>8</w:t>
+            </w:r>
+            <w:r>
+              <w:rPr>
+                <w:noProof/>
+                <w:webHidden/>
+              </w:rPr>
+              <w:fldChar w:fldCharType="end"/>
+            </w:r>
+          </w:hyperlink>
+        </w:p>
+        <w:p>
+          <w:pPr>
+            <w:pStyle w:val="TOC2"/>
+            <w:tabs>
+              <w:tab w:val="left" w:pos="880"/>
+              <w:tab w:val="right" w:leader="dot" w:pos="9350"/>
+            </w:tabs>
+            <w:rPr>
+              <w:rFonts w:eastAsiaTheme="minorEastAsia"/>
+              <w:noProof/>
+              <w:lang w:val="en-US"/>
+            </w:rPr>
+          </w:pPr>
+          <w:hyperlink w:anchor="_Toc113436576" w:history="1">
+            <w:r>
+              <w:rPr>
+                <w:rStyle w:val="Hyperlink"/>
+                <w:noProof/>
+              </w:rPr>
+              <w:t>6.1</w:t>
+            </w:r>
+            <w:r>
+              <w:rPr>
+                <w:rFonts w:eastAsiaTheme="minorEastAsia"/>
+                <w:noProof/>
+                <w:lang w:val="en-US"/>
+              </w:rPr>
+              <w:tab/>
+            </w:r>
+            <w:r>
+              <w:rPr>
+                <w:rStyle w:val="Hyperlink"/>
+                <w:noProof/>
+              </w:rPr>
+              <w:t>Hardware</w:t>
+            </w:r>
+            <w:r>
+              <w:rPr>
+                <w:noProof/>
+                <w:webHidden/>
+              </w:rPr>
+              <w:tab/>
+            </w:r>
+            <w:r>
+              <w:rPr>
+                <w:noProof/>
+                <w:webHidden/>
+              </w:rPr>
+              <w:fldChar w:fldCharType="begin"/>
+            </w:r>
+            <w:r>
+              <w:rPr>
+                <w:noProof/>
+                <w:webHidden/>
+              </w:rPr>
+              <w:instrText xml:space="preserve"> PAGEREF _Toc113436576 \h </w:instrText>
+            </w:r>
+            <w:r>
+              <w:rPr>
+                <w:noProof/>
+                <w:webHidden/>
+              </w:rPr>
+            </w:r>
+            <w:r>
+              <w:rPr>
+                <w:noProof/>
+                <w:webHidden/>
+              </w:rPr>
+              <w:fldChar w:fldCharType="separate"/>
+            </w:r>
+            <w:r>
+              <w:rPr>
+                <w:noProof/>
+                <w:webHidden/>
+              </w:rPr>
+              <w:t>8</w:t>
+            </w:r>
+            <w:r>
+              <w:rPr>
+                <w:noProof/>
+                <w:webHidden/>
+              </w:rPr>
+              <w:fldChar w:fldCharType="end"/>
+            </w:r>
+          </w:hyperlink>
+        </w:p>
+        <w:p>
+          <w:pPr>
+            <w:pStyle w:val="TOC2"/>
+            <w:tabs>
+              <w:tab w:val="left" w:pos="880"/>
+              <w:tab w:val="right" w:leader="dot" w:pos="9350"/>
+            </w:tabs>
+            <w:rPr>
+              <w:rFonts w:eastAsiaTheme="minorEastAsia"/>
+              <w:noProof/>
+              <w:lang w:val="en-US"/>
+            </w:rPr>
+          </w:pPr>
+          <w:hyperlink w:anchor="_Toc113436577" w:history="1">
+            <w:r>
+              <w:rPr>
+                <w:rStyle w:val="Hyperlink"/>
+                <w:noProof/>
+              </w:rPr>
+              <w:t>6.2</w:t>
+            </w:r>
+            <w:r>
+              <w:rPr>
+                <w:rFonts w:eastAsiaTheme="minorEastAsia"/>
+                <w:noProof/>
+                <w:lang w:val="en-US"/>
+              </w:rPr>
+              <w:tab/>
+            </w:r>
+            <w:r>
+              <w:rPr>
+                <w:rStyle w:val="Hyperlink"/>
+                <w:noProof/>
+              </w:rPr>
               <w:t>Software</w:t>
             </w:r>
             <w:r>
@@ -2019,7 +2335,7 @@
                 <w:noProof/>
                 <w:webHidden/>
               </w:rPr>
-              <w:instrText xml:space="preserve"> PAGEREF _Toc113350457 \h </w:instrText>
+              <w:instrText xml:space="preserve"> PAGEREF _Toc113436577 \h </w:instrText>
             </w:r>
             <w:r>
               <w:rPr>
@@ -2085,7 +2401,7 @@
         <w:pStyle w:val="Heading1"/>
       </w:pPr>
       <w:bookmarkStart w:id="0" w:name="_Toc107611101"/>
-      <w:bookmarkStart w:id="1" w:name="_Toc113350444"/>
+      <w:bookmarkStart w:id="1" w:name="_Toc113436561"/>
       <w:r>
         <w:lastRenderedPageBreak/>
         <w:t>Introduction</w:t>
@@ -2099,6 +2415,30 @@
           <w:lang w:val="en-US"/>
         </w:rPr>
       </w:pPr>
+      <w:r>
+        <w:rPr>
+          <w:lang w:val="en-US"/>
+        </w:rPr>
+        <w:t xml:space="preserve">This document describes the requirements for the Drone Control System .This system has to be built as part of the 4th year grade module </w:t>
+      </w:r>
+      <w:r>
+        <w:rPr>
+          <w:lang w:val="en-US"/>
+        </w:rPr>
+        <w:t>Model-based systems engineering</w:t>
+      </w:r>
+      <w:r>
+        <w:rPr>
+          <w:lang w:val="en-US"/>
+        </w:rPr>
+        <w:t xml:space="preserve">. </w:t>
+      </w:r>
+      <w:r>
+        <w:rPr>
+          <w:lang w:val="en-US"/>
+        </w:rPr>
+        <w:t>It describes both the user requirements and the system specification.</w:t>
+      </w:r>
     </w:p>
     <w:p>
       <w:pPr>
@@ -2110,16 +2450,15 @@
         <w:rPr>
           <w:lang w:val="en-US"/>
         </w:rPr>
-        <w:br w:type="page"/>
+        <w:t>The aim of this project is to make a drone fly in an 8 shape and then capture an image during the route.</w:t>
       </w:r>
     </w:p>
     <w:p>
       <w:pPr>
         <w:pStyle w:val="Heading1"/>
       </w:pPr>
-      <w:bookmarkStart w:id="2" w:name="_Toc113350445"/>
-      <w:r>
-        <w:lastRenderedPageBreak/>
+      <w:bookmarkStart w:id="2" w:name="_Toc113436562"/>
+      <w:r>
         <w:t xml:space="preserve">Project </w:t>
       </w:r>
       <w:r>
@@ -2131,17 +2470,17 @@
       <w:pPr>
         <w:pStyle w:val="Heading2"/>
       </w:pPr>
-      <w:bookmarkStart w:id="3" w:name="_Toc113350446"/>
+      <w:bookmarkStart w:id="3" w:name="_Toc113436563"/>
       <w:r>
         <w:t>Project</w:t>
       </w:r>
       <w:r>
         <w:t xml:space="preserve"> </w:t>
       </w:r>
+      <w:r>
+        <w:t>goal</w:t>
+      </w:r>
       <w:bookmarkEnd w:id="3"/>
-      <w:r>
-        <w:t>goal</w:t>
-      </w:r>
     </w:p>
     <w:p>
       <w:pPr>
@@ -2250,7 +2589,7 @@
       <w:pPr>
         <w:pStyle w:val="Heading2"/>
       </w:pPr>
-      <w:bookmarkStart w:id="4" w:name="_Toc113350447"/>
+      <w:bookmarkStart w:id="4" w:name="_Toc113436564"/>
       <w:r>
         <w:t>Project approach</w:t>
       </w:r>
@@ -2285,7 +2624,7 @@
       <w:pPr>
         <w:pStyle w:val="Heading2"/>
       </w:pPr>
-      <w:bookmarkStart w:id="5" w:name="_Toc113350448"/>
+      <w:bookmarkStart w:id="5" w:name="_Toc113436565"/>
       <w:r>
         <w:t>Project background</w:t>
       </w:r>
@@ -2396,7 +2735,7 @@
       <w:pPr>
         <w:pStyle w:val="Heading1"/>
       </w:pPr>
-      <w:bookmarkStart w:id="6" w:name="_Toc113350449"/>
+      <w:bookmarkStart w:id="6" w:name="_Toc113436566"/>
       <w:r>
         <w:lastRenderedPageBreak/>
         <w:t>Requirements</w:t>
@@ -3260,7 +3599,7 @@
       <w:pPr>
         <w:pStyle w:val="Heading1"/>
       </w:pPr>
-      <w:bookmarkStart w:id="7" w:name="_Toc113350450"/>
+      <w:bookmarkStart w:id="7" w:name="_Toc113436567"/>
       <w:r>
         <w:lastRenderedPageBreak/>
         <w:t>Design</w:t>
@@ -3271,7 +3610,7 @@
       <w:pPr>
         <w:pStyle w:val="Heading2"/>
       </w:pPr>
-      <w:bookmarkStart w:id="8" w:name="_Toc113350451"/>
+      <w:bookmarkStart w:id="8" w:name="_Toc113436568"/>
       <w:r>
         <w:t xml:space="preserve">Use </w:t>
       </w:r>
@@ -3300,7 +3639,7 @@
       <w:pPr>
         <w:pStyle w:val="Heading2"/>
       </w:pPr>
-      <w:bookmarkStart w:id="9" w:name="_Toc113350452"/>
+      <w:bookmarkStart w:id="9" w:name="_Toc113436569"/>
       <w:r>
         <w:t>Block Definition Diagram</w:t>
       </w:r>
@@ -3317,7 +3656,7 @@
       <w:pPr>
         <w:pStyle w:val="Heading2"/>
       </w:pPr>
-      <w:bookmarkStart w:id="10" w:name="_Toc113350453"/>
+      <w:bookmarkStart w:id="10" w:name="_Toc113436570"/>
       <w:r>
         <w:t>Internal Block Diagram</w:t>
       </w:r>
@@ -3334,7 +3673,7 @@
       <w:pPr>
         <w:pStyle w:val="Heading2"/>
       </w:pPr>
-      <w:bookmarkStart w:id="11" w:name="_Toc113350454"/>
+      <w:bookmarkStart w:id="11" w:name="_Toc113436571"/>
       <w:r>
         <w:t>State Machine Diagrams</w:t>
       </w:r>
@@ -3371,18 +3710,22 @@
       <w:pPr>
         <w:pStyle w:val="Heading1"/>
       </w:pPr>
+      <w:bookmarkStart w:id="12" w:name="_Toc113436572"/>
       <w:r>
         <w:lastRenderedPageBreak/>
         <w:t>Test plan</w:t>
       </w:r>
+      <w:bookmarkEnd w:id="12"/>
     </w:p>
     <w:p>
       <w:pPr>
         <w:pStyle w:val="Heading2"/>
       </w:pPr>
+      <w:bookmarkStart w:id="13" w:name="_Toc113436573"/>
       <w:r>
         <w:t>Simulation testing</w:t>
       </w:r>
+      <w:bookmarkEnd w:id="13"/>
     </w:p>
     <w:p>
       <w:pPr>
@@ -4088,9 +4431,11 @@
       <w:pPr>
         <w:pStyle w:val="Heading2"/>
       </w:pPr>
+      <w:bookmarkStart w:id="14" w:name="_Toc113436574"/>
       <w:r>
         <w:t>Drone testing</w:t>
       </w:r>
+      <w:bookmarkEnd w:id="14"/>
     </w:p>
     <w:p>
       <w:pPr>
@@ -4788,7 +5133,7 @@
       <w:pPr>
         <w:pStyle w:val="Heading1"/>
       </w:pPr>
-      <w:bookmarkStart w:id="12" w:name="_Toc113350455"/>
+      <w:bookmarkStart w:id="15" w:name="_Toc113436575"/>
       <w:r>
         <w:lastRenderedPageBreak/>
         <w:t>Used h</w:t>
@@ -4796,17 +5141,17 @@
       <w:r>
         <w:t>ardware &amp; software</w:t>
       </w:r>
-      <w:bookmarkEnd w:id="12"/>
+      <w:bookmarkEnd w:id="15"/>
     </w:p>
     <w:p>
       <w:pPr>
         <w:pStyle w:val="Heading2"/>
       </w:pPr>
-      <w:bookmarkStart w:id="13" w:name="_Toc113350456"/>
+      <w:bookmarkStart w:id="16" w:name="_Toc113436576"/>
       <w:r>
         <w:t>Hardware</w:t>
       </w:r>
-      <w:bookmarkEnd w:id="13"/>
+      <w:bookmarkEnd w:id="16"/>
     </w:p>
     <w:p>
       <w:pPr>
@@ -4825,11 +5170,11 @@
       <w:pPr>
         <w:pStyle w:val="Heading2"/>
       </w:pPr>
-      <w:bookmarkStart w:id="14" w:name="_Toc113350457"/>
+      <w:bookmarkStart w:id="17" w:name="_Toc113436577"/>
       <w:r>
         <w:t>Software</w:t>
       </w:r>
-      <w:bookmarkEnd w:id="14"/>
+      <w:bookmarkEnd w:id="17"/>
     </w:p>
     <w:p>
       <w:pPr>

</xml_diff>

<commit_message>
Added Blue waypoint module Added Blue dominance module
</commit_message>
<xml_diff>
--- a/documentation/MBSE_Group5_MiniDrone.docx
+++ b/documentation/MBSE_Group5_MiniDrone.docx
@@ -87,7 +87,7 @@
                     </pic:cNvPicPr>
                   </pic:nvPicPr>
                   <pic:blipFill rotWithShape="1">
-                    <a:blip r:embed="rId6">
+                    <a:blip r:embed="rId8">
                       <a:extLst>
                         <a:ext uri="{28A0092B-C50C-407E-A947-70E740481C1C}">
                           <a14:useLocalDpi xmlns:a14="http://schemas.microsoft.com/office/drawing/2010/main" val="0"/>
@@ -567,6 +567,12 @@
                 <w:lang w:val="en-US"/>
               </w:rPr>
             </w:pPr>
+            <w:r>
+              <w:rPr>
+                <w:lang w:val="en-US"/>
+              </w:rPr>
+              <w:t>Made the “Block Definition Diagram”</w:t>
+            </w:r>
           </w:p>
         </w:tc>
       </w:tr>
@@ -5216,7 +5222,7 @@
       <w:tr>
         <w:tc>
           <w:tcPr>
-            <w:tcW w:w="4675" w:type="dxa"/>
+            <w:tcW w:w="4666" w:type="dxa"/>
             <w:shd w:val="clear" w:color="auto" w:fill="A6A6A6" w:themeFill="background1" w:themeFillShade="A6"/>
           </w:tcPr>
           <w:p>
@@ -5240,7 +5246,7 @@
         </w:tc>
         <w:tc>
           <w:tcPr>
-            <w:tcW w:w="4675" w:type="dxa"/>
+            <w:tcW w:w="4664" w:type="dxa"/>
             <w:shd w:val="clear" w:color="auto" w:fill="A6A6A6" w:themeFill="background1" w:themeFillShade="A6"/>
           </w:tcPr>
           <w:p>
@@ -5266,7 +5272,7 @@
       <w:tr>
         <w:tc>
           <w:tcPr>
-            <w:tcW w:w="4675" w:type="dxa"/>
+            <w:tcW w:w="4666" w:type="dxa"/>
           </w:tcPr>
           <w:p>
             <w:pPr>
@@ -5285,7 +5291,7 @@
         </w:tc>
         <w:tc>
           <w:tcPr>
-            <w:tcW w:w="4675" w:type="dxa"/>
+            <w:tcW w:w="4664" w:type="dxa"/>
           </w:tcPr>
           <w:p>
             <w:pPr>
@@ -5306,7 +5312,7 @@
       <w:tr>
         <w:tc>
           <w:tcPr>
-            <w:tcW w:w="4675" w:type="dxa"/>
+            <w:tcW w:w="4666" w:type="dxa"/>
             <w:shd w:val="clear" w:color="auto" w:fill="D9D9D9" w:themeFill="background1" w:themeFillShade="D9"/>
           </w:tcPr>
           <w:p>
@@ -5326,7 +5332,7 @@
         </w:tc>
         <w:tc>
           <w:tcPr>
-            <w:tcW w:w="4675" w:type="dxa"/>
+            <w:tcW w:w="4664" w:type="dxa"/>
             <w:shd w:val="clear" w:color="auto" w:fill="D9D9D9" w:themeFill="background1" w:themeFillShade="D9"/>
           </w:tcPr>
           <w:p>
@@ -5348,7 +5354,7 @@
       <w:tr>
         <w:tc>
           <w:tcPr>
-            <w:tcW w:w="4675" w:type="dxa"/>
+            <w:tcW w:w="4666" w:type="dxa"/>
           </w:tcPr>
           <w:p>
             <w:pPr>
@@ -5367,7 +5373,7 @@
         </w:tc>
         <w:tc>
           <w:tcPr>
-            <w:tcW w:w="4675" w:type="dxa"/>
+            <w:tcW w:w="4664" w:type="dxa"/>
           </w:tcPr>
           <w:p>
             <w:pPr>
@@ -5388,7 +5394,7 @@
       <w:tr>
         <w:tc>
           <w:tcPr>
-            <w:tcW w:w="4675" w:type="dxa"/>
+            <w:tcW w:w="4666" w:type="dxa"/>
             <w:shd w:val="clear" w:color="auto" w:fill="D9D9D9" w:themeFill="background1" w:themeFillShade="D9"/>
           </w:tcPr>
           <w:p>
@@ -5408,7 +5414,7 @@
         </w:tc>
         <w:tc>
           <w:tcPr>
-            <w:tcW w:w="4675" w:type="dxa"/>
+            <w:tcW w:w="4664" w:type="dxa"/>
             <w:shd w:val="clear" w:color="auto" w:fill="D9D9D9" w:themeFill="background1" w:themeFillShade="D9"/>
           </w:tcPr>
           <w:p>
@@ -5430,7 +5436,7 @@
       <w:tr>
         <w:tc>
           <w:tcPr>
-            <w:tcW w:w="4675" w:type="dxa"/>
+            <w:tcW w:w="4666" w:type="dxa"/>
           </w:tcPr>
           <w:p>
             <w:pPr>
@@ -5449,7 +5455,7 @@
         </w:tc>
         <w:tc>
           <w:tcPr>
-            <w:tcW w:w="4675" w:type="dxa"/>
+            <w:tcW w:w="4664" w:type="dxa"/>
           </w:tcPr>
           <w:p>
             <w:pPr>
@@ -5470,7 +5476,7 @@
       <w:tr>
         <w:tc>
           <w:tcPr>
-            <w:tcW w:w="4675" w:type="dxa"/>
+            <w:tcW w:w="4666" w:type="dxa"/>
             <w:shd w:val="clear" w:color="auto" w:fill="D9D9D9" w:themeFill="background1" w:themeFillShade="D9"/>
           </w:tcPr>
           <w:p>
@@ -5496,7 +5502,7 @@
         </w:tc>
         <w:tc>
           <w:tcPr>
-            <w:tcW w:w="4675" w:type="dxa"/>
+            <w:tcW w:w="4664" w:type="dxa"/>
             <w:shd w:val="clear" w:color="auto" w:fill="D9D9D9" w:themeFill="background1" w:themeFillShade="D9"/>
           </w:tcPr>
           <w:p>
@@ -5518,7 +5524,7 @@
       <w:tr>
         <w:tc>
           <w:tcPr>
-            <w:tcW w:w="4675" w:type="dxa"/>
+            <w:tcW w:w="4666" w:type="dxa"/>
           </w:tcPr>
           <w:p>
             <w:pPr>
@@ -5537,7 +5543,7 @@
         </w:tc>
         <w:tc>
           <w:tcPr>
-            <w:tcW w:w="4675" w:type="dxa"/>
+            <w:tcW w:w="4664" w:type="dxa"/>
           </w:tcPr>
           <w:p>
             <w:pPr>
@@ -5558,7 +5564,7 @@
       <w:tr>
         <w:tc>
           <w:tcPr>
-            <w:tcW w:w="4675" w:type="dxa"/>
+            <w:tcW w:w="4666" w:type="dxa"/>
             <w:shd w:val="clear" w:color="auto" w:fill="D9D9D9" w:themeFill="background1" w:themeFillShade="D9"/>
           </w:tcPr>
           <w:p>
@@ -5578,7 +5584,7 @@
         </w:tc>
         <w:tc>
           <w:tcPr>
-            <w:tcW w:w="4675" w:type="dxa"/>
+            <w:tcW w:w="4664" w:type="dxa"/>
             <w:shd w:val="clear" w:color="auto" w:fill="D9D9D9" w:themeFill="background1" w:themeFillShade="D9"/>
           </w:tcPr>
           <w:p>
@@ -5600,7 +5606,7 @@
       <w:tr>
         <w:tc>
           <w:tcPr>
-            <w:tcW w:w="4675" w:type="dxa"/>
+            <w:tcW w:w="4666" w:type="dxa"/>
           </w:tcPr>
           <w:p>
             <w:pPr>
@@ -5619,7 +5625,7 @@
         </w:tc>
         <w:tc>
           <w:tcPr>
-            <w:tcW w:w="4675" w:type="dxa"/>
+            <w:tcW w:w="4664" w:type="dxa"/>
           </w:tcPr>
           <w:p>
             <w:pPr>
@@ -5640,7 +5646,7 @@
       <w:tr>
         <w:tc>
           <w:tcPr>
-            <w:tcW w:w="4675" w:type="dxa"/>
+            <w:tcW w:w="4666" w:type="dxa"/>
             <w:shd w:val="clear" w:color="auto" w:fill="D9D9D9" w:themeFill="background1" w:themeFillShade="D9"/>
           </w:tcPr>
           <w:p>
@@ -5660,7 +5666,7 @@
         </w:tc>
         <w:tc>
           <w:tcPr>
-            <w:tcW w:w="4675" w:type="dxa"/>
+            <w:tcW w:w="4664" w:type="dxa"/>
             <w:shd w:val="clear" w:color="auto" w:fill="D9D9D9" w:themeFill="background1" w:themeFillShade="D9"/>
           </w:tcPr>
           <w:p>
@@ -5682,7 +5688,7 @@
       <w:tr>
         <w:tc>
           <w:tcPr>
-            <w:tcW w:w="4675" w:type="dxa"/>
+            <w:tcW w:w="4666" w:type="dxa"/>
           </w:tcPr>
           <w:p>
             <w:pPr>
@@ -5701,7 +5707,7 @@
         </w:tc>
         <w:tc>
           <w:tcPr>
-            <w:tcW w:w="4675" w:type="dxa"/>
+            <w:tcW w:w="4664" w:type="dxa"/>
           </w:tcPr>
           <w:p>
             <w:pPr>
@@ -5722,7 +5728,7 @@
       <w:tr>
         <w:tc>
           <w:tcPr>
-            <w:tcW w:w="4675" w:type="dxa"/>
+            <w:tcW w:w="4666" w:type="dxa"/>
             <w:shd w:val="clear" w:color="auto" w:fill="D9D9D9" w:themeFill="background1" w:themeFillShade="D9"/>
           </w:tcPr>
           <w:p>
@@ -5742,7 +5748,7 @@
         </w:tc>
         <w:tc>
           <w:tcPr>
-            <w:tcW w:w="4675" w:type="dxa"/>
+            <w:tcW w:w="4664" w:type="dxa"/>
             <w:shd w:val="clear" w:color="auto" w:fill="D9D9D9" w:themeFill="background1" w:themeFillShade="D9"/>
           </w:tcPr>
           <w:p>
@@ -5764,7 +5770,7 @@
       <w:tr>
         <w:tc>
           <w:tcPr>
-            <w:tcW w:w="4675" w:type="dxa"/>
+            <w:tcW w:w="4666" w:type="dxa"/>
           </w:tcPr>
           <w:p>
             <w:pPr>
@@ -5783,7 +5789,7 @@
         </w:tc>
         <w:tc>
           <w:tcPr>
-            <w:tcW w:w="4675" w:type="dxa"/>
+            <w:tcW w:w="4664" w:type="dxa"/>
           </w:tcPr>
           <w:p>
             <w:pPr>
@@ -5804,7 +5810,7 @@
       <w:tr>
         <w:tc>
           <w:tcPr>
-            <w:tcW w:w="4675" w:type="dxa"/>
+            <w:tcW w:w="4666" w:type="dxa"/>
             <w:shd w:val="clear" w:color="auto" w:fill="D9D9D9" w:themeFill="background1" w:themeFillShade="D9"/>
           </w:tcPr>
           <w:p>
@@ -5824,7 +5830,7 @@
         </w:tc>
         <w:tc>
           <w:tcPr>
-            <w:tcW w:w="4675" w:type="dxa"/>
+            <w:tcW w:w="4664" w:type="dxa"/>
             <w:shd w:val="clear" w:color="auto" w:fill="D9D9D9" w:themeFill="background1" w:themeFillShade="D9"/>
           </w:tcPr>
           <w:p>
@@ -5846,7 +5852,7 @@
       <w:tr>
         <w:tc>
           <w:tcPr>
-            <w:tcW w:w="4675" w:type="dxa"/>
+            <w:tcW w:w="4666" w:type="dxa"/>
           </w:tcPr>
           <w:p>
             <w:pPr>
@@ -5865,7 +5871,7 @@
         </w:tc>
         <w:tc>
           <w:tcPr>
-            <w:tcW w:w="4675" w:type="dxa"/>
+            <w:tcW w:w="4664" w:type="dxa"/>
           </w:tcPr>
           <w:p>
             <w:pPr>
@@ -5886,7 +5892,7 @@
       <w:tr>
         <w:tc>
           <w:tcPr>
-            <w:tcW w:w="4675" w:type="dxa"/>
+            <w:tcW w:w="4666" w:type="dxa"/>
             <w:shd w:val="clear" w:color="auto" w:fill="D9D9D9" w:themeFill="background1" w:themeFillShade="D9"/>
           </w:tcPr>
           <w:p>
@@ -5906,7 +5912,7 @@
         </w:tc>
         <w:tc>
           <w:tcPr>
-            <w:tcW w:w="4675" w:type="dxa"/>
+            <w:tcW w:w="4664" w:type="dxa"/>
             <w:shd w:val="clear" w:color="auto" w:fill="D9D9D9" w:themeFill="background1" w:themeFillShade="D9"/>
           </w:tcPr>
           <w:p>
@@ -5928,7 +5934,7 @@
       <w:tr>
         <w:tc>
           <w:tcPr>
-            <w:tcW w:w="4675" w:type="dxa"/>
+            <w:tcW w:w="4666" w:type="dxa"/>
           </w:tcPr>
           <w:p>
             <w:pPr>
@@ -5947,7 +5953,7 @@
         </w:tc>
         <w:tc>
           <w:tcPr>
-            <w:tcW w:w="4675" w:type="dxa"/>
+            <w:tcW w:w="4664" w:type="dxa"/>
           </w:tcPr>
           <w:p>
             <w:pPr>
@@ -5968,7 +5974,7 @@
       <w:tr>
         <w:tc>
           <w:tcPr>
-            <w:tcW w:w="4675" w:type="dxa"/>
+            <w:tcW w:w="4666" w:type="dxa"/>
             <w:shd w:val="clear" w:color="auto" w:fill="D9D9D9" w:themeFill="background1" w:themeFillShade="D9"/>
           </w:tcPr>
           <w:p>
@@ -5988,7 +5994,7 @@
         </w:tc>
         <w:tc>
           <w:tcPr>
-            <w:tcW w:w="4675" w:type="dxa"/>
+            <w:tcW w:w="4664" w:type="dxa"/>
             <w:shd w:val="clear" w:color="auto" w:fill="D9D9D9" w:themeFill="background1" w:themeFillShade="D9"/>
           </w:tcPr>
           <w:p>
@@ -6010,7 +6016,7 @@
       <w:tr>
         <w:tc>
           <w:tcPr>
-            <w:tcW w:w="4675" w:type="dxa"/>
+            <w:tcW w:w="4666" w:type="dxa"/>
           </w:tcPr>
           <w:p>
             <w:pPr>
@@ -6029,7 +6035,7 @@
         </w:tc>
         <w:tc>
           <w:tcPr>
-            <w:tcW w:w="4675" w:type="dxa"/>
+            <w:tcW w:w="4664" w:type="dxa"/>
           </w:tcPr>
           <w:p>
             <w:pPr>
@@ -6050,7 +6056,7 @@
       <w:tr>
         <w:tc>
           <w:tcPr>
-            <w:tcW w:w="4675" w:type="dxa"/>
+            <w:tcW w:w="4666" w:type="dxa"/>
             <w:shd w:val="clear" w:color="auto" w:fill="D9D9D9" w:themeFill="background1" w:themeFillShade="D9"/>
           </w:tcPr>
           <w:p>
@@ -6070,7 +6076,7 @@
         </w:tc>
         <w:tc>
           <w:tcPr>
-            <w:tcW w:w="4675" w:type="dxa"/>
+            <w:tcW w:w="4664" w:type="dxa"/>
             <w:shd w:val="clear" w:color="auto" w:fill="D9D9D9" w:themeFill="background1" w:themeFillShade="D9"/>
           </w:tcPr>
           <w:p>
@@ -6092,7 +6098,7 @@
       <w:tr>
         <w:tc>
           <w:tcPr>
-            <w:tcW w:w="4675" w:type="dxa"/>
+            <w:tcW w:w="4666" w:type="dxa"/>
           </w:tcPr>
           <w:p>
             <w:pPr>
@@ -6111,7 +6117,7 @@
         </w:tc>
         <w:tc>
           <w:tcPr>
-            <w:tcW w:w="4675" w:type="dxa"/>
+            <w:tcW w:w="4664" w:type="dxa"/>
           </w:tcPr>
           <w:p>
             <w:pPr>
@@ -6220,13 +6226,140 @@
       </w:r>
     </w:p>
     <w:sectPr>
+      <w:headerReference w:type="default" r:id="rId9"/>
+      <w:footerReference w:type="default" r:id="rId10"/>
       <w:pgSz w:w="12240" w:h="15840"/>
       <w:pgMar w:top="1440" w:right="1440" w:bottom="1440" w:left="1440" w:header="720" w:footer="720" w:gutter="0"/>
       <w:cols w:space="720"/>
+      <w:titlePg/>
       <w:docGrid w:linePitch="360"/>
     </w:sectPr>
   </w:body>
 </w:document>
+</file>
+
+<file path=word/endnotes.xml><?xml version="1.0" encoding="utf-8"?>
+<w:endnotes xmlns:wpc="http://schemas.microsoft.com/office/word/2010/wordprocessingCanvas" xmlns:cx="http://schemas.microsoft.com/office/drawing/2014/chartex" xmlns:cx1="http://schemas.microsoft.com/office/drawing/2015/9/8/chartex" xmlns:cx2="http://schemas.microsoft.com/office/drawing/2015/10/21/chartex" xmlns:cx3="http://schemas.microsoft.com/office/drawing/2016/5/9/chartex" xmlns:cx4="http://schemas.microsoft.com/office/drawing/2016/5/10/chartex" xmlns:cx5="http://schemas.microsoft.com/office/drawing/2016/5/11/chartex" xmlns:cx6="http://schemas.microsoft.com/office/drawing/2016/5/12/chartex" xmlns:cx7="http://schemas.microsoft.com/office/drawing/2016/5/13/chartex" xmlns:cx8="http://schemas.microsoft.com/office/drawing/2016/5/14/chartex" xmlns:mc="http://schemas.openxmlformats.org/markup-compatibility/2006" xmlns:aink="http://schemas.microsoft.com/office/drawing/2016/ink" xmlns:am3d="http://schemas.microsoft.com/office/drawing/2017/model3d" xmlns:o="urn:schemas-microsoft-com:office:office" xmlns:oel="http://schemas.microsoft.com/office/2019/extlst" xmlns:r="http://schemas.openxmlformats.org/officeDocument/2006/relationships" xmlns:m="http://schemas.openxmlformats.org/officeDocument/2006/math" xmlns:v="urn:schemas-microsoft-com:vml" xmlns:wp14="http://schemas.microsoft.com/office/word/2010/wordprocessingDrawing" xmlns:wp="http://schemas.openxmlformats.org/drawingml/2006/wordprocessingDrawing" xmlns:w10="urn:schemas-microsoft-com:office:word" xmlns:w="http://schemas.openxmlformats.org/wordprocessingml/2006/main" xmlns:w14="http://schemas.microsoft.com/office/word/2010/wordml" xmlns:w15="http://schemas.microsoft.com/office/word/2012/wordml" xmlns:w16cex="http://schemas.microsoft.com/office/word/2018/wordml/cex" xmlns:w16cid="http://schemas.microsoft.com/office/word/2016/wordml/cid" xmlns:w16="http://schemas.microsoft.com/office/word/2018/wordml" xmlns:w16sdtdh="http://schemas.microsoft.com/office/word/2020/wordml/sdtdatahash" xmlns:w16se="http://schemas.microsoft.com/office/word/2015/wordml/symex" xmlns:wpg="http://schemas.microsoft.com/office/word/2010/wordprocessingGroup" xmlns:wpi="http://schemas.microsoft.com/office/word/2010/wordprocessingInk" xmlns:wne="http://schemas.microsoft.com/office/word/2006/wordml" xmlns:wps="http://schemas.microsoft.com/office/word/2010/wordprocessingShape" mc:Ignorable="w14 w15 w16se w16cid w16 w16cex w16sdtdh wp14">
+  <w:endnote w:type="separator" w:id="-1">
+    <w:p>
+      <w:pPr>
+        <w:spacing w:after="0" w:line="240" w:lineRule="auto"/>
+      </w:pPr>
+      <w:r>
+        <w:separator/>
+      </w:r>
+    </w:p>
+  </w:endnote>
+  <w:endnote w:type="continuationSeparator" w:id="0">
+    <w:p>
+      <w:pPr>
+        <w:spacing w:after="0" w:line="240" w:lineRule="auto"/>
+      </w:pPr>
+      <w:r>
+        <w:continuationSeparator/>
+      </w:r>
+    </w:p>
+  </w:endnote>
+</w:endnotes>
+</file>
+
+<file path=word/footer1.xml><?xml version="1.0" encoding="utf-8"?>
+<w:ftr xmlns:wpc="http://schemas.microsoft.com/office/word/2010/wordprocessingCanvas" xmlns:cx="http://schemas.microsoft.com/office/drawing/2014/chartex" xmlns:cx1="http://schemas.microsoft.com/office/drawing/2015/9/8/chartex" xmlns:cx2="http://schemas.microsoft.com/office/drawing/2015/10/21/chartex" xmlns:cx3="http://schemas.microsoft.com/office/drawing/2016/5/9/chartex" xmlns:cx4="http://schemas.microsoft.com/office/drawing/2016/5/10/chartex" xmlns:cx5="http://schemas.microsoft.com/office/drawing/2016/5/11/chartex" xmlns:cx6="http://schemas.microsoft.com/office/drawing/2016/5/12/chartex" xmlns:cx7="http://schemas.microsoft.com/office/drawing/2016/5/13/chartex" xmlns:cx8="http://schemas.microsoft.com/office/drawing/2016/5/14/chartex" xmlns:mc="http://schemas.openxmlformats.org/markup-compatibility/2006" xmlns:aink="http://schemas.microsoft.com/office/drawing/2016/ink" xmlns:am3d="http://schemas.microsoft.com/office/drawing/2017/model3d" xmlns:o="urn:schemas-microsoft-com:office:office" xmlns:oel="http://schemas.microsoft.com/office/2019/extlst" xmlns:r="http://schemas.openxmlformats.org/officeDocument/2006/relationships" xmlns:m="http://schemas.openxmlformats.org/officeDocument/2006/math" xmlns:v="urn:schemas-microsoft-com:vml" xmlns:wp14="http://schemas.microsoft.com/office/word/2010/wordprocessingDrawing" xmlns:wp="http://schemas.openxmlformats.org/drawingml/2006/wordprocessingDrawing" xmlns:w10="urn:schemas-microsoft-com:office:word" xmlns:w="http://schemas.openxmlformats.org/wordprocessingml/2006/main" xmlns:w14="http://schemas.microsoft.com/office/word/2010/wordml" xmlns:w15="http://schemas.microsoft.com/office/word/2012/wordml" xmlns:w16cex="http://schemas.microsoft.com/office/word/2018/wordml/cex" xmlns:w16cid="http://schemas.microsoft.com/office/word/2016/wordml/cid" xmlns:w16="http://schemas.microsoft.com/office/word/2018/wordml" xmlns:w16sdtdh="http://schemas.microsoft.com/office/word/2020/wordml/sdtdatahash" xmlns:w16se="http://schemas.microsoft.com/office/word/2015/wordml/symex" xmlns:wpg="http://schemas.microsoft.com/office/word/2010/wordprocessingGroup" xmlns:wpi="http://schemas.microsoft.com/office/word/2010/wordprocessingInk" xmlns:wne="http://schemas.microsoft.com/office/word/2006/wordml" xmlns:wps="http://schemas.microsoft.com/office/word/2010/wordprocessingShape" mc:Ignorable="w14 w15 w16se w16cid w16 w16cex w16sdtdh wp14">
+  <w:sdt>
+    <w:sdtPr>
+      <w:id w:val="-296531627"/>
+      <w:docPartObj>
+        <w:docPartGallery w:val="Page Numbers (Bottom of Page)"/>
+        <w:docPartUnique/>
+      </w:docPartObj>
+    </w:sdtPr>
+    <w:sdtEndPr>
+      <w:rPr>
+        <w:noProof/>
+      </w:rPr>
+    </w:sdtEndPr>
+    <w:sdtContent>
+      <w:p>
+        <w:pPr>
+          <w:pStyle w:val="Footer"/>
+          <w:pBdr>
+            <w:top w:val="single" w:sz="6" w:space="1" w:color="auto"/>
+          </w:pBdr>
+          <w:jc w:val="center"/>
+        </w:pPr>
+        <w:r>
+          <w:fldChar w:fldCharType="begin"/>
+        </w:r>
+        <w:r>
+          <w:instrText xml:space="preserve"> PAGE   \* MERGEFORMAT </w:instrText>
+        </w:r>
+        <w:r>
+          <w:fldChar w:fldCharType="separate"/>
+        </w:r>
+        <w:r>
+          <w:rPr>
+            <w:noProof/>
+          </w:rPr>
+          <w:t>2</w:t>
+        </w:r>
+        <w:r>
+          <w:rPr>
+            <w:noProof/>
+          </w:rPr>
+          <w:fldChar w:fldCharType="end"/>
+        </w:r>
+      </w:p>
+    </w:sdtContent>
+  </w:sdt>
+</w:ftr>
+</file>
+
+<file path=word/footnotes.xml><?xml version="1.0" encoding="utf-8"?>
+<w:footnotes xmlns:wpc="http://schemas.microsoft.com/office/word/2010/wordprocessingCanvas" xmlns:cx="http://schemas.microsoft.com/office/drawing/2014/chartex" xmlns:cx1="http://schemas.microsoft.com/office/drawing/2015/9/8/chartex" xmlns:cx2="http://schemas.microsoft.com/office/drawing/2015/10/21/chartex" xmlns:cx3="http://schemas.microsoft.com/office/drawing/2016/5/9/chartex" xmlns:cx4="http://schemas.microsoft.com/office/drawing/2016/5/10/chartex" xmlns:cx5="http://schemas.microsoft.com/office/drawing/2016/5/11/chartex" xmlns:cx6="http://schemas.microsoft.com/office/drawing/2016/5/12/chartex" xmlns:cx7="http://schemas.microsoft.com/office/drawing/2016/5/13/chartex" xmlns:cx8="http://schemas.microsoft.com/office/drawing/2016/5/14/chartex" xmlns:mc="http://schemas.openxmlformats.org/markup-compatibility/2006" xmlns:aink="http://schemas.microsoft.com/office/drawing/2016/ink" xmlns:am3d="http://schemas.microsoft.com/office/drawing/2017/model3d" xmlns:o="urn:schemas-microsoft-com:office:office" xmlns:oel="http://schemas.microsoft.com/office/2019/extlst" xmlns:r="http://schemas.openxmlformats.org/officeDocument/2006/relationships" xmlns:m="http://schemas.openxmlformats.org/officeDocument/2006/math" xmlns:v="urn:schemas-microsoft-com:vml" xmlns:wp14="http://schemas.microsoft.com/office/word/2010/wordprocessingDrawing" xmlns:wp="http://schemas.openxmlformats.org/drawingml/2006/wordprocessingDrawing" xmlns:w10="urn:schemas-microsoft-com:office:word" xmlns:w="http://schemas.openxmlformats.org/wordprocessingml/2006/main" xmlns:w14="http://schemas.microsoft.com/office/word/2010/wordml" xmlns:w15="http://schemas.microsoft.com/office/word/2012/wordml" xmlns:w16cex="http://schemas.microsoft.com/office/word/2018/wordml/cex" xmlns:w16cid="http://schemas.microsoft.com/office/word/2016/wordml/cid" xmlns:w16="http://schemas.microsoft.com/office/word/2018/wordml" xmlns:w16sdtdh="http://schemas.microsoft.com/office/word/2020/wordml/sdtdatahash" xmlns:w16se="http://schemas.microsoft.com/office/word/2015/wordml/symex" xmlns:wpg="http://schemas.microsoft.com/office/word/2010/wordprocessingGroup" xmlns:wpi="http://schemas.microsoft.com/office/word/2010/wordprocessingInk" xmlns:wne="http://schemas.microsoft.com/office/word/2006/wordml" xmlns:wps="http://schemas.microsoft.com/office/word/2010/wordprocessingShape" mc:Ignorable="w14 w15 w16se w16cid w16 w16cex w16sdtdh wp14">
+  <w:footnote w:type="separator" w:id="-1">
+    <w:p>
+      <w:pPr>
+        <w:spacing w:after="0" w:line="240" w:lineRule="auto"/>
+      </w:pPr>
+      <w:r>
+        <w:separator/>
+      </w:r>
+    </w:p>
+  </w:footnote>
+  <w:footnote w:type="continuationSeparator" w:id="0">
+    <w:p>
+      <w:pPr>
+        <w:spacing w:after="0" w:line="240" w:lineRule="auto"/>
+      </w:pPr>
+      <w:r>
+        <w:continuationSeparator/>
+      </w:r>
+    </w:p>
+  </w:footnote>
+</w:footnotes>
+</file>
+
+<file path=word/header1.xml><?xml version="1.0" encoding="utf-8"?>
+<w:hdr xmlns:wpc="http://schemas.microsoft.com/office/word/2010/wordprocessingCanvas" xmlns:cx="http://schemas.microsoft.com/office/drawing/2014/chartex" xmlns:cx1="http://schemas.microsoft.com/office/drawing/2015/9/8/chartex" xmlns:cx2="http://schemas.microsoft.com/office/drawing/2015/10/21/chartex" xmlns:cx3="http://schemas.microsoft.com/office/drawing/2016/5/9/chartex" xmlns:cx4="http://schemas.microsoft.com/office/drawing/2016/5/10/chartex" xmlns:cx5="http://schemas.microsoft.com/office/drawing/2016/5/11/chartex" xmlns:cx6="http://schemas.microsoft.com/office/drawing/2016/5/12/chartex" xmlns:cx7="http://schemas.microsoft.com/office/drawing/2016/5/13/chartex" xmlns:cx8="http://schemas.microsoft.com/office/drawing/2016/5/14/chartex" xmlns:mc="http://schemas.openxmlformats.org/markup-compatibility/2006" xmlns:aink="http://schemas.microsoft.com/office/drawing/2016/ink" xmlns:am3d="http://schemas.microsoft.com/office/drawing/2017/model3d" xmlns:o="urn:schemas-microsoft-com:office:office" xmlns:oel="http://schemas.microsoft.com/office/2019/extlst" xmlns:r="http://schemas.openxmlformats.org/officeDocument/2006/relationships" xmlns:m="http://schemas.openxmlformats.org/officeDocument/2006/math" xmlns:v="urn:schemas-microsoft-com:vml" xmlns:wp14="http://schemas.microsoft.com/office/word/2010/wordprocessingDrawing" xmlns:wp="http://schemas.openxmlformats.org/drawingml/2006/wordprocessingDrawing" xmlns:w10="urn:schemas-microsoft-com:office:word" xmlns:w="http://schemas.openxmlformats.org/wordprocessingml/2006/main" xmlns:w14="http://schemas.microsoft.com/office/word/2010/wordml" xmlns:w15="http://schemas.microsoft.com/office/word/2012/wordml" xmlns:w16cex="http://schemas.microsoft.com/office/word/2018/wordml/cex" xmlns:w16cid="http://schemas.microsoft.com/office/word/2016/wordml/cid" xmlns:w16="http://schemas.microsoft.com/office/word/2018/wordml" xmlns:w16sdtdh="http://schemas.microsoft.com/office/word/2020/wordml/sdtdatahash" xmlns:w16se="http://schemas.microsoft.com/office/word/2015/wordml/symex" xmlns:wpg="http://schemas.microsoft.com/office/word/2010/wordprocessingGroup" xmlns:wpi="http://schemas.microsoft.com/office/word/2010/wordprocessingInk" xmlns:wne="http://schemas.microsoft.com/office/word/2006/wordml" xmlns:wps="http://schemas.microsoft.com/office/word/2010/wordprocessingShape" mc:Ignorable="w14 w15 w16se w16cid w16 w16cex w16sdtdh wp14">
+  <w:p>
+    <w:pPr>
+      <w:pStyle w:val="Header"/>
+      <w:pBdr>
+        <w:bottom w:val="single" w:sz="6" w:space="1" w:color="auto"/>
+      </w:pBdr>
+      <w:jc w:val="center"/>
+      <w:rPr>
+        <w:lang w:val="en-US"/>
+      </w:rPr>
+    </w:pPr>
+    <w:r>
+      <w:rPr>
+        <w:lang w:val="en-US"/>
+      </w:rPr>
+      <w:t>Parrot Mini Drone</w:t>
+    </w:r>
+  </w:p>
+</w:hdr>
 </file>
 
 <file path=word/numbering.xml><?xml version="1.0" encoding="utf-8"?>
@@ -7450,6 +7583,56 @@
       <w:rFonts w:ascii="Wingdings" w:eastAsia="Wingdings" w:hAnsi="Wingdings" w:cs="Wingdings"/>
     </w:rPr>
   </w:style>
+  <w:style w:type="paragraph" w:styleId="Header">
+    <w:name w:val="header"/>
+    <w:basedOn w:val="Normal"/>
+    <w:link w:val="HeaderChar"/>
+    <w:uiPriority w:val="99"/>
+    <w:unhideWhenUsed/>
+    <w:rsid w:val="00D429EA"/>
+    <w:pPr>
+      <w:tabs>
+        <w:tab w:val="center" w:pos="4680"/>
+        <w:tab w:val="right" w:pos="9360"/>
+      </w:tabs>
+      <w:spacing w:after="0" w:line="240" w:lineRule="auto"/>
+    </w:pPr>
+  </w:style>
+  <w:style w:type="character" w:customStyle="1" w:styleId="HeaderChar">
+    <w:name w:val="Header Char"/>
+    <w:basedOn w:val="DefaultParagraphFont"/>
+    <w:link w:val="Header"/>
+    <w:uiPriority w:val="99"/>
+    <w:rsid w:val="00D429EA"/>
+    <w:rPr>
+      <w:lang w:val="nl-NL"/>
+    </w:rPr>
+  </w:style>
+  <w:style w:type="paragraph" w:styleId="Footer">
+    <w:name w:val="footer"/>
+    <w:basedOn w:val="Normal"/>
+    <w:link w:val="FooterChar"/>
+    <w:uiPriority w:val="99"/>
+    <w:unhideWhenUsed/>
+    <w:rsid w:val="00D429EA"/>
+    <w:pPr>
+      <w:tabs>
+        <w:tab w:val="center" w:pos="4680"/>
+        <w:tab w:val="right" w:pos="9360"/>
+      </w:tabs>
+      <w:spacing w:after="0" w:line="240" w:lineRule="auto"/>
+    </w:pPr>
+  </w:style>
+  <w:style w:type="character" w:customStyle="1" w:styleId="FooterChar">
+    <w:name w:val="Footer Char"/>
+    <w:basedOn w:val="DefaultParagraphFont"/>
+    <w:link w:val="Footer"/>
+    <w:uiPriority w:val="99"/>
+    <w:rsid w:val="00D429EA"/>
+    <w:rPr>
+      <w:lang w:val="nl-NL"/>
+    </w:rPr>
+  </w:style>
 </w:styles>
 </file>
 

</xml_diff>

<commit_message>
Updated documentation Updated simulation background
</commit_message>
<xml_diff>
--- a/documentation/MBSE_Group5_MiniDrone.docx
+++ b/documentation/MBSE_Group5_MiniDrone.docx
@@ -167,50 +167,66 @@
     <w:p>
       <w:pPr>
         <w:rPr>
-          <w:rFonts w:cstheme="minorHAnsi"/>
           <w:lang w:val="en-US"/>
         </w:rPr>
       </w:pPr>
-      <w:r>
-        <w:rPr>
-          <w:rFonts w:cstheme="minorHAnsi"/>
-          <w:b/>
-          <w:lang w:val="en-US"/>
-        </w:rPr>
-        <w:t>Date:</w:t>
-      </w:r>
-      <w:r>
-        <w:rPr>
-          <w:rFonts w:cstheme="minorHAnsi"/>
-          <w:lang w:val="en-US"/>
-        </w:rPr>
-        <w:t xml:space="preserve"> </w:t>
-      </w:r>
-      <w:r>
-        <w:rPr>
-          <w:rFonts w:cstheme="minorHAnsi"/>
-          <w:lang w:val="en-US"/>
-        </w:rPr>
-        <w:t>8 September</w:t>
-      </w:r>
-      <w:r>
-        <w:rPr>
-          <w:rFonts w:cstheme="minorHAnsi"/>
-          <w:lang w:val="en-US"/>
-        </w:rPr>
-        <w:t xml:space="preserve"> </w:t>
-      </w:r>
-      <w:r>
-        <w:rPr>
-          <w:rFonts w:cstheme="minorHAnsi"/>
-          <w:lang w:val="en-US"/>
-        </w:rPr>
-        <w:t>2022</w:t>
-      </w:r>
     </w:p>
     <w:p>
       <w:pPr>
         <w:rPr>
+          <w:lang w:val="en-US"/>
+        </w:rPr>
+      </w:pPr>
+    </w:p>
+    <w:p>
+      <w:pPr>
+        <w:spacing w:after="40"/>
+        <w:rPr>
+          <w:rFonts w:cstheme="minorHAnsi"/>
+          <w:lang w:val="en-US"/>
+        </w:rPr>
+      </w:pPr>
+      <w:r>
+        <w:rPr>
+          <w:rFonts w:cstheme="minorHAnsi"/>
+          <w:b/>
+          <w:lang w:val="en-US"/>
+        </w:rPr>
+        <w:t>Date:</w:t>
+      </w:r>
+      <w:r>
+        <w:rPr>
+          <w:rFonts w:cstheme="minorHAnsi"/>
+          <w:lang w:val="en-US"/>
+        </w:rPr>
+        <w:t xml:space="preserve"> </w:t>
+      </w:r>
+      <w:r>
+        <w:rPr>
+          <w:rFonts w:cstheme="minorHAnsi"/>
+          <w:lang w:val="en-US"/>
+        </w:rPr>
+        <w:t>8 September</w:t>
+      </w:r>
+      <w:r>
+        <w:rPr>
+          <w:rFonts w:cstheme="minorHAnsi"/>
+          <w:lang w:val="en-US"/>
+        </w:rPr>
+        <w:t xml:space="preserve"> </w:t>
+      </w:r>
+      <w:r>
+        <w:rPr>
+          <w:rFonts w:cstheme="minorHAnsi"/>
+          <w:lang w:val="en-US"/>
+        </w:rPr>
+        <w:t>2022</w:t>
+      </w:r>
+    </w:p>
+    <w:p>
+      <w:pPr>
+        <w:spacing w:after="40"/>
+        <w:rPr>
           <w:rFonts w:cstheme="minorHAnsi"/>
           <w:lang w:val="en-US"/>
         </w:rPr>
@@ -222,21 +238,21 @@
           <w:bCs/>
           <w:lang w:val="en-US"/>
         </w:rPr>
-        <w:t>Semester:</w:t>
+        <w:t xml:space="preserve">Year: </w:t>
       </w:r>
       <w:r>
         <w:rPr>
           <w:rFonts w:cstheme="minorHAnsi"/>
           <w:lang w:val="en-US"/>
         </w:rPr>
-        <w:t xml:space="preserve"> 7</w:t>
+        <w:t>4</w:t>
       </w:r>
       <w:r>
         <w:rPr>
           <w:rFonts w:cstheme="minorHAnsi"/>
           <w:lang w:val="en-US"/>
         </w:rPr>
-        <w:tab/>
+        <w:t xml:space="preserve">   </w:t>
       </w:r>
       <w:r>
         <w:rPr>
@@ -245,6 +261,29 @@
           <w:bCs/>
           <w:lang w:val="en-US"/>
         </w:rPr>
+        <w:t>Semester:</w:t>
+      </w:r>
+      <w:r>
+        <w:rPr>
+          <w:rFonts w:cstheme="minorHAnsi"/>
+          <w:lang w:val="en-US"/>
+        </w:rPr>
+        <w:t xml:space="preserve"> 7</w:t>
+      </w:r>
+      <w:r>
+        <w:rPr>
+          <w:rFonts w:cstheme="minorHAnsi"/>
+          <w:lang w:val="en-US"/>
+        </w:rPr>
+        <w:t xml:space="preserve">   </w:t>
+      </w:r>
+      <w:r>
+        <w:rPr>
+          <w:rFonts w:cstheme="minorHAnsi"/>
+          <w:b/>
+          <w:bCs/>
+          <w:lang w:val="en-US"/>
+        </w:rPr>
         <w:t>Period:</w:t>
       </w:r>
       <w:r>
@@ -257,6 +296,7 @@
     </w:p>
     <w:p>
       <w:pPr>
+        <w:spacing w:after="40"/>
         <w:rPr>
           <w:rFonts w:cstheme="minorHAnsi"/>
           <w:lang w:val="en-US"/>
@@ -287,6 +327,7 @@
     </w:p>
     <w:p>
       <w:pPr>
+        <w:spacing w:after="40"/>
         <w:rPr>
           <w:rFonts w:cstheme="minorHAnsi"/>
           <w:lang w:val="en-US"/>
@@ -298,34 +339,53 @@
           <w:b/>
           <w:lang w:val="en-US"/>
         </w:rPr>
-        <w:t xml:space="preserve">Authors: </w:t>
+        <w:t>Authors</w:t>
       </w:r>
       <w:r>
         <w:rPr>
           <w:rFonts w:cstheme="minorHAnsi"/>
-          <w:lang w:val="en-US"/>
-        </w:rPr>
-        <w:t xml:space="preserve">Demian Verheesen, Giel Jansen, Pim Vos &amp; </w:t>
+          <w:b/>
+        </w:rPr>
+        <w:t xml:space="preserve">: </w:t>
       </w:r>
       <w:r>
         <w:rPr>
           <w:rFonts w:cstheme="minorHAnsi"/>
-          <w:lang w:val="en-US"/>
-        </w:rPr>
-        <w:t>Zohair Lasfar</w:t>
+        </w:rPr>
+        <w:t>Demian Verheesen, Giel Jansen, Pim Vos &amp; Zohair Lasfar</w:t>
+      </w:r>
+      <w:r>
+        <w:rPr>
+          <w:rFonts w:cstheme="minorHAnsi"/>
+        </w:rPr>
+        <w:t xml:space="preserve">   </w:t>
+      </w:r>
+      <w:r>
+        <w:rPr>
+          <w:rFonts w:cstheme="minorHAnsi"/>
+          <w:b/>
+          <w:bCs/>
+          <w:lang w:val="en-US"/>
+        </w:rPr>
+        <w:t>Group:</w:t>
+      </w:r>
+      <w:r>
+        <w:rPr>
+          <w:rFonts w:cstheme="minorHAnsi"/>
+          <w:lang w:val="en-US"/>
+        </w:rPr>
+        <w:t xml:space="preserve"> 5</w:t>
       </w:r>
     </w:p>
     <w:p>
       <w:pPr>
         <w:rPr>
           <w:rFonts w:cstheme="minorHAnsi"/>
-          <w:lang w:val="en-US"/>
         </w:rPr>
       </w:pPr>
       <w:r>
         <w:rPr>
           <w:rFonts w:cstheme="minorHAnsi"/>
-          <w:lang w:val="en-US"/>
         </w:rPr>
         <w:br w:type="page"/>
       </w:r>
@@ -420,7 +480,19 @@
               <w:rPr>
                 <w:lang w:val="en-US"/>
               </w:rPr>
-              <w:t>Template of the report, filled in chapter</w:t>
+              <w:t>Template of the report</w:t>
+            </w:r>
+            <w:r>
+              <w:rPr>
+                <w:lang w:val="en-US"/>
+              </w:rPr>
+              <w:t xml:space="preserve"> and</w:t>
+            </w:r>
+            <w:r>
+              <w:rPr>
+                <w:lang w:val="en-US"/>
+              </w:rPr>
+              <w:t xml:space="preserve"> filled in chapter</w:t>
             </w:r>
             <w:r>
               <w:rPr>
@@ -462,7 +534,19 @@
               <w:rPr>
                 <w:lang w:val="en-US"/>
               </w:rPr>
-              <w:t>”.</w:t>
+              <w:t>”</w:t>
+            </w:r>
+            <w:r>
+              <w:rPr>
+                <w:lang w:val="en-US"/>
+              </w:rPr>
+              <w:t xml:space="preserve">. </w:t>
+            </w:r>
+            <w:r>
+              <w:rPr>
+                <w:lang w:val="en-US"/>
+              </w:rPr>
+              <w:t>Updated “Design” chapter.</w:t>
             </w:r>
           </w:p>
         </w:tc>
@@ -503,7 +587,19 @@
               <w:rPr>
                 <w:lang w:val="en-US"/>
               </w:rPr>
-              <w:t>Helping the others with their modules.</w:t>
+              <w:t>Helping the others with their modules</w:t>
+            </w:r>
+            <w:r>
+              <w:rPr>
+                <w:lang w:val="en-US"/>
+              </w:rPr>
+              <w:t xml:space="preserve">, </w:t>
+            </w:r>
+            <w:r>
+              <w:rPr>
+                <w:lang w:val="en-US"/>
+              </w:rPr>
+              <w:t>made the blue waypoint module and updated the path planning module.</w:t>
             </w:r>
           </w:p>
         </w:tc>
@@ -571,7 +667,19 @@
               <w:rPr>
                 <w:lang w:val="en-US"/>
               </w:rPr>
-              <w:t>Made the “Block Definition Diagram”</w:t>
+              <w:t>Filled in chapters</w:t>
+            </w:r>
+            <w:r>
+              <w:rPr>
+                <w:lang w:val="en-US"/>
+              </w:rPr>
+              <w:t xml:space="preserve"> “Block Definition Diagram”</w:t>
+            </w:r>
+            <w:r>
+              <w:rPr>
+                <w:lang w:val="en-US"/>
+              </w:rPr>
+              <w:t xml:space="preserve"> &amp; “Internal Block Diagram”</w:t>
             </w:r>
           </w:p>
         </w:tc>
@@ -612,7 +720,13 @@
               <w:rPr>
                 <w:lang w:val="en-US"/>
               </w:rPr>
-              <w:t>Made the constant height module.</w:t>
+              <w:t>Made the constant height module</w:t>
+            </w:r>
+            <w:r>
+              <w:rPr>
+                <w:lang w:val="en-US"/>
+              </w:rPr>
+              <w:t xml:space="preserve"> and helped with the blue waypoint module.</w:t>
             </w:r>
           </w:p>
         </w:tc>
@@ -727,7 +841,31 @@
               <w:rPr>
                 <w:lang w:val="en-US"/>
               </w:rPr>
-              <w:t>Made the predetermined path module.</w:t>
+              <w:t>Made</w:t>
+            </w:r>
+            <w:r>
+              <w:rPr>
+                <w:lang w:val="en-US"/>
+              </w:rPr>
+              <w:t>/updated</w:t>
+            </w:r>
+            <w:r>
+              <w:rPr>
+                <w:lang w:val="en-US"/>
+              </w:rPr>
+              <w:t xml:space="preserve"> the </w:t>
+            </w:r>
+            <w:r>
+              <w:rPr>
+                <w:lang w:val="en-US"/>
+              </w:rPr>
+              <w:t>waypoint follower</w:t>
+            </w:r>
+            <w:r>
+              <w:rPr>
+                <w:lang w:val="en-US"/>
+              </w:rPr>
+              <w:t xml:space="preserve"> module.</w:t>
             </w:r>
           </w:p>
         </w:tc>
@@ -842,7 +980,19 @@
               <w:rPr>
                 <w:lang w:val="en-US"/>
               </w:rPr>
-              <w:t>Made the camera module.</w:t>
+              <w:t xml:space="preserve">Made the </w:t>
+            </w:r>
+            <w:r>
+              <w:rPr>
+                <w:lang w:val="en-US"/>
+              </w:rPr>
+              <w:t>blue dominance module</w:t>
+            </w:r>
+            <w:r>
+              <w:rPr>
+                <w:lang w:val="en-US"/>
+              </w:rPr>
+              <w:t>.</w:t>
             </w:r>
           </w:p>
         </w:tc>
@@ -923,7 +1073,7 @@
           <w:r>
             <w:fldChar w:fldCharType="separate"/>
           </w:r>
-          <w:hyperlink w:anchor="_Toc113436561" w:history="1">
+          <w:hyperlink w:anchor="_Toc113532324" w:history="1">
             <w:r>
               <w:rPr>
                 <w:rStyle w:val="Hyperlink"/>
@@ -965,7 +1115,7 @@
                 <w:noProof/>
                 <w:webHidden/>
               </w:rPr>
-              <w:instrText xml:space="preserve"> PAGEREF _Toc113436561 \h </w:instrText>
+              <w:instrText xml:space="preserve"> PAGEREF _Toc113532324 \h </w:instrText>
             </w:r>
             <w:r>
               <w:rPr>
@@ -1009,7 +1159,7 @@
               <w:lang w:val="en-US"/>
             </w:rPr>
           </w:pPr>
-          <w:hyperlink w:anchor="_Toc113436562" w:history="1">
+          <w:hyperlink w:anchor="_Toc113532325" w:history="1">
             <w:r>
               <w:rPr>
                 <w:rStyle w:val="Hyperlink"/>
@@ -1051,7 +1201,7 @@
                 <w:noProof/>
                 <w:webHidden/>
               </w:rPr>
-              <w:instrText xml:space="preserve"> PAGEREF _Toc113436562 \h </w:instrText>
+              <w:instrText xml:space="preserve"> PAGEREF _Toc113532325 \h </w:instrText>
             </w:r>
             <w:r>
               <w:rPr>
@@ -1095,7 +1245,7 @@
               <w:lang w:val="en-US"/>
             </w:rPr>
           </w:pPr>
-          <w:hyperlink w:anchor="_Toc113436563" w:history="1">
+          <w:hyperlink w:anchor="_Toc113532326" w:history="1">
             <w:r>
               <w:rPr>
                 <w:rStyle w:val="Hyperlink"/>
@@ -1137,7 +1287,7 @@
                 <w:noProof/>
                 <w:webHidden/>
               </w:rPr>
-              <w:instrText xml:space="preserve"> PAGEREF _Toc113436563 \h </w:instrText>
+              <w:instrText xml:space="preserve"> PAGEREF _Toc113532326 \h </w:instrText>
             </w:r>
             <w:r>
               <w:rPr>
@@ -1181,7 +1331,7 @@
               <w:lang w:val="en-US"/>
             </w:rPr>
           </w:pPr>
-          <w:hyperlink w:anchor="_Toc113436564" w:history="1">
+          <w:hyperlink w:anchor="_Toc113532327" w:history="1">
             <w:r>
               <w:rPr>
                 <w:rStyle w:val="Hyperlink"/>
@@ -1223,7 +1373,7 @@
                 <w:noProof/>
                 <w:webHidden/>
               </w:rPr>
-              <w:instrText xml:space="preserve"> PAGEREF _Toc113436564 \h </w:instrText>
+              <w:instrText xml:space="preserve"> PAGEREF _Toc113532327 \h </w:instrText>
             </w:r>
             <w:r>
               <w:rPr>
@@ -1267,7 +1417,7 @@
               <w:lang w:val="en-US"/>
             </w:rPr>
           </w:pPr>
-          <w:hyperlink w:anchor="_Toc113436565" w:history="1">
+          <w:hyperlink w:anchor="_Toc113532328" w:history="1">
             <w:r>
               <w:rPr>
                 <w:rStyle w:val="Hyperlink"/>
@@ -1309,7 +1459,7 @@
                 <w:noProof/>
                 <w:webHidden/>
               </w:rPr>
-              <w:instrText xml:space="preserve"> PAGEREF _Toc113436565 \h </w:instrText>
+              <w:instrText xml:space="preserve"> PAGEREF _Toc113532328 \h </w:instrText>
             </w:r>
             <w:r>
               <w:rPr>
@@ -1353,7 +1503,7 @@
               <w:lang w:val="en-US"/>
             </w:rPr>
           </w:pPr>
-          <w:hyperlink w:anchor="_Toc113436566" w:history="1">
+          <w:hyperlink w:anchor="_Toc113532329" w:history="1">
             <w:r>
               <w:rPr>
                 <w:rStyle w:val="Hyperlink"/>
@@ -1395,7 +1545,7 @@
                 <w:noProof/>
                 <w:webHidden/>
               </w:rPr>
-              <w:instrText xml:space="preserve"> PAGEREF _Toc113436566 \h </w:instrText>
+              <w:instrText xml:space="preserve"> PAGEREF _Toc113532329 \h </w:instrText>
             </w:r>
             <w:r>
               <w:rPr>
@@ -1439,7 +1589,7 @@
               <w:lang w:val="en-US"/>
             </w:rPr>
           </w:pPr>
-          <w:hyperlink w:anchor="_Toc113436567" w:history="1">
+          <w:hyperlink w:anchor="_Toc113532330" w:history="1">
             <w:r>
               <w:rPr>
                 <w:rStyle w:val="Hyperlink"/>
@@ -1481,7 +1631,7 @@
                 <w:noProof/>
                 <w:webHidden/>
               </w:rPr>
-              <w:instrText xml:space="preserve"> PAGEREF _Toc113436567 \h </w:instrText>
+              <w:instrText xml:space="preserve"> PAGEREF _Toc113532330 \h </w:instrText>
             </w:r>
             <w:r>
               <w:rPr>
@@ -1525,7 +1675,7 @@
               <w:lang w:val="en-US"/>
             </w:rPr>
           </w:pPr>
-          <w:hyperlink w:anchor="_Toc113436568" w:history="1">
+          <w:hyperlink w:anchor="_Toc113532331" w:history="1">
             <w:r>
               <w:rPr>
                 <w:rStyle w:val="Hyperlink"/>
@@ -1567,7 +1717,7 @@
                 <w:noProof/>
                 <w:webHidden/>
               </w:rPr>
-              <w:instrText xml:space="preserve"> PAGEREF _Toc113436568 \h </w:instrText>
+              <w:instrText xml:space="preserve"> PAGEREF _Toc113532331 \h </w:instrText>
             </w:r>
             <w:r>
               <w:rPr>
@@ -1611,7 +1761,7 @@
               <w:lang w:val="en-US"/>
             </w:rPr>
           </w:pPr>
-          <w:hyperlink w:anchor="_Toc113436569" w:history="1">
+          <w:hyperlink w:anchor="_Toc113532332" w:history="1">
             <w:r>
               <w:rPr>
                 <w:rStyle w:val="Hyperlink"/>
@@ -1653,7 +1803,7 @@
                 <w:noProof/>
                 <w:webHidden/>
               </w:rPr>
-              <w:instrText xml:space="preserve"> PAGEREF _Toc113436569 \h </w:instrText>
+              <w:instrText xml:space="preserve"> PAGEREF _Toc113532332 \h </w:instrText>
             </w:r>
             <w:r>
               <w:rPr>
@@ -1697,7 +1847,7 @@
               <w:lang w:val="en-US"/>
             </w:rPr>
           </w:pPr>
-          <w:hyperlink w:anchor="_Toc113436570" w:history="1">
+          <w:hyperlink w:anchor="_Toc113532333" w:history="1">
             <w:r>
               <w:rPr>
                 <w:rStyle w:val="Hyperlink"/>
@@ -1739,7 +1889,7 @@
                 <w:noProof/>
                 <w:webHidden/>
               </w:rPr>
-              <w:instrText xml:space="preserve"> PAGEREF _Toc113436570 \h </w:instrText>
+              <w:instrText xml:space="preserve"> PAGEREF _Toc113532333 \h </w:instrText>
             </w:r>
             <w:r>
               <w:rPr>
@@ -1783,7 +1933,7 @@
               <w:lang w:val="en-US"/>
             </w:rPr>
           </w:pPr>
-          <w:hyperlink w:anchor="_Toc113436571" w:history="1">
+          <w:hyperlink w:anchor="_Toc113532334" w:history="1">
             <w:r>
               <w:rPr>
                 <w:rStyle w:val="Hyperlink"/>
@@ -1825,7 +1975,7 @@
                 <w:noProof/>
                 <w:webHidden/>
               </w:rPr>
-              <w:instrText xml:space="preserve"> PAGEREF _Toc113436571 \h </w:instrText>
+              <w:instrText xml:space="preserve"> PAGEREF _Toc113532334 \h </w:instrText>
             </w:r>
             <w:r>
               <w:rPr>
@@ -1869,7 +2019,7 @@
               <w:lang w:val="en-US"/>
             </w:rPr>
           </w:pPr>
-          <w:hyperlink w:anchor="_Toc113436572" w:history="1">
+          <w:hyperlink w:anchor="_Toc113532335" w:history="1">
             <w:r>
               <w:rPr>
                 <w:rStyle w:val="Hyperlink"/>
@@ -1911,7 +2061,7 @@
                 <w:noProof/>
                 <w:webHidden/>
               </w:rPr>
-              <w:instrText xml:space="preserve"> PAGEREF _Toc113436572 \h </w:instrText>
+              <w:instrText xml:space="preserve"> PAGEREF _Toc113532335 \h </w:instrText>
             </w:r>
             <w:r>
               <w:rPr>
@@ -1955,7 +2105,7 @@
               <w:lang w:val="en-US"/>
             </w:rPr>
           </w:pPr>
-          <w:hyperlink w:anchor="_Toc113436573" w:history="1">
+          <w:hyperlink w:anchor="_Toc113532336" w:history="1">
             <w:r>
               <w:rPr>
                 <w:rStyle w:val="Hyperlink"/>
@@ -1997,7 +2147,7 @@
                 <w:noProof/>
                 <w:webHidden/>
               </w:rPr>
-              <w:instrText xml:space="preserve"> PAGEREF _Toc113436573 \h </w:instrText>
+              <w:instrText xml:space="preserve"> PAGEREF _Toc113532336 \h </w:instrText>
             </w:r>
             <w:r>
               <w:rPr>
@@ -2041,7 +2191,7 @@
               <w:lang w:val="en-US"/>
             </w:rPr>
           </w:pPr>
-          <w:hyperlink w:anchor="_Toc113436574" w:history="1">
+          <w:hyperlink w:anchor="_Toc113532337" w:history="1">
             <w:r>
               <w:rPr>
                 <w:rStyle w:val="Hyperlink"/>
@@ -2083,7 +2233,7 @@
                 <w:noProof/>
                 <w:webHidden/>
               </w:rPr>
-              <w:instrText xml:space="preserve"> PAGEREF _Toc113436574 \h </w:instrText>
+              <w:instrText xml:space="preserve"> PAGEREF _Toc113532337 \h </w:instrText>
             </w:r>
             <w:r>
               <w:rPr>
@@ -2103,7 +2253,7 @@
                 <w:noProof/>
                 <w:webHidden/>
               </w:rPr>
-              <w:t>7</w:t>
+              <w:t>8</w:t>
             </w:r>
             <w:r>
               <w:rPr>
@@ -2127,7 +2277,7 @@
               <w:lang w:val="en-US"/>
             </w:rPr>
           </w:pPr>
-          <w:hyperlink w:anchor="_Toc113436575" w:history="1">
+          <w:hyperlink w:anchor="_Toc113532338" w:history="1">
             <w:r>
               <w:rPr>
                 <w:rStyle w:val="Hyperlink"/>
@@ -2169,7 +2319,7 @@
                 <w:noProof/>
                 <w:webHidden/>
               </w:rPr>
-              <w:instrText xml:space="preserve"> PAGEREF _Toc113436575 \h </w:instrText>
+              <w:instrText xml:space="preserve"> PAGEREF _Toc113532338 \h </w:instrText>
             </w:r>
             <w:r>
               <w:rPr>
@@ -2189,7 +2339,7 @@
                 <w:noProof/>
                 <w:webHidden/>
               </w:rPr>
-              <w:t>8</w:t>
+              <w:t>9</w:t>
             </w:r>
             <w:r>
               <w:rPr>
@@ -2213,7 +2363,7 @@
               <w:lang w:val="en-US"/>
             </w:rPr>
           </w:pPr>
-          <w:hyperlink w:anchor="_Toc113436576" w:history="1">
+          <w:hyperlink w:anchor="_Toc113532339" w:history="1">
             <w:r>
               <w:rPr>
                 <w:rStyle w:val="Hyperlink"/>
@@ -2255,7 +2405,7 @@
                 <w:noProof/>
                 <w:webHidden/>
               </w:rPr>
-              <w:instrText xml:space="preserve"> PAGEREF _Toc113436576 \h </w:instrText>
+              <w:instrText xml:space="preserve"> PAGEREF _Toc113532339 \h </w:instrText>
             </w:r>
             <w:r>
               <w:rPr>
@@ -2275,7 +2425,7 @@
                 <w:noProof/>
                 <w:webHidden/>
               </w:rPr>
-              <w:t>8</w:t>
+              <w:t>9</w:t>
             </w:r>
             <w:r>
               <w:rPr>
@@ -2299,7 +2449,7 @@
               <w:lang w:val="en-US"/>
             </w:rPr>
           </w:pPr>
-          <w:hyperlink w:anchor="_Toc113436577" w:history="1">
+          <w:hyperlink w:anchor="_Toc113532340" w:history="1">
             <w:r>
               <w:rPr>
                 <w:rStyle w:val="Hyperlink"/>
@@ -2341,7 +2491,7 @@
                 <w:noProof/>
                 <w:webHidden/>
               </w:rPr>
-              <w:instrText xml:space="preserve"> PAGEREF _Toc113436577 \h </w:instrText>
+              <w:instrText xml:space="preserve"> PAGEREF _Toc113532340 \h </w:instrText>
             </w:r>
             <w:r>
               <w:rPr>
@@ -2361,7 +2511,7 @@
                 <w:noProof/>
                 <w:webHidden/>
               </w:rPr>
-              <w:t>8</w:t>
+              <w:t>9</w:t>
             </w:r>
             <w:r>
               <w:rPr>
@@ -2407,7 +2557,7 @@
         <w:pStyle w:val="Heading1"/>
       </w:pPr>
       <w:bookmarkStart w:id="0" w:name="_Toc107611101"/>
-      <w:bookmarkStart w:id="1" w:name="_Toc113436561"/>
+      <w:bookmarkStart w:id="1" w:name="_Toc113532324"/>
       <w:r>
         <w:lastRenderedPageBreak/>
         <w:t>Introduction</w:t>
@@ -2425,7 +2575,19 @@
         <w:rPr>
           <w:lang w:val="en-US"/>
         </w:rPr>
-        <w:t xml:space="preserve">This document describes the requirements for the Drone Control System .This system has to be built as part of the 4th year grade module </w:t>
+        <w:t>This document describes the requirements</w:t>
+      </w:r>
+      <w:r>
+        <w:rPr>
+          <w:lang w:val="en-US"/>
+        </w:rPr>
+        <w:t xml:space="preserve"> and design</w:t>
+      </w:r>
+      <w:r>
+        <w:rPr>
+          <w:lang w:val="en-US"/>
+        </w:rPr>
+        <w:t xml:space="preserve"> for the Drone Control System .This system has to be built as part of the 4th year grade module </w:t>
       </w:r>
       <w:r>
         <w:rPr>
@@ -2463,7 +2625,7 @@
       <w:pPr>
         <w:pStyle w:val="Heading1"/>
       </w:pPr>
-      <w:bookmarkStart w:id="2" w:name="_Toc113436562"/>
+      <w:bookmarkStart w:id="2" w:name="_Toc113532325"/>
       <w:r>
         <w:t xml:space="preserve">Project </w:t>
       </w:r>
@@ -2476,7 +2638,7 @@
       <w:pPr>
         <w:pStyle w:val="Heading2"/>
       </w:pPr>
-      <w:bookmarkStart w:id="3" w:name="_Toc113436563"/>
+      <w:bookmarkStart w:id="3" w:name="_Toc113532326"/>
       <w:r>
         <w:t>Project</w:t>
       </w:r>
@@ -2582,20 +2744,32 @@
         <w:rPr>
           <w:lang w:val="en-US"/>
         </w:rPr>
-        <w:t>to always stay 1 meter from the ground. The camera should be used to take pictures or video during the flight.</w:t>
-      </w:r>
-      <w:r>
-        <w:rPr>
-          <w:lang w:val="en-US"/>
-        </w:rPr>
-        <w:t xml:space="preserve"> This application could be used for filming a movie or as a following drone during a race.</w:t>
+        <w:t>to always stay 1 meter from the ground. The camera should be used to take pictures or video during the flight</w:t>
+      </w:r>
+      <w:r>
+        <w:rPr>
+          <w:lang w:val="en-US"/>
+        </w:rPr>
+        <w:t xml:space="preserve"> and to maybe detect and land near a blue object.</w:t>
+      </w:r>
+      <w:r>
+        <w:rPr>
+          <w:lang w:val="en-US"/>
+        </w:rPr>
+        <w:t xml:space="preserve"> This application could be used for filming a movie or as a following drone during a race</w:t>
+      </w:r>
+      <w:r>
+        <w:rPr>
+          <w:lang w:val="en-US"/>
+        </w:rPr>
+        <w:t xml:space="preserve"> and the object detection could be used for tracking an object during filming or a race.</w:t>
       </w:r>
     </w:p>
     <w:p>
       <w:pPr>
         <w:pStyle w:val="Heading2"/>
       </w:pPr>
-      <w:bookmarkStart w:id="4" w:name="_Toc113436564"/>
+      <w:bookmarkStart w:id="4" w:name="_Toc113532327"/>
       <w:r>
         <w:t>Project approach</w:t>
       </w:r>
@@ -2623,14 +2797,20 @@
         <w:rPr>
           <w:lang w:val="en-US"/>
         </w:rPr>
-        <w:t xml:space="preserve"> The project will start by defining the requirements for the project and the division of the tasks and modules. Then the different modules will be developed and tested. Finally, the modules will be integrated and the full program tested to the requirements.</w:t>
+        <w:t xml:space="preserve"> The project will start by defining the requirements for the project and the division of the tasks and modules. Then the different modules will be developed and tested. Finally, the modules will be integrated and the full program tested to the requirements</w:t>
+      </w:r>
+      <w:r>
+        <w:rPr>
+          <w:lang w:val="en-US"/>
+        </w:rPr>
+        <w:t xml:space="preserve"> in a simulated environment and real-life.</w:t>
       </w:r>
     </w:p>
     <w:p>
       <w:pPr>
         <w:pStyle w:val="Heading2"/>
       </w:pPr>
-      <w:bookmarkStart w:id="5" w:name="_Toc113436565"/>
+      <w:bookmarkStart w:id="5" w:name="_Toc113532328"/>
       <w:r>
         <w:t>Project background</w:t>
       </w:r>
@@ -2741,7 +2921,7 @@
       <w:pPr>
         <w:pStyle w:val="Heading1"/>
       </w:pPr>
-      <w:bookmarkStart w:id="6" w:name="_Toc113436566"/>
+      <w:bookmarkStart w:id="6" w:name="_Toc113532329"/>
       <w:r>
         <w:lastRenderedPageBreak/>
         <w:t>Requirements</w:t>
@@ -2754,6 +2934,24 @@
           <w:lang w:val="en-US"/>
         </w:rPr>
       </w:pPr>
+      <w:r>
+        <w:rPr>
+          <w:lang w:val="en-US"/>
+        </w:rPr>
+        <w:t>The</w:t>
+      </w:r>
+      <w:r>
+        <w:rPr>
+          <w:lang w:val="en-US"/>
+        </w:rPr>
+        <w:t xml:space="preserve"> drone project ha</w:t>
+      </w:r>
+      <w:r>
+        <w:rPr>
+          <w:lang w:val="en-US"/>
+        </w:rPr>
+        <w:t>s a few requirements and these can be seen in the table below.</w:t>
+      </w:r>
     </w:p>
     <w:tbl>
       <w:tblPr>
@@ -3580,13 +3778,321 @@
           </w:p>
         </w:tc>
       </w:tr>
+      <w:tr>
+        <w:trPr>
+          <w:trHeight w:val="38"/>
+        </w:trPr>
+        <w:tc>
+          <w:tcPr>
+            <w:tcW w:w="259" w:type="pct"/>
+            <w:vAlign w:val="center"/>
+          </w:tcPr>
+          <w:p>
+            <w:pPr>
+              <w:pStyle w:val="TableParagraph"/>
+              <w:spacing w:before="20" w:after="20"/>
+              <w:rPr>
+                <w:rFonts w:asciiTheme="minorHAnsi" w:hAnsiTheme="minorHAnsi" w:cstheme="minorHAnsi"/>
+                <w:lang w:val="en-GB"/>
+              </w:rPr>
+            </w:pPr>
+            <w:r>
+              <w:rPr>
+                <w:rFonts w:asciiTheme="minorHAnsi" w:hAnsiTheme="minorHAnsi" w:cstheme="minorHAnsi"/>
+                <w:lang w:val="en-GB"/>
+              </w:rPr>
+              <w:t>R6</w:t>
+            </w:r>
+          </w:p>
+        </w:tc>
+        <w:tc>
+          <w:tcPr>
+            <w:tcW w:w="1682" w:type="pct"/>
+            <w:vAlign w:val="center"/>
+          </w:tcPr>
+          <w:p>
+            <w:pPr>
+              <w:pStyle w:val="TableParagraph"/>
+              <w:spacing w:before="20" w:after="20"/>
+              <w:rPr>
+                <w:rFonts w:asciiTheme="minorHAnsi" w:hAnsiTheme="minorHAnsi" w:cstheme="minorHAnsi"/>
+                <w:lang w:val="en-GB"/>
+              </w:rPr>
+            </w:pPr>
+            <w:r>
+              <w:rPr>
+                <w:rFonts w:asciiTheme="minorHAnsi" w:hAnsiTheme="minorHAnsi" w:cstheme="minorHAnsi"/>
+                <w:lang w:val="en-GB"/>
+              </w:rPr>
+              <w:t xml:space="preserve">The drone </w:t>
+            </w:r>
+            <w:r>
+              <w:rPr>
+                <w:rFonts w:asciiTheme="minorHAnsi" w:hAnsiTheme="minorHAnsi" w:cstheme="minorHAnsi"/>
+                <w:lang w:val="en-GB"/>
+              </w:rPr>
+              <w:t>can</w:t>
+            </w:r>
+            <w:r>
+              <w:rPr>
+                <w:rFonts w:asciiTheme="minorHAnsi" w:hAnsiTheme="minorHAnsi" w:cstheme="minorHAnsi"/>
+                <w:lang w:val="en-GB"/>
+              </w:rPr>
+              <w:t xml:space="preserve"> use the camera to find a blue object.</w:t>
+            </w:r>
+          </w:p>
+        </w:tc>
+        <w:tc>
+          <w:tcPr>
+            <w:tcW w:w="2135" w:type="pct"/>
+            <w:vAlign w:val="center"/>
+          </w:tcPr>
+          <w:p>
+            <w:pPr>
+              <w:pStyle w:val="TableParagraph"/>
+              <w:spacing w:before="20" w:after="20"/>
+              <w:rPr>
+                <w:rFonts w:asciiTheme="minorHAnsi" w:hAnsiTheme="minorHAnsi" w:cstheme="minorHAnsi"/>
+                <w:lang w:val="en-GB"/>
+              </w:rPr>
+            </w:pPr>
+            <w:r>
+              <w:rPr>
+                <w:rFonts w:asciiTheme="minorHAnsi" w:hAnsiTheme="minorHAnsi" w:cstheme="minorHAnsi"/>
+                <w:lang w:val="en-GB"/>
+              </w:rPr>
+              <w:t>This can be useful to track objects or for finding objects on its path.</w:t>
+            </w:r>
+          </w:p>
+        </w:tc>
+        <w:tc>
+          <w:tcPr>
+            <w:tcW w:w="398" w:type="pct"/>
+            <w:vAlign w:val="center"/>
+          </w:tcPr>
+          <w:p>
+            <w:pPr>
+              <w:pStyle w:val="TableParagraph"/>
+              <w:spacing w:before="20" w:after="20"/>
+              <w:rPr>
+                <w:rFonts w:asciiTheme="minorHAnsi" w:hAnsiTheme="minorHAnsi" w:cstheme="minorHAnsi"/>
+                <w:lang w:val="en-GB"/>
+              </w:rPr>
+            </w:pPr>
+            <w:r>
+              <w:rPr>
+                <w:rFonts w:asciiTheme="minorHAnsi" w:hAnsiTheme="minorHAnsi" w:cstheme="minorHAnsi"/>
+                <w:lang w:val="en-GB"/>
+              </w:rPr>
+              <w:t>Should</w:t>
+            </w:r>
+          </w:p>
+        </w:tc>
+        <w:tc>
+          <w:tcPr>
+            <w:tcW w:w="526" w:type="pct"/>
+            <w:vAlign w:val="center"/>
+          </w:tcPr>
+          <w:p>
+            <w:pPr>
+              <w:pStyle w:val="TableParagraph"/>
+              <w:keepNext/>
+              <w:spacing w:before="20" w:after="20"/>
+              <w:rPr>
+                <w:rFonts w:asciiTheme="minorHAnsi" w:hAnsiTheme="minorHAnsi" w:cstheme="minorHAnsi"/>
+                <w:lang w:val="en-GB"/>
+              </w:rPr>
+            </w:pPr>
+            <w:r>
+              <w:rPr>
+                <w:rFonts w:asciiTheme="minorHAnsi" w:hAnsiTheme="minorHAnsi" w:cstheme="minorHAnsi"/>
+                <w:lang w:val="en-GB"/>
+              </w:rPr>
+              <w:t>Accepted</w:t>
+            </w:r>
+          </w:p>
+        </w:tc>
+      </w:tr>
+      <w:tr>
+        <w:trPr>
+          <w:trHeight w:val="38"/>
+        </w:trPr>
+        <w:tc>
+          <w:tcPr>
+            <w:tcW w:w="259" w:type="pct"/>
+            <w:vAlign w:val="center"/>
+          </w:tcPr>
+          <w:p>
+            <w:pPr>
+              <w:pStyle w:val="TableParagraph"/>
+              <w:spacing w:before="20" w:after="20"/>
+              <w:rPr>
+                <w:rFonts w:asciiTheme="minorHAnsi" w:hAnsiTheme="minorHAnsi" w:cstheme="minorHAnsi"/>
+                <w:lang w:val="en-GB"/>
+              </w:rPr>
+            </w:pPr>
+            <w:r>
+              <w:rPr>
+                <w:rFonts w:asciiTheme="minorHAnsi" w:hAnsiTheme="minorHAnsi" w:cstheme="minorHAnsi"/>
+                <w:lang w:val="en-GB"/>
+              </w:rPr>
+              <w:t>R7</w:t>
+            </w:r>
+          </w:p>
+        </w:tc>
+        <w:tc>
+          <w:tcPr>
+            <w:tcW w:w="1682" w:type="pct"/>
+            <w:vAlign w:val="center"/>
+          </w:tcPr>
+          <w:p>
+            <w:pPr>
+              <w:pStyle w:val="TableParagraph"/>
+              <w:spacing w:before="20" w:after="20"/>
+              <w:rPr>
+                <w:rFonts w:asciiTheme="minorHAnsi" w:hAnsiTheme="minorHAnsi" w:cstheme="minorHAnsi"/>
+                <w:lang w:val="en-GB"/>
+              </w:rPr>
+            </w:pPr>
+            <w:r>
+              <w:rPr>
+                <w:rFonts w:asciiTheme="minorHAnsi" w:hAnsiTheme="minorHAnsi" w:cstheme="minorHAnsi"/>
+                <w:lang w:val="en-GB"/>
+              </w:rPr>
+              <w:t>The drone can land at the location of the blue object.</w:t>
+            </w:r>
+          </w:p>
+        </w:tc>
+        <w:tc>
+          <w:tcPr>
+            <w:tcW w:w="2135" w:type="pct"/>
+            <w:vAlign w:val="center"/>
+          </w:tcPr>
+          <w:p>
+            <w:pPr>
+              <w:pStyle w:val="TableParagraph"/>
+              <w:spacing w:before="20" w:after="20"/>
+              <w:rPr>
+                <w:rFonts w:asciiTheme="minorHAnsi" w:hAnsiTheme="minorHAnsi" w:cstheme="minorHAnsi"/>
+                <w:lang w:val="en-GB"/>
+              </w:rPr>
+            </w:pPr>
+            <w:r>
+              <w:rPr>
+                <w:rFonts w:asciiTheme="minorHAnsi" w:hAnsiTheme="minorHAnsi" w:cstheme="minorHAnsi"/>
+                <w:lang w:val="en-GB"/>
+              </w:rPr>
+              <w:t>This can be used to land or start doing something else during the filming of a scene.</w:t>
+            </w:r>
+          </w:p>
+        </w:tc>
+        <w:tc>
+          <w:tcPr>
+            <w:tcW w:w="398" w:type="pct"/>
+            <w:vAlign w:val="center"/>
+          </w:tcPr>
+          <w:p>
+            <w:pPr>
+              <w:pStyle w:val="TableParagraph"/>
+              <w:spacing w:before="20" w:after="20"/>
+              <w:rPr>
+                <w:rFonts w:asciiTheme="minorHAnsi" w:hAnsiTheme="minorHAnsi" w:cstheme="minorHAnsi"/>
+                <w:lang w:val="en-GB"/>
+              </w:rPr>
+            </w:pPr>
+            <w:r>
+              <w:rPr>
+                <w:rFonts w:asciiTheme="minorHAnsi" w:hAnsiTheme="minorHAnsi" w:cstheme="minorHAnsi"/>
+                <w:lang w:val="en-GB"/>
+              </w:rPr>
+              <w:t>Could</w:t>
+            </w:r>
+          </w:p>
+        </w:tc>
+        <w:tc>
+          <w:tcPr>
+            <w:tcW w:w="526" w:type="pct"/>
+            <w:vAlign w:val="center"/>
+          </w:tcPr>
+          <w:p>
+            <w:pPr>
+              <w:pStyle w:val="TableParagraph"/>
+              <w:keepNext/>
+              <w:spacing w:before="20" w:after="20"/>
+              <w:rPr>
+                <w:rFonts w:asciiTheme="minorHAnsi" w:hAnsiTheme="minorHAnsi" w:cstheme="minorHAnsi"/>
+                <w:lang w:val="en-GB"/>
+              </w:rPr>
+            </w:pPr>
+            <w:r>
+              <w:rPr>
+                <w:rFonts w:asciiTheme="minorHAnsi" w:hAnsiTheme="minorHAnsi" w:cstheme="minorHAnsi"/>
+                <w:lang w:val="en-GB"/>
+              </w:rPr>
+              <w:t>Accepted</w:t>
+            </w:r>
+          </w:p>
+        </w:tc>
+      </w:tr>
     </w:tbl>
     <w:p>
       <w:pPr>
+        <w:pStyle w:val="Caption"/>
         <w:rPr>
           <w:lang w:val="en-US"/>
         </w:rPr>
       </w:pPr>
+      <w:r>
+        <w:rPr>
+          <w:lang w:val="en-US"/>
+        </w:rPr>
+        <w:t>Table</w:t>
+      </w:r>
+      <w:r>
+        <w:t xml:space="preserve"> </w:t>
+      </w:r>
+      <w:r>
+        <w:fldChar w:fldCharType="begin"/>
+      </w:r>
+      <w:r>
+        <w:instrText xml:space="preserve"> STYLEREF 1 \s </w:instrText>
+      </w:r>
+      <w:r>
+        <w:fldChar w:fldCharType="separate"/>
+      </w:r>
+      <w:r>
+        <w:rPr>
+          <w:noProof/>
+        </w:rPr>
+        <w:t>3</w:t>
+      </w:r>
+      <w:r>
+        <w:fldChar w:fldCharType="end"/>
+      </w:r>
+      <w:r>
+        <w:noBreakHyphen/>
+      </w:r>
+      <w:r>
+        <w:fldChar w:fldCharType="begin"/>
+      </w:r>
+      <w:r>
+        <w:instrText xml:space="preserve"> SEQ Table \* ARABIC \s 1 </w:instrText>
+      </w:r>
+      <w:r>
+        <w:fldChar w:fldCharType="separate"/>
+      </w:r>
+      <w:r>
+        <w:rPr>
+          <w:noProof/>
+        </w:rPr>
+        <w:t>1</w:t>
+      </w:r>
+      <w:r>
+        <w:fldChar w:fldCharType="end"/>
+      </w:r>
+      <w:r>
+        <w:t xml:space="preserve"> Requirements</w:t>
+      </w:r>
     </w:p>
     <w:p>
       <w:pPr>
@@ -3605,7 +4111,7 @@
       <w:pPr>
         <w:pStyle w:val="Heading1"/>
       </w:pPr>
-      <w:bookmarkStart w:id="7" w:name="_Toc113436567"/>
+      <w:bookmarkStart w:id="7" w:name="_Toc113532330"/>
       <w:r>
         <w:lastRenderedPageBreak/>
         <w:t>Design</w:t>
@@ -3616,7 +4122,7 @@
       <w:pPr>
         <w:pStyle w:val="Heading2"/>
       </w:pPr>
-      <w:bookmarkStart w:id="8" w:name="_Toc113436568"/>
+      <w:bookmarkStart w:id="8" w:name="_Toc113532331"/>
       <w:r>
         <w:t xml:space="preserve">Use </w:t>
       </w:r>
@@ -3633,6 +4139,205 @@
         <w:t>iagram</w:t>
       </w:r>
       <w:bookmarkEnd w:id="8"/>
+    </w:p>
+    <w:p>
+      <w:pPr>
+        <w:keepNext/>
+        <w:spacing w:after="0"/>
+      </w:pPr>
+      <w:r>
+        <w:rPr>
+          <w:noProof/>
+          <w:lang w:val="en-US"/>
+        </w:rPr>
+        <w:drawing>
+          <wp:inline distT="0" distB="0" distL="0" distR="0" wp14:anchorId="56D22E0E" wp14:editId="28CDEC1E">
+            <wp:extent cx="5615940" cy="3192780"/>
+            <wp:effectExtent l="0" t="0" r="3810" b="7620"/>
+            <wp:docPr id="2" name="Picture 2" descr="Diagram&#10;&#10;Description automatically generated"/>
+            <wp:cNvGraphicFramePr>
+              <a:graphicFrameLocks xmlns:a="http://schemas.openxmlformats.org/drawingml/2006/main" noChangeAspect="1"/>
+            </wp:cNvGraphicFramePr>
+            <a:graphic xmlns:a="http://schemas.openxmlformats.org/drawingml/2006/main">
+              <a:graphicData uri="http://schemas.openxmlformats.org/drawingml/2006/picture">
+                <pic:pic xmlns:pic="http://schemas.openxmlformats.org/drawingml/2006/picture">
+                  <pic:nvPicPr>
+                    <pic:cNvPr id="2" name="Picture 2" descr="Diagram&#10;&#10;Description automatically generated"/>
+                    <pic:cNvPicPr/>
+                  </pic:nvPicPr>
+                  <pic:blipFill rotWithShape="1">
+                    <a:blip r:embed="rId9">
+                      <a:extLst>
+                        <a:ext uri="{28A0092B-C50C-407E-A947-70E740481C1C}">
+                          <a14:useLocalDpi xmlns:a14="http://schemas.microsoft.com/office/drawing/2010/main" val="0"/>
+                        </a:ext>
+                      </a:extLst>
+                    </a:blip>
+                    <a:srcRect l="2692" t="2468" r="2820" b="3532"/>
+                    <a:stretch/>
+                  </pic:blipFill>
+                  <pic:spPr bwMode="auto">
+                    <a:xfrm>
+                      <a:off x="0" y="0"/>
+                      <a:ext cx="5615940" cy="3192780"/>
+                    </a:xfrm>
+                    <a:prstGeom prst="rect">
+                      <a:avLst/>
+                    </a:prstGeom>
+                    <a:ln>
+                      <a:noFill/>
+                    </a:ln>
+                    <a:extLst>
+                      <a:ext uri="{53640926-AAD7-44D8-BBD7-CCE9431645EC}">
+                        <a14:shadowObscured xmlns:a14="http://schemas.microsoft.com/office/drawing/2010/main"/>
+                      </a:ext>
+                    </a:extLst>
+                  </pic:spPr>
+                </pic:pic>
+              </a:graphicData>
+            </a:graphic>
+          </wp:inline>
+        </w:drawing>
+      </w:r>
+    </w:p>
+    <w:p>
+      <w:pPr>
+        <w:pStyle w:val="Caption"/>
+        <w:rPr>
+          <w:lang w:val="en-US"/>
+        </w:rPr>
+      </w:pPr>
+      <w:r>
+        <w:rPr>
+          <w:lang w:val="en-US"/>
+        </w:rPr>
+        <w:t xml:space="preserve">Table </w:t>
+      </w:r>
+      <w:r>
+        <w:rPr>
+          <w:lang w:val="en-US"/>
+        </w:rPr>
+        <w:fldChar w:fldCharType="begin"/>
+      </w:r>
+      <w:r>
+        <w:rPr>
+          <w:lang w:val="en-US"/>
+        </w:rPr>
+        <w:instrText xml:space="preserve"> STYLEREF 1 \s </w:instrText>
+      </w:r>
+      <w:r>
+        <w:rPr>
+          <w:lang w:val="en-US"/>
+        </w:rPr>
+        <w:fldChar w:fldCharType="separate"/>
+      </w:r>
+      <w:r>
+        <w:rPr>
+          <w:noProof/>
+          <w:lang w:val="en-US"/>
+        </w:rPr>
+        <w:t>4</w:t>
+      </w:r>
+      <w:r>
+        <w:rPr>
+          <w:lang w:val="en-US"/>
+        </w:rPr>
+        <w:fldChar w:fldCharType="end"/>
+      </w:r>
+      <w:r>
+        <w:rPr>
+          <w:lang w:val="en-US"/>
+        </w:rPr>
+        <w:noBreakHyphen/>
+      </w:r>
+      <w:r>
+        <w:rPr>
+          <w:lang w:val="en-US"/>
+        </w:rPr>
+        <w:fldChar w:fldCharType="begin"/>
+      </w:r>
+      <w:r>
+        <w:rPr>
+          <w:lang w:val="en-US"/>
+        </w:rPr>
+        <w:instrText xml:space="preserve"> SEQ Table \* ARABIC \s 1 </w:instrText>
+      </w:r>
+      <w:r>
+        <w:rPr>
+          <w:lang w:val="en-US"/>
+        </w:rPr>
+        <w:fldChar w:fldCharType="separate"/>
+      </w:r>
+      <w:r>
+        <w:rPr>
+          <w:noProof/>
+          <w:lang w:val="en-US"/>
+        </w:rPr>
+        <w:t>1</w:t>
+      </w:r>
+      <w:r>
+        <w:rPr>
+          <w:lang w:val="en-US"/>
+        </w:rPr>
+        <w:fldChar w:fldCharType="end"/>
+      </w:r>
+      <w:r>
+        <w:rPr>
+          <w:lang w:val="en-US"/>
+        </w:rPr>
+        <w:t xml:space="preserve"> Use case</w:t>
+      </w:r>
+      <w:r>
+        <w:t xml:space="preserve"> diagram</w:t>
+      </w:r>
+    </w:p>
+    <w:p>
+      <w:pPr>
+        <w:pStyle w:val="Heading2"/>
+      </w:pPr>
+      <w:bookmarkStart w:id="9" w:name="_Toc113532332"/>
+      <w:r>
+        <w:t>Block Definition Diagram</w:t>
+      </w:r>
+      <w:bookmarkEnd w:id="9"/>
+    </w:p>
+    <w:p>
+      <w:pPr>
+        <w:rPr>
+          <w:lang w:val="en-US"/>
+        </w:rPr>
+      </w:pPr>
+    </w:p>
+    <w:p>
+      <w:pPr>
+        <w:rPr>
+          <w:lang w:val="en-US"/>
+        </w:rPr>
+      </w:pPr>
+    </w:p>
+    <w:p>
+      <w:pPr>
+        <w:rPr>
+          <w:lang w:val="en-US"/>
+        </w:rPr>
+      </w:pPr>
+      <w:r>
+        <w:rPr>
+          <w:lang w:val="en-US"/>
+        </w:rPr>
+        <w:br w:type="page"/>
+      </w:r>
+    </w:p>
+    <w:p>
+      <w:pPr>
+        <w:pStyle w:val="Heading2"/>
+      </w:pPr>
+      <w:bookmarkStart w:id="10" w:name="_Toc113532333"/>
+      <w:r>
+        <w:lastRenderedPageBreak/>
+        <w:t>Internal Block Diagram</w:t>
+      </w:r>
+      <w:bookmarkEnd w:id="10"/>
     </w:p>
     <w:p>
       <w:pPr>
@@ -3645,11 +4350,11 @@
       <w:pPr>
         <w:pStyle w:val="Heading2"/>
       </w:pPr>
-      <w:bookmarkStart w:id="9" w:name="_Toc113436569"/>
-      <w:r>
-        <w:t>Block Definition Diagram</w:t>
-      </w:r>
-      <w:bookmarkEnd w:id="9"/>
+      <w:bookmarkStart w:id="11" w:name="_Toc113532334"/>
+      <w:r>
+        <w:t>State Machine Diagrams</w:t>
+      </w:r>
+      <w:bookmarkEnd w:id="11"/>
     </w:p>
     <w:p>
       <w:pPr>
@@ -3657,88 +4362,53 @@
           <w:lang w:val="en-US"/>
         </w:rPr>
       </w:pPr>
+    </w:p>
+    <w:p>
+      <w:pPr>
+        <w:rPr>
+          <w:lang w:val="en-US"/>
+        </w:rPr>
+      </w:pPr>
+      <w:r>
+        <w:rPr>
+          <w:lang w:val="en-US"/>
+        </w:rPr>
+        <w:br w:type="page"/>
+      </w:r>
+    </w:p>
+    <w:p>
+      <w:pPr>
+        <w:pStyle w:val="Heading1"/>
+      </w:pPr>
+      <w:bookmarkStart w:id="12" w:name="_Toc113532335"/>
+      <w:r>
+        <w:lastRenderedPageBreak/>
+        <w:t>Test plan</w:t>
+      </w:r>
+      <w:bookmarkEnd w:id="12"/>
+    </w:p>
+    <w:p>
+      <w:pPr>
+        <w:rPr>
+          <w:lang w:val="en-US"/>
+        </w:rPr>
+      </w:pPr>
+      <w:r>
+        <w:rPr>
+          <w:lang w:val="en-US"/>
+        </w:rPr>
+        <w:t>The testing of the drone program is divided into two parts. The first being the simulation testing and the second being the real-life drone testing.</w:t>
+      </w:r>
     </w:p>
     <w:p>
       <w:pPr>
         <w:pStyle w:val="Heading2"/>
       </w:pPr>
-      <w:bookmarkStart w:id="10" w:name="_Toc113436570"/>
-      <w:r>
-        <w:t>Internal Block Diagram</w:t>
-      </w:r>
-      <w:bookmarkEnd w:id="10"/>
-    </w:p>
-    <w:p>
-      <w:pPr>
-        <w:rPr>
-          <w:lang w:val="en-US"/>
-        </w:rPr>
-      </w:pPr>
-    </w:p>
-    <w:p>
-      <w:pPr>
-        <w:pStyle w:val="Heading2"/>
-      </w:pPr>
-      <w:bookmarkStart w:id="11" w:name="_Toc113436571"/>
-      <w:r>
-        <w:t>State Machine Diagrams</w:t>
-      </w:r>
-      <w:bookmarkEnd w:id="11"/>
-    </w:p>
-    <w:p>
-      <w:pPr>
-        <w:rPr>
-          <w:lang w:val="en-US"/>
-        </w:rPr>
-      </w:pPr>
-    </w:p>
-    <w:p>
-      <w:pPr>
-        <w:rPr>
-          <w:lang w:val="en-US"/>
-        </w:rPr>
-      </w:pPr>
-    </w:p>
-    <w:p>
-      <w:pPr>
-        <w:rPr>
-          <w:lang w:val="en-US"/>
-        </w:rPr>
-      </w:pPr>
-      <w:r>
-        <w:rPr>
-          <w:lang w:val="en-US"/>
-        </w:rPr>
-        <w:br w:type="page"/>
-      </w:r>
-    </w:p>
-    <w:p>
-      <w:pPr>
-        <w:pStyle w:val="Heading1"/>
-      </w:pPr>
-      <w:bookmarkStart w:id="12" w:name="_Toc113436572"/>
-      <w:r>
-        <w:lastRenderedPageBreak/>
-        <w:t>Test plan</w:t>
-      </w:r>
-      <w:bookmarkEnd w:id="12"/>
-    </w:p>
-    <w:p>
-      <w:pPr>
-        <w:pStyle w:val="Heading2"/>
-      </w:pPr>
-      <w:bookmarkStart w:id="13" w:name="_Toc113436573"/>
+      <w:bookmarkStart w:id="13" w:name="_Toc113532336"/>
       <w:r>
         <w:t>Simulation testing</w:t>
       </w:r>
       <w:bookmarkEnd w:id="13"/>
-    </w:p>
-    <w:p>
-      <w:pPr>
-        <w:rPr>
-          <w:lang w:val="en-US"/>
-        </w:rPr>
-      </w:pPr>
     </w:p>
     <w:tbl>
       <w:tblPr>
@@ -3758,10 +4428,10 @@
         <w:tblLook w:val="01E0" w:firstRow="1" w:lastRow="1" w:firstColumn="1" w:lastColumn="1" w:noHBand="0" w:noVBand="0"/>
       </w:tblPr>
       <w:tblGrid>
-        <w:gridCol w:w="530"/>
+        <w:gridCol w:w="531"/>
         <w:gridCol w:w="3140"/>
-        <w:gridCol w:w="4962"/>
-        <w:gridCol w:w="698"/>
+        <w:gridCol w:w="4536"/>
+        <w:gridCol w:w="1123"/>
       </w:tblGrid>
       <w:tr>
         <w:trPr>
@@ -3821,7 +4491,7 @@
         </w:tc>
         <w:tc>
           <w:tcPr>
-            <w:tcW w:w="2659" w:type="pct"/>
+            <w:tcW w:w="2431" w:type="pct"/>
             <w:shd w:val="clear" w:color="auto" w:fill="BFBFBF" w:themeFill="background1" w:themeFillShade="BF"/>
             <w:vAlign w:val="center"/>
           </w:tcPr>
@@ -3847,7 +4517,7 @@
         </w:tc>
         <w:tc>
           <w:tcPr>
-            <w:tcW w:w="374" w:type="pct"/>
+            <w:tcW w:w="602" w:type="pct"/>
             <w:shd w:val="clear" w:color="auto" w:fill="BFBFBF" w:themeFill="background1" w:themeFillShade="BF"/>
             <w:vAlign w:val="center"/>
           </w:tcPr>
@@ -3931,7 +4601,7 @@
         </w:tc>
         <w:tc>
           <w:tcPr>
-            <w:tcW w:w="2659" w:type="pct"/>
+            <w:tcW w:w="2431" w:type="pct"/>
             <w:shd w:val="clear" w:color="auto" w:fill="FCFCFC"/>
             <w:vAlign w:val="center"/>
           </w:tcPr>
@@ -3955,18 +4625,25 @@
         </w:tc>
         <w:tc>
           <w:tcPr>
-            <w:tcW w:w="374" w:type="pct"/>
-            <w:vAlign w:val="center"/>
-          </w:tcPr>
-          <w:p>
-            <w:pPr>
-              <w:pStyle w:val="TableParagraph"/>
-              <w:spacing w:before="20" w:after="20"/>
-              <w:rPr>
-                <w:rFonts w:asciiTheme="minorHAnsi" w:hAnsiTheme="minorHAnsi" w:cstheme="minorHAnsi"/>
-                <w:lang w:val="en-GB"/>
-              </w:rPr>
-            </w:pPr>
+            <w:tcW w:w="602" w:type="pct"/>
+            <w:vAlign w:val="center"/>
+          </w:tcPr>
+          <w:p>
+            <w:pPr>
+              <w:pStyle w:val="TableParagraph"/>
+              <w:spacing w:before="20" w:after="20"/>
+              <w:rPr>
+                <w:rFonts w:asciiTheme="minorHAnsi" w:hAnsiTheme="minorHAnsi" w:cstheme="minorHAnsi"/>
+                <w:lang w:val="en-GB"/>
+              </w:rPr>
+            </w:pPr>
+            <w:r>
+              <w:rPr>
+                <w:rFonts w:asciiTheme="minorHAnsi" w:hAnsiTheme="minorHAnsi" w:cstheme="minorHAnsi"/>
+                <w:lang w:val="en-GB"/>
+              </w:rPr>
+              <w:t>Pass</w:t>
+            </w:r>
           </w:p>
         </w:tc>
       </w:tr>
@@ -4029,7 +4706,7 @@
         </w:tc>
         <w:tc>
           <w:tcPr>
-            <w:tcW w:w="2659" w:type="pct"/>
+            <w:tcW w:w="2431" w:type="pct"/>
             <w:vAlign w:val="center"/>
           </w:tcPr>
           <w:p>
@@ -4052,18 +4729,25 @@
         </w:tc>
         <w:tc>
           <w:tcPr>
-            <w:tcW w:w="374" w:type="pct"/>
-            <w:vAlign w:val="center"/>
-          </w:tcPr>
-          <w:p>
-            <w:pPr>
-              <w:pStyle w:val="TableParagraph"/>
-              <w:spacing w:before="20" w:after="20"/>
-              <w:rPr>
-                <w:rFonts w:asciiTheme="minorHAnsi" w:hAnsiTheme="minorHAnsi" w:cstheme="minorHAnsi"/>
-                <w:lang w:val="en-GB"/>
-              </w:rPr>
-            </w:pPr>
+            <w:tcW w:w="602" w:type="pct"/>
+            <w:vAlign w:val="center"/>
+          </w:tcPr>
+          <w:p>
+            <w:pPr>
+              <w:pStyle w:val="TableParagraph"/>
+              <w:spacing w:before="20" w:after="20"/>
+              <w:rPr>
+                <w:rFonts w:asciiTheme="minorHAnsi" w:hAnsiTheme="minorHAnsi" w:cstheme="minorHAnsi"/>
+                <w:lang w:val="en-GB"/>
+              </w:rPr>
+            </w:pPr>
+            <w:r>
+              <w:rPr>
+                <w:rFonts w:asciiTheme="minorHAnsi" w:hAnsiTheme="minorHAnsi" w:cstheme="minorHAnsi"/>
+                <w:lang w:val="en-GB"/>
+              </w:rPr>
+              <w:t>Pass</w:t>
+            </w:r>
           </w:p>
         </w:tc>
       </w:tr>
@@ -4126,7 +4810,7 @@
         </w:tc>
         <w:tc>
           <w:tcPr>
-            <w:tcW w:w="2659" w:type="pct"/>
+            <w:tcW w:w="2431" w:type="pct"/>
             <w:vAlign w:val="center"/>
           </w:tcPr>
           <w:p>
@@ -4149,18 +4833,25 @@
         </w:tc>
         <w:tc>
           <w:tcPr>
-            <w:tcW w:w="374" w:type="pct"/>
-            <w:vAlign w:val="center"/>
-          </w:tcPr>
-          <w:p>
-            <w:pPr>
-              <w:pStyle w:val="TableParagraph"/>
-              <w:spacing w:before="20" w:after="20"/>
-              <w:rPr>
-                <w:rFonts w:asciiTheme="minorHAnsi" w:hAnsiTheme="minorHAnsi" w:cstheme="minorHAnsi"/>
-                <w:lang w:val="en-GB"/>
-              </w:rPr>
-            </w:pPr>
+            <w:tcW w:w="602" w:type="pct"/>
+            <w:vAlign w:val="center"/>
+          </w:tcPr>
+          <w:p>
+            <w:pPr>
+              <w:pStyle w:val="TableParagraph"/>
+              <w:spacing w:before="20" w:after="20"/>
+              <w:rPr>
+                <w:rFonts w:asciiTheme="minorHAnsi" w:hAnsiTheme="minorHAnsi" w:cstheme="minorHAnsi"/>
+                <w:lang w:val="en-GB"/>
+              </w:rPr>
+            </w:pPr>
+            <w:r>
+              <w:rPr>
+                <w:rFonts w:asciiTheme="minorHAnsi" w:hAnsiTheme="minorHAnsi" w:cstheme="minorHAnsi"/>
+                <w:lang w:val="en-GB"/>
+              </w:rPr>
+              <w:t>Pass</w:t>
+            </w:r>
           </w:p>
         </w:tc>
       </w:tr>
@@ -4216,7 +4907,7 @@
         </w:tc>
         <w:tc>
           <w:tcPr>
-            <w:tcW w:w="2659" w:type="pct"/>
+            <w:tcW w:w="2431" w:type="pct"/>
             <w:vAlign w:val="center"/>
           </w:tcPr>
           <w:p>
@@ -4239,18 +4930,25 @@
         </w:tc>
         <w:tc>
           <w:tcPr>
-            <w:tcW w:w="374" w:type="pct"/>
-            <w:vAlign w:val="center"/>
-          </w:tcPr>
-          <w:p>
-            <w:pPr>
-              <w:pStyle w:val="TableParagraph"/>
-              <w:spacing w:before="20" w:after="20"/>
-              <w:rPr>
-                <w:rFonts w:asciiTheme="minorHAnsi" w:hAnsiTheme="minorHAnsi" w:cstheme="minorHAnsi"/>
-                <w:lang w:val="en-GB"/>
-              </w:rPr>
-            </w:pPr>
+            <w:tcW w:w="602" w:type="pct"/>
+            <w:vAlign w:val="center"/>
+          </w:tcPr>
+          <w:p>
+            <w:pPr>
+              <w:pStyle w:val="TableParagraph"/>
+              <w:spacing w:before="20" w:after="20"/>
+              <w:rPr>
+                <w:rFonts w:asciiTheme="minorHAnsi" w:hAnsiTheme="minorHAnsi" w:cstheme="minorHAnsi"/>
+                <w:lang w:val="en-GB"/>
+              </w:rPr>
+            </w:pPr>
+            <w:r>
+              <w:rPr>
+                <w:rFonts w:asciiTheme="minorHAnsi" w:hAnsiTheme="minorHAnsi" w:cstheme="minorHAnsi"/>
+                <w:lang w:val="en-GB"/>
+              </w:rPr>
+              <w:t>Pass</w:t>
+            </w:r>
           </w:p>
         </w:tc>
       </w:tr>
@@ -4275,7 +4973,7 @@
             <w:r>
               <w:rPr>
                 <w:rFonts w:asciiTheme="minorHAnsi" w:hAnsiTheme="minorHAnsi" w:cstheme="minorHAnsi"/>
-                <w:lang w:val="en-US"/>
+                <w:lang w:val="en-GB"/>
               </w:rPr>
               <w:t>R5</w:t>
             </w:r>
@@ -4298,7 +4996,7 @@
             <w:r>
               <w:rPr>
                 <w:rFonts w:asciiTheme="minorHAnsi" w:hAnsiTheme="minorHAnsi" w:cstheme="minorHAnsi"/>
-                <w:lang w:val="en-US"/>
+                <w:lang w:val="en-GB"/>
               </w:rPr>
               <w:t>The drone can take video during its flight.</w:t>
             </w:r>
@@ -4306,7 +5004,7 @@
         </w:tc>
         <w:tc>
           <w:tcPr>
-            <w:tcW w:w="2659" w:type="pct"/>
+            <w:tcW w:w="2431" w:type="pct"/>
             <w:vAlign w:val="center"/>
           </w:tcPr>
           <w:p>
@@ -4329,7 +5027,201 @@
         </w:tc>
         <w:tc>
           <w:tcPr>
-            <w:tcW w:w="374" w:type="pct"/>
+            <w:tcW w:w="602" w:type="pct"/>
+            <w:vAlign w:val="center"/>
+          </w:tcPr>
+          <w:p>
+            <w:pPr>
+              <w:pStyle w:val="TableParagraph"/>
+              <w:spacing w:before="20" w:after="20"/>
+              <w:rPr>
+                <w:rFonts w:asciiTheme="minorHAnsi" w:hAnsiTheme="minorHAnsi" w:cstheme="minorHAnsi"/>
+                <w:lang w:val="en-US"/>
+              </w:rPr>
+            </w:pPr>
+            <w:r>
+              <w:rPr>
+                <w:rFonts w:asciiTheme="minorHAnsi" w:hAnsiTheme="minorHAnsi" w:cstheme="minorHAnsi"/>
+                <w:lang w:val="en-US"/>
+              </w:rPr>
+              <w:t>Pass</w:t>
+            </w:r>
+          </w:p>
+        </w:tc>
+      </w:tr>
+      <w:tr>
+        <w:trPr>
+          <w:trHeight w:val="38"/>
+        </w:trPr>
+        <w:tc>
+          <w:tcPr>
+            <w:tcW w:w="284" w:type="pct"/>
+            <w:vAlign w:val="center"/>
+          </w:tcPr>
+          <w:p>
+            <w:pPr>
+              <w:pStyle w:val="TableParagraph"/>
+              <w:spacing w:before="20" w:after="20"/>
+              <w:rPr>
+                <w:rFonts w:asciiTheme="minorHAnsi" w:hAnsiTheme="minorHAnsi" w:cstheme="minorHAnsi"/>
+                <w:lang w:val="en-US"/>
+              </w:rPr>
+            </w:pPr>
+            <w:r>
+              <w:rPr>
+                <w:rFonts w:asciiTheme="minorHAnsi" w:hAnsiTheme="minorHAnsi" w:cstheme="minorHAnsi"/>
+                <w:lang w:val="en-GB"/>
+              </w:rPr>
+              <w:t>R6</w:t>
+            </w:r>
+          </w:p>
+        </w:tc>
+        <w:tc>
+          <w:tcPr>
+            <w:tcW w:w="1683" w:type="pct"/>
+            <w:vAlign w:val="center"/>
+          </w:tcPr>
+          <w:p>
+            <w:pPr>
+              <w:pStyle w:val="TableParagraph"/>
+              <w:spacing w:before="20" w:after="20"/>
+              <w:rPr>
+                <w:rFonts w:asciiTheme="minorHAnsi" w:hAnsiTheme="minorHAnsi" w:cstheme="minorHAnsi"/>
+                <w:lang w:val="en-US"/>
+              </w:rPr>
+            </w:pPr>
+            <w:r>
+              <w:rPr>
+                <w:rFonts w:asciiTheme="minorHAnsi" w:hAnsiTheme="minorHAnsi" w:cstheme="minorHAnsi"/>
+                <w:lang w:val="en-GB"/>
+              </w:rPr>
+              <w:t>The drone can use the camera to find a blue object.</w:t>
+            </w:r>
+          </w:p>
+        </w:tc>
+        <w:tc>
+          <w:tcPr>
+            <w:tcW w:w="2431" w:type="pct"/>
+            <w:vAlign w:val="center"/>
+          </w:tcPr>
+          <w:p>
+            <w:pPr>
+              <w:pStyle w:val="TableParagraph"/>
+              <w:spacing w:before="20" w:after="20"/>
+              <w:rPr>
+                <w:rFonts w:asciiTheme="minorHAnsi" w:hAnsiTheme="minorHAnsi" w:cstheme="minorHAnsi"/>
+                <w:lang w:val="en-US"/>
+              </w:rPr>
+            </w:pPr>
+            <w:r>
+              <w:rPr>
+                <w:rFonts w:asciiTheme="minorHAnsi" w:hAnsiTheme="minorHAnsi" w:cstheme="minorHAnsi"/>
+                <w:lang w:val="en-US"/>
+              </w:rPr>
+              <w:t>Run the simulation and see if the camera detects the blue object (using for example a scope).</w:t>
+            </w:r>
+          </w:p>
+        </w:tc>
+        <w:tc>
+          <w:tcPr>
+            <w:tcW w:w="602" w:type="pct"/>
+            <w:vAlign w:val="center"/>
+          </w:tcPr>
+          <w:p>
+            <w:pPr>
+              <w:pStyle w:val="TableParagraph"/>
+              <w:spacing w:before="20" w:after="20"/>
+              <w:rPr>
+                <w:rFonts w:asciiTheme="minorHAnsi" w:hAnsiTheme="minorHAnsi" w:cstheme="minorHAnsi"/>
+                <w:lang w:val="en-US"/>
+              </w:rPr>
+            </w:pPr>
+            <w:r>
+              <w:rPr>
+                <w:rFonts w:asciiTheme="minorHAnsi" w:hAnsiTheme="minorHAnsi" w:cstheme="minorHAnsi"/>
+                <w:lang w:val="en-US"/>
+              </w:rPr>
+              <w:t>Pass</w:t>
+            </w:r>
+          </w:p>
+        </w:tc>
+      </w:tr>
+      <w:tr>
+        <w:trPr>
+          <w:trHeight w:val="38"/>
+        </w:trPr>
+        <w:tc>
+          <w:tcPr>
+            <w:tcW w:w="284" w:type="pct"/>
+            <w:vAlign w:val="center"/>
+          </w:tcPr>
+          <w:p>
+            <w:pPr>
+              <w:pStyle w:val="TableParagraph"/>
+              <w:spacing w:before="20" w:after="20"/>
+              <w:rPr>
+                <w:rFonts w:asciiTheme="minorHAnsi" w:hAnsiTheme="minorHAnsi" w:cstheme="minorHAnsi"/>
+                <w:lang w:val="en-US"/>
+              </w:rPr>
+            </w:pPr>
+            <w:r>
+              <w:rPr>
+                <w:rFonts w:asciiTheme="minorHAnsi" w:hAnsiTheme="minorHAnsi" w:cstheme="minorHAnsi"/>
+                <w:lang w:val="en-GB"/>
+              </w:rPr>
+              <w:t>R7</w:t>
+            </w:r>
+          </w:p>
+        </w:tc>
+        <w:tc>
+          <w:tcPr>
+            <w:tcW w:w="1683" w:type="pct"/>
+            <w:vAlign w:val="center"/>
+          </w:tcPr>
+          <w:p>
+            <w:pPr>
+              <w:pStyle w:val="TableParagraph"/>
+              <w:spacing w:before="20" w:after="20"/>
+              <w:rPr>
+                <w:rFonts w:asciiTheme="minorHAnsi" w:hAnsiTheme="minorHAnsi" w:cstheme="minorHAnsi"/>
+                <w:lang w:val="en-US"/>
+              </w:rPr>
+            </w:pPr>
+            <w:r>
+              <w:rPr>
+                <w:rFonts w:asciiTheme="minorHAnsi" w:hAnsiTheme="minorHAnsi" w:cstheme="minorHAnsi"/>
+                <w:lang w:val="en-GB"/>
+              </w:rPr>
+              <w:t>The drone can land at the location of the blue object.</w:t>
+            </w:r>
+          </w:p>
+        </w:tc>
+        <w:tc>
+          <w:tcPr>
+            <w:tcW w:w="2431" w:type="pct"/>
+            <w:vAlign w:val="center"/>
+          </w:tcPr>
+          <w:p>
+            <w:pPr>
+              <w:pStyle w:val="TableParagraph"/>
+              <w:spacing w:before="20" w:after="20"/>
+              <w:rPr>
+                <w:rFonts w:asciiTheme="minorHAnsi" w:hAnsiTheme="minorHAnsi" w:cstheme="minorHAnsi"/>
+                <w:lang w:val="en-US"/>
+              </w:rPr>
+            </w:pPr>
+            <w:r>
+              <w:rPr>
+                <w:rFonts w:asciiTheme="minorHAnsi" w:hAnsiTheme="minorHAnsi" w:cstheme="minorHAnsi"/>
+                <w:lang w:val="en-US"/>
+              </w:rPr>
+              <w:t>Run the simulation and see if the drone lands at the blue objects location when it has finished its predetermined path.</w:t>
+            </w:r>
+          </w:p>
+        </w:tc>
+        <w:tc>
+          <w:tcPr>
+            <w:tcW w:w="602" w:type="pct"/>
             <w:vAlign w:val="center"/>
           </w:tcPr>
           <w:p>
@@ -4435,20 +5327,32 @@
     </w:p>
     <w:p>
       <w:pPr>
-        <w:pStyle w:val="Heading2"/>
+        <w:rPr>
+          <w:i/>
+          <w:iCs/>
+          <w:color w:val="44546A" w:themeColor="text2"/>
+          <w:sz w:val="18"/>
+          <w:szCs w:val="18"/>
+          <w:lang w:val="en-US"/>
+        </w:rPr>
       </w:pPr>
-      <w:bookmarkStart w:id="14" w:name="_Toc113436574"/>
-      <w:r>
-        <w:t>Drone testing</w:t>
-      </w:r>
-      <w:bookmarkEnd w:id="14"/>
+      <w:r>
+        <w:rPr>
+          <w:lang w:val="en-US"/>
+        </w:rPr>
+        <w:br w:type="page"/>
+      </w:r>
     </w:p>
     <w:p>
       <w:pPr>
-        <w:rPr>
-          <w:lang w:val="en-US"/>
-        </w:rPr>
+        <w:pStyle w:val="Heading2"/>
       </w:pPr>
+      <w:bookmarkStart w:id="14" w:name="_Toc113532337"/>
+      <w:r>
+        <w:lastRenderedPageBreak/>
+        <w:t>Drone testing</w:t>
+      </w:r>
+      <w:bookmarkEnd w:id="14"/>
     </w:p>
     <w:tbl>
       <w:tblPr>
@@ -4468,10 +5372,10 @@
         <w:tblLook w:val="01E0" w:firstRow="1" w:lastRow="1" w:firstColumn="1" w:lastColumn="1" w:noHBand="0" w:noVBand="0"/>
       </w:tblPr>
       <w:tblGrid>
-        <w:gridCol w:w="528"/>
-        <w:gridCol w:w="3142"/>
-        <w:gridCol w:w="4962"/>
-        <w:gridCol w:w="698"/>
+        <w:gridCol w:w="411"/>
+        <w:gridCol w:w="2551"/>
+        <w:gridCol w:w="3687"/>
+        <w:gridCol w:w="2681"/>
       </w:tblGrid>
       <w:tr>
         <w:trPr>
@@ -4479,7 +5383,7 @@
         </w:trPr>
         <w:tc>
           <w:tcPr>
-            <w:tcW w:w="283" w:type="pct"/>
+            <w:tcW w:w="220" w:type="pct"/>
             <w:shd w:val="clear" w:color="auto" w:fill="BFBFBF" w:themeFill="background1" w:themeFillShade="BF"/>
             <w:vAlign w:val="center"/>
           </w:tcPr>
@@ -4505,7 +5409,7 @@
         </w:tc>
         <w:tc>
           <w:tcPr>
-            <w:tcW w:w="1684" w:type="pct"/>
+            <w:tcW w:w="1367" w:type="pct"/>
             <w:shd w:val="clear" w:color="auto" w:fill="BFBFBF" w:themeFill="background1" w:themeFillShade="BF"/>
             <w:vAlign w:val="center"/>
           </w:tcPr>
@@ -4531,7 +5435,7 @@
         </w:tc>
         <w:tc>
           <w:tcPr>
-            <w:tcW w:w="2659" w:type="pct"/>
+            <w:tcW w:w="1976" w:type="pct"/>
             <w:shd w:val="clear" w:color="auto" w:fill="BFBFBF" w:themeFill="background1" w:themeFillShade="BF"/>
             <w:vAlign w:val="center"/>
           </w:tcPr>
@@ -4557,7 +5461,7 @@
         </w:tc>
         <w:tc>
           <w:tcPr>
-            <w:tcW w:w="374" w:type="pct"/>
+            <w:tcW w:w="1437" w:type="pct"/>
             <w:shd w:val="clear" w:color="auto" w:fill="BFBFBF" w:themeFill="background1" w:themeFillShade="BF"/>
             <w:vAlign w:val="center"/>
           </w:tcPr>
@@ -4588,7 +5492,7 @@
         </w:trPr>
         <w:tc>
           <w:tcPr>
-            <w:tcW w:w="283" w:type="pct"/>
+            <w:tcW w:w="220" w:type="pct"/>
             <w:vAlign w:val="center"/>
           </w:tcPr>
           <w:p>
@@ -4611,7 +5515,7 @@
         </w:tc>
         <w:tc>
           <w:tcPr>
-            <w:tcW w:w="1684" w:type="pct"/>
+            <w:tcW w:w="1367" w:type="pct"/>
             <w:vAlign w:val="center"/>
           </w:tcPr>
           <w:p>
@@ -4634,7 +5538,7 @@
         </w:tc>
         <w:tc>
           <w:tcPr>
-            <w:tcW w:w="2659" w:type="pct"/>
+            <w:tcW w:w="1976" w:type="pct"/>
             <w:shd w:val="clear" w:color="auto" w:fill="FCFCFC"/>
             <w:vAlign w:val="center"/>
           </w:tcPr>
@@ -4658,18 +5562,25 @@
         </w:tc>
         <w:tc>
           <w:tcPr>
-            <w:tcW w:w="374" w:type="pct"/>
-            <w:vAlign w:val="center"/>
-          </w:tcPr>
-          <w:p>
-            <w:pPr>
-              <w:pStyle w:val="TableParagraph"/>
-              <w:spacing w:before="20" w:after="20"/>
-              <w:rPr>
-                <w:rFonts w:asciiTheme="minorHAnsi" w:hAnsiTheme="minorHAnsi" w:cstheme="minorHAnsi"/>
-                <w:lang w:val="en-US"/>
-              </w:rPr>
-            </w:pPr>
+            <w:tcW w:w="1437" w:type="pct"/>
+            <w:vAlign w:val="center"/>
+          </w:tcPr>
+          <w:p>
+            <w:pPr>
+              <w:pStyle w:val="TableParagraph"/>
+              <w:spacing w:before="20" w:after="20"/>
+              <w:rPr>
+                <w:rFonts w:asciiTheme="minorHAnsi" w:hAnsiTheme="minorHAnsi" w:cstheme="minorHAnsi"/>
+                <w:lang w:val="en-US"/>
+              </w:rPr>
+            </w:pPr>
+            <w:r>
+              <w:rPr>
+                <w:rFonts w:asciiTheme="minorHAnsi" w:hAnsiTheme="minorHAnsi" w:cstheme="minorHAnsi"/>
+                <w:lang w:val="en-US"/>
+              </w:rPr>
+              <w:t>Pass</w:t>
+            </w:r>
           </w:p>
         </w:tc>
       </w:tr>
@@ -4679,7 +5590,7 @@
         </w:trPr>
         <w:tc>
           <w:tcPr>
-            <w:tcW w:w="283" w:type="pct"/>
+            <w:tcW w:w="220" w:type="pct"/>
             <w:vAlign w:val="center"/>
           </w:tcPr>
           <w:p>
@@ -4702,7 +5613,7 @@
         </w:tc>
         <w:tc>
           <w:tcPr>
-            <w:tcW w:w="1684" w:type="pct"/>
+            <w:tcW w:w="1367" w:type="pct"/>
             <w:vAlign w:val="center"/>
           </w:tcPr>
           <w:p>
@@ -4725,7 +5636,7 @@
         </w:tc>
         <w:tc>
           <w:tcPr>
-            <w:tcW w:w="2659" w:type="pct"/>
+            <w:tcW w:w="1976" w:type="pct"/>
             <w:vAlign w:val="center"/>
           </w:tcPr>
           <w:p>
@@ -4748,18 +5659,25 @@
         </w:tc>
         <w:tc>
           <w:tcPr>
-            <w:tcW w:w="374" w:type="pct"/>
-            <w:vAlign w:val="center"/>
-          </w:tcPr>
-          <w:p>
-            <w:pPr>
-              <w:pStyle w:val="TableParagraph"/>
-              <w:spacing w:before="20" w:after="20"/>
-              <w:rPr>
-                <w:rFonts w:asciiTheme="minorHAnsi" w:hAnsiTheme="minorHAnsi" w:cstheme="minorHAnsi"/>
-                <w:lang w:val="en-US"/>
-              </w:rPr>
-            </w:pPr>
+            <w:tcW w:w="1437" w:type="pct"/>
+            <w:vAlign w:val="center"/>
+          </w:tcPr>
+          <w:p>
+            <w:pPr>
+              <w:pStyle w:val="TableParagraph"/>
+              <w:spacing w:before="20" w:after="20"/>
+              <w:rPr>
+                <w:rFonts w:asciiTheme="minorHAnsi" w:hAnsiTheme="minorHAnsi" w:cstheme="minorHAnsi"/>
+                <w:lang w:val="en-US"/>
+              </w:rPr>
+            </w:pPr>
+            <w:r>
+              <w:rPr>
+                <w:rFonts w:asciiTheme="minorHAnsi" w:hAnsiTheme="minorHAnsi" w:cstheme="minorHAnsi"/>
+                <w:lang w:val="en-US"/>
+              </w:rPr>
+              <w:t>Pass</w:t>
+            </w:r>
           </w:p>
         </w:tc>
       </w:tr>
@@ -4769,7 +5687,7 @@
         </w:trPr>
         <w:tc>
           <w:tcPr>
-            <w:tcW w:w="283" w:type="pct"/>
+            <w:tcW w:w="220" w:type="pct"/>
             <w:vAlign w:val="center"/>
           </w:tcPr>
           <w:p>
@@ -4792,7 +5710,7 @@
         </w:tc>
         <w:tc>
           <w:tcPr>
-            <w:tcW w:w="1684" w:type="pct"/>
+            <w:tcW w:w="1367" w:type="pct"/>
             <w:vAlign w:val="center"/>
           </w:tcPr>
           <w:p>
@@ -4815,7 +5733,7 @@
         </w:tc>
         <w:tc>
           <w:tcPr>
-            <w:tcW w:w="2659" w:type="pct"/>
+            <w:tcW w:w="1976" w:type="pct"/>
             <w:vAlign w:val="center"/>
           </w:tcPr>
           <w:p>
@@ -4838,18 +5756,25 @@
         </w:tc>
         <w:tc>
           <w:tcPr>
-            <w:tcW w:w="374" w:type="pct"/>
-            <w:vAlign w:val="center"/>
-          </w:tcPr>
-          <w:p>
-            <w:pPr>
-              <w:pStyle w:val="TableParagraph"/>
-              <w:spacing w:before="20" w:after="20"/>
-              <w:rPr>
-                <w:rFonts w:asciiTheme="minorHAnsi" w:hAnsiTheme="minorHAnsi" w:cstheme="minorHAnsi"/>
-                <w:lang w:val="en-US"/>
-              </w:rPr>
-            </w:pPr>
+            <w:tcW w:w="1437" w:type="pct"/>
+            <w:vAlign w:val="center"/>
+          </w:tcPr>
+          <w:p>
+            <w:pPr>
+              <w:pStyle w:val="TableParagraph"/>
+              <w:spacing w:before="20" w:after="20"/>
+              <w:rPr>
+                <w:rFonts w:asciiTheme="minorHAnsi" w:hAnsiTheme="minorHAnsi" w:cstheme="minorHAnsi"/>
+                <w:lang w:val="en-US"/>
+              </w:rPr>
+            </w:pPr>
+            <w:r>
+              <w:rPr>
+                <w:rFonts w:asciiTheme="minorHAnsi" w:hAnsiTheme="minorHAnsi" w:cstheme="minorHAnsi"/>
+                <w:lang w:val="en-US"/>
+              </w:rPr>
+              <w:t>Pass</w:t>
+            </w:r>
           </w:p>
         </w:tc>
       </w:tr>
@@ -4859,7 +5784,7 @@
         </w:trPr>
         <w:tc>
           <w:tcPr>
-            <w:tcW w:w="283" w:type="pct"/>
+            <w:tcW w:w="220" w:type="pct"/>
             <w:vAlign w:val="center"/>
           </w:tcPr>
           <w:p>
@@ -4882,7 +5807,7 @@
         </w:tc>
         <w:tc>
           <w:tcPr>
-            <w:tcW w:w="1684" w:type="pct"/>
+            <w:tcW w:w="1367" w:type="pct"/>
             <w:vAlign w:val="center"/>
           </w:tcPr>
           <w:p>
@@ -4905,7 +5830,7 @@
         </w:tc>
         <w:tc>
           <w:tcPr>
-            <w:tcW w:w="2659" w:type="pct"/>
+            <w:tcW w:w="1976" w:type="pct"/>
             <w:vAlign w:val="center"/>
           </w:tcPr>
           <w:p>
@@ -4928,18 +5853,25 @@
         </w:tc>
         <w:tc>
           <w:tcPr>
-            <w:tcW w:w="374" w:type="pct"/>
-            <w:vAlign w:val="center"/>
-          </w:tcPr>
-          <w:p>
-            <w:pPr>
-              <w:pStyle w:val="TableParagraph"/>
-              <w:spacing w:before="20" w:after="20"/>
-              <w:rPr>
-                <w:rFonts w:asciiTheme="minorHAnsi" w:hAnsiTheme="minorHAnsi" w:cstheme="minorHAnsi"/>
-                <w:lang w:val="en-US"/>
-              </w:rPr>
-            </w:pPr>
+            <w:tcW w:w="1437" w:type="pct"/>
+            <w:vAlign w:val="center"/>
+          </w:tcPr>
+          <w:p>
+            <w:pPr>
+              <w:pStyle w:val="TableParagraph"/>
+              <w:spacing w:before="20" w:after="20"/>
+              <w:rPr>
+                <w:rFonts w:asciiTheme="minorHAnsi" w:hAnsiTheme="minorHAnsi" w:cstheme="minorHAnsi"/>
+                <w:lang w:val="en-US"/>
+              </w:rPr>
+            </w:pPr>
+            <w:r>
+              <w:rPr>
+                <w:rFonts w:asciiTheme="minorHAnsi" w:hAnsiTheme="minorHAnsi" w:cstheme="minorHAnsi"/>
+                <w:lang w:val="en-US"/>
+              </w:rPr>
+              <w:t>Fail, when there is an abrupt change of height the drone throws an error and fails.</w:t>
+            </w:r>
           </w:p>
         </w:tc>
       </w:tr>
@@ -4949,22 +5881,22 @@
         </w:trPr>
         <w:tc>
           <w:tcPr>
-            <w:tcW w:w="283" w:type="pct"/>
-            <w:vAlign w:val="center"/>
-          </w:tcPr>
-          <w:p>
-            <w:pPr>
-              <w:pStyle w:val="TableParagraph"/>
-              <w:spacing w:before="20" w:after="20"/>
-              <w:rPr>
-                <w:rFonts w:asciiTheme="minorHAnsi" w:hAnsiTheme="minorHAnsi" w:cstheme="minorHAnsi"/>
-                <w:lang w:val="en-US"/>
-              </w:rPr>
-            </w:pPr>
-            <w:r>
-              <w:rPr>
-                <w:rFonts w:asciiTheme="minorHAnsi" w:hAnsiTheme="minorHAnsi" w:cstheme="minorHAnsi"/>
-                <w:lang w:val="en-US"/>
+            <w:tcW w:w="220" w:type="pct"/>
+            <w:vAlign w:val="center"/>
+          </w:tcPr>
+          <w:p>
+            <w:pPr>
+              <w:pStyle w:val="TableParagraph"/>
+              <w:spacing w:before="20" w:after="20"/>
+              <w:rPr>
+                <w:rFonts w:asciiTheme="minorHAnsi" w:hAnsiTheme="minorHAnsi" w:cstheme="minorHAnsi"/>
+                <w:lang w:val="en-US"/>
+              </w:rPr>
+            </w:pPr>
+            <w:r>
+              <w:rPr>
+                <w:rFonts w:asciiTheme="minorHAnsi" w:hAnsiTheme="minorHAnsi" w:cstheme="minorHAnsi"/>
+                <w:lang w:val="en-GB"/>
               </w:rPr>
               <w:t>R5</w:t>
             </w:r>
@@ -4972,22 +5904,22 @@
         </w:tc>
         <w:tc>
           <w:tcPr>
-            <w:tcW w:w="1684" w:type="pct"/>
-            <w:vAlign w:val="center"/>
-          </w:tcPr>
-          <w:p>
-            <w:pPr>
-              <w:pStyle w:val="TableParagraph"/>
-              <w:spacing w:before="20" w:after="20"/>
-              <w:rPr>
-                <w:rFonts w:asciiTheme="minorHAnsi" w:hAnsiTheme="minorHAnsi" w:cstheme="minorHAnsi"/>
-                <w:lang w:val="en-US"/>
-              </w:rPr>
-            </w:pPr>
-            <w:r>
-              <w:rPr>
-                <w:rFonts w:asciiTheme="minorHAnsi" w:hAnsiTheme="minorHAnsi" w:cstheme="minorHAnsi"/>
-                <w:lang w:val="en-US"/>
+            <w:tcW w:w="1367" w:type="pct"/>
+            <w:vAlign w:val="center"/>
+          </w:tcPr>
+          <w:p>
+            <w:pPr>
+              <w:pStyle w:val="TableParagraph"/>
+              <w:spacing w:before="20" w:after="20"/>
+              <w:rPr>
+                <w:rFonts w:asciiTheme="minorHAnsi" w:hAnsiTheme="minorHAnsi" w:cstheme="minorHAnsi"/>
+                <w:lang w:val="en-US"/>
+              </w:rPr>
+            </w:pPr>
+            <w:r>
+              <w:rPr>
+                <w:rFonts w:asciiTheme="minorHAnsi" w:hAnsiTheme="minorHAnsi" w:cstheme="minorHAnsi"/>
+                <w:lang w:val="en-GB"/>
               </w:rPr>
               <w:t>The drone can take video during its flight.</w:t>
             </w:r>
@@ -4995,7 +5927,7 @@
         </w:tc>
         <w:tc>
           <w:tcPr>
-            <w:tcW w:w="2659" w:type="pct"/>
+            <w:tcW w:w="1976" w:type="pct"/>
             <w:vAlign w:val="center"/>
           </w:tcPr>
           <w:p>
@@ -5018,18 +5950,226 @@
         </w:tc>
         <w:tc>
           <w:tcPr>
-            <w:tcW w:w="374" w:type="pct"/>
-            <w:vAlign w:val="center"/>
-          </w:tcPr>
-          <w:p>
-            <w:pPr>
-              <w:pStyle w:val="TableParagraph"/>
-              <w:spacing w:before="20" w:after="20"/>
-              <w:rPr>
-                <w:rFonts w:asciiTheme="minorHAnsi" w:hAnsiTheme="minorHAnsi" w:cstheme="minorHAnsi"/>
-                <w:lang w:val="en-US"/>
-              </w:rPr>
-            </w:pPr>
+            <w:tcW w:w="1437" w:type="pct"/>
+            <w:vAlign w:val="center"/>
+          </w:tcPr>
+          <w:p>
+            <w:pPr>
+              <w:pStyle w:val="TableParagraph"/>
+              <w:spacing w:before="20" w:after="20"/>
+              <w:rPr>
+                <w:rFonts w:asciiTheme="minorHAnsi" w:hAnsiTheme="minorHAnsi" w:cstheme="minorHAnsi"/>
+                <w:lang w:val="en-US"/>
+              </w:rPr>
+            </w:pPr>
+            <w:r>
+              <w:rPr>
+                <w:rFonts w:asciiTheme="minorHAnsi" w:hAnsiTheme="minorHAnsi" w:cstheme="minorHAnsi"/>
+                <w:lang w:val="en-US"/>
+              </w:rPr>
+              <w:t>Fail, the drone camera throws an error.</w:t>
+            </w:r>
+          </w:p>
+        </w:tc>
+      </w:tr>
+      <w:tr>
+        <w:trPr>
+          <w:trHeight w:val="38"/>
+        </w:trPr>
+        <w:tc>
+          <w:tcPr>
+            <w:tcW w:w="220" w:type="pct"/>
+            <w:vAlign w:val="center"/>
+          </w:tcPr>
+          <w:p>
+            <w:pPr>
+              <w:pStyle w:val="TableParagraph"/>
+              <w:spacing w:before="20" w:after="20"/>
+              <w:rPr>
+                <w:rFonts w:asciiTheme="minorHAnsi" w:hAnsiTheme="minorHAnsi" w:cstheme="minorHAnsi"/>
+                <w:lang w:val="en-US"/>
+              </w:rPr>
+            </w:pPr>
+            <w:r>
+              <w:rPr>
+                <w:rFonts w:asciiTheme="minorHAnsi" w:hAnsiTheme="minorHAnsi" w:cstheme="minorHAnsi"/>
+                <w:lang w:val="en-GB"/>
+              </w:rPr>
+              <w:t>R6</w:t>
+            </w:r>
+          </w:p>
+        </w:tc>
+        <w:tc>
+          <w:tcPr>
+            <w:tcW w:w="1367" w:type="pct"/>
+            <w:vAlign w:val="center"/>
+          </w:tcPr>
+          <w:p>
+            <w:pPr>
+              <w:pStyle w:val="TableParagraph"/>
+              <w:spacing w:before="20" w:after="20"/>
+              <w:rPr>
+                <w:rFonts w:asciiTheme="minorHAnsi" w:hAnsiTheme="minorHAnsi" w:cstheme="minorHAnsi"/>
+                <w:lang w:val="en-US"/>
+              </w:rPr>
+            </w:pPr>
+            <w:r>
+              <w:rPr>
+                <w:rFonts w:asciiTheme="minorHAnsi" w:hAnsiTheme="minorHAnsi" w:cstheme="minorHAnsi"/>
+                <w:lang w:val="en-GB"/>
+              </w:rPr>
+              <w:t>The drone can use the camera to find a blue object.</w:t>
+            </w:r>
+          </w:p>
+        </w:tc>
+        <w:tc>
+          <w:tcPr>
+            <w:tcW w:w="1976" w:type="pct"/>
+            <w:vAlign w:val="center"/>
+          </w:tcPr>
+          <w:p>
+            <w:pPr>
+              <w:pStyle w:val="TableParagraph"/>
+              <w:spacing w:before="20" w:after="20"/>
+              <w:rPr>
+                <w:rFonts w:asciiTheme="minorHAnsi" w:hAnsiTheme="minorHAnsi" w:cstheme="minorHAnsi"/>
+                <w:lang w:val="en-US"/>
+              </w:rPr>
+            </w:pPr>
+            <w:r>
+              <w:rPr>
+                <w:rFonts w:asciiTheme="minorHAnsi" w:hAnsiTheme="minorHAnsi" w:cstheme="minorHAnsi"/>
+                <w:lang w:val="en-US"/>
+              </w:rPr>
+              <w:t>Run the program and see if the camera detects the blue object on the blue dominance video viewer.</w:t>
+            </w:r>
+          </w:p>
+        </w:tc>
+        <w:tc>
+          <w:tcPr>
+            <w:tcW w:w="1437" w:type="pct"/>
+            <w:vAlign w:val="center"/>
+          </w:tcPr>
+          <w:p>
+            <w:pPr>
+              <w:pStyle w:val="TableParagraph"/>
+              <w:spacing w:before="20" w:after="20"/>
+              <w:rPr>
+                <w:rFonts w:asciiTheme="minorHAnsi" w:hAnsiTheme="minorHAnsi" w:cstheme="minorHAnsi"/>
+                <w:lang w:val="en-US"/>
+              </w:rPr>
+            </w:pPr>
+            <w:r>
+              <w:rPr>
+                <w:rFonts w:asciiTheme="minorHAnsi" w:hAnsiTheme="minorHAnsi" w:cstheme="minorHAnsi"/>
+                <w:lang w:val="en-US"/>
+              </w:rPr>
+              <w:t>Not tested due to camera not working.</w:t>
+            </w:r>
+          </w:p>
+        </w:tc>
+      </w:tr>
+      <w:tr>
+        <w:trPr>
+          <w:trHeight w:val="38"/>
+        </w:trPr>
+        <w:tc>
+          <w:tcPr>
+            <w:tcW w:w="220" w:type="pct"/>
+            <w:vAlign w:val="center"/>
+          </w:tcPr>
+          <w:p>
+            <w:pPr>
+              <w:pStyle w:val="TableParagraph"/>
+              <w:spacing w:before="20" w:after="20"/>
+              <w:rPr>
+                <w:rFonts w:asciiTheme="minorHAnsi" w:hAnsiTheme="minorHAnsi" w:cstheme="minorHAnsi"/>
+                <w:lang w:val="en-US"/>
+              </w:rPr>
+            </w:pPr>
+            <w:r>
+              <w:rPr>
+                <w:rFonts w:asciiTheme="minorHAnsi" w:hAnsiTheme="minorHAnsi" w:cstheme="minorHAnsi"/>
+                <w:lang w:val="en-GB"/>
+              </w:rPr>
+              <w:t>R7</w:t>
+            </w:r>
+          </w:p>
+        </w:tc>
+        <w:tc>
+          <w:tcPr>
+            <w:tcW w:w="1367" w:type="pct"/>
+            <w:vAlign w:val="center"/>
+          </w:tcPr>
+          <w:p>
+            <w:pPr>
+              <w:pStyle w:val="TableParagraph"/>
+              <w:spacing w:before="20" w:after="20"/>
+              <w:rPr>
+                <w:rFonts w:asciiTheme="minorHAnsi" w:hAnsiTheme="minorHAnsi" w:cstheme="minorHAnsi"/>
+                <w:lang w:val="en-US"/>
+              </w:rPr>
+            </w:pPr>
+            <w:r>
+              <w:rPr>
+                <w:rFonts w:asciiTheme="minorHAnsi" w:hAnsiTheme="minorHAnsi" w:cstheme="minorHAnsi"/>
+                <w:lang w:val="en-GB"/>
+              </w:rPr>
+              <w:t>The drone can land at the location of the blue object.</w:t>
+            </w:r>
+          </w:p>
+        </w:tc>
+        <w:tc>
+          <w:tcPr>
+            <w:tcW w:w="1976" w:type="pct"/>
+            <w:vAlign w:val="center"/>
+          </w:tcPr>
+          <w:p>
+            <w:pPr>
+              <w:pStyle w:val="TableParagraph"/>
+              <w:spacing w:before="20" w:after="20"/>
+              <w:rPr>
+                <w:rFonts w:asciiTheme="minorHAnsi" w:hAnsiTheme="minorHAnsi" w:cstheme="minorHAnsi"/>
+                <w:lang w:val="en-US"/>
+              </w:rPr>
+            </w:pPr>
+            <w:r>
+              <w:rPr>
+                <w:rFonts w:asciiTheme="minorHAnsi" w:hAnsiTheme="minorHAnsi" w:cstheme="minorHAnsi"/>
+                <w:lang w:val="en-US"/>
+              </w:rPr>
+              <w:t xml:space="preserve">Run the program and </w:t>
+            </w:r>
+            <w:r>
+              <w:rPr>
+                <w:rFonts w:asciiTheme="minorHAnsi" w:hAnsiTheme="minorHAnsi" w:cstheme="minorHAnsi"/>
+                <w:lang w:val="en-US"/>
+              </w:rPr>
+              <w:t>see if the drone lands at the blue objects location when it has finished its predetermined path.</w:t>
+            </w:r>
+          </w:p>
+        </w:tc>
+        <w:tc>
+          <w:tcPr>
+            <w:tcW w:w="1437" w:type="pct"/>
+            <w:vAlign w:val="center"/>
+          </w:tcPr>
+          <w:p>
+            <w:pPr>
+              <w:pStyle w:val="TableParagraph"/>
+              <w:spacing w:before="20" w:after="20"/>
+              <w:rPr>
+                <w:rFonts w:asciiTheme="minorHAnsi" w:hAnsiTheme="minorHAnsi" w:cstheme="minorHAnsi"/>
+                <w:lang w:val="en-US"/>
+              </w:rPr>
+            </w:pPr>
+            <w:r>
+              <w:rPr>
+                <w:rFonts w:asciiTheme="minorHAnsi" w:hAnsiTheme="minorHAnsi" w:cstheme="minorHAnsi"/>
+                <w:lang w:val="en-US"/>
+              </w:rPr>
+              <w:t>Not tested due to camera not working.</w:t>
+            </w:r>
           </w:p>
         </w:tc>
       </w:tr>
@@ -5125,6 +6265,9 @@
     <w:p>
       <w:pPr>
         <w:rPr>
+          <w:color w:val="44546A" w:themeColor="text2"/>
+          <w:sz w:val="18"/>
+          <w:szCs w:val="18"/>
           <w:lang w:val="en-US"/>
         </w:rPr>
       </w:pPr>
@@ -5139,7 +6282,7 @@
       <w:pPr>
         <w:pStyle w:val="Heading1"/>
       </w:pPr>
-      <w:bookmarkStart w:id="15" w:name="_Toc113436575"/>
+      <w:bookmarkStart w:id="15" w:name="_Toc113532338"/>
       <w:r>
         <w:lastRenderedPageBreak/>
         <w:t>Used h</w:t>
@@ -5153,7 +6296,7 @@
       <w:pPr>
         <w:pStyle w:val="Heading2"/>
       </w:pPr>
-      <w:bookmarkStart w:id="16" w:name="_Toc113436576"/>
+      <w:bookmarkStart w:id="16" w:name="_Toc113532339"/>
       <w:r>
         <w:t>Hardware</w:t>
       </w:r>
@@ -5176,7 +6319,7 @@
       <w:pPr>
         <w:pStyle w:val="Heading2"/>
       </w:pPr>
-      <w:bookmarkStart w:id="17" w:name="_Toc113436577"/>
+      <w:bookmarkStart w:id="17" w:name="_Toc113532340"/>
       <w:r>
         <w:t>Software</w:t>
       </w:r>
@@ -5701,8 +6844,16 @@
               <w:rPr>
                 <w:lang w:val="en-US"/>
               </w:rPr>
-              <w:t>Simulink Support Package for Parrot Minidrones</w:t>
-            </w:r>
+              <w:t xml:space="preserve">Simulink Support Package for Parrot </w:t>
+            </w:r>
+            <w:proofErr w:type="spellStart"/>
+            <w:r>
+              <w:rPr>
+                <w:lang w:val="en-US"/>
+              </w:rPr>
+              <w:t>Minidrones</w:t>
+            </w:r>
+            <w:proofErr w:type="spellEnd"/>
           </w:p>
         </w:tc>
         <w:tc>
@@ -5947,8 +7098,16 @@
               <w:rPr>
                 <w:lang w:val="en-US"/>
               </w:rPr>
-              <w:t>Aerospace Blockset</w:t>
-            </w:r>
+              <w:t xml:space="preserve">Aerospace </w:t>
+            </w:r>
+            <w:proofErr w:type="spellStart"/>
+            <w:r>
+              <w:rPr>
+                <w:lang w:val="en-US"/>
+              </w:rPr>
+              <w:t>Blockset</w:t>
+            </w:r>
+            <w:proofErr w:type="spellEnd"/>
           </w:p>
         </w:tc>
         <w:tc>
@@ -6226,8 +7385,8 @@
       </w:r>
     </w:p>
     <w:sectPr>
-      <w:headerReference w:type="default" r:id="rId9"/>
-      <w:footerReference w:type="default" r:id="rId10"/>
+      <w:headerReference w:type="default" r:id="rId10"/>
+      <w:footerReference w:type="default" r:id="rId11"/>
       <w:pgSz w:w="12240" w:h="15840"/>
       <w:pgMar w:top="1440" w:right="1440" w:bottom="1440" w:left="1440" w:header="720" w:footer="720" w:gutter="0"/>
       <w:cols w:space="720"/>

</xml_diff>

<commit_message>
Bugfixing blue dominance module
</commit_message>
<xml_diff>
--- a/documentation/MBSE_Group5_MiniDrone.docx
+++ b/documentation/MBSE_Group5_MiniDrone.docx
@@ -5233,6 +5233,13 @@
                 <w:lang w:val="en-US"/>
               </w:rPr>
             </w:pPr>
+            <w:r>
+              <w:rPr>
+                <w:rFonts w:asciiTheme="minorHAnsi" w:hAnsiTheme="minorHAnsi" w:cstheme="minorHAnsi"/>
+                <w:lang w:val="en-US"/>
+              </w:rPr>
+              <w:t>Pass</w:t>
+            </w:r>
           </w:p>
         </w:tc>
       </w:tr>

</xml_diff>

<commit_message>
Added BDD and IBD Updated Test plan
</commit_message>
<xml_diff>
--- a/documentation/MBSE_Group5_MiniDrone.docx
+++ b/documentation/MBSE_Group5_MiniDrone.docx
@@ -4303,17 +4303,124 @@
     </w:p>
     <w:p>
       <w:pPr>
-        <w:rPr>
-          <w:lang w:val="en-US"/>
-        </w:rPr>
+        <w:keepNext/>
+        <w:spacing w:after="0"/>
       </w:pPr>
+      <w:r>
+        <w:rPr>
+          <w:noProof/>
+        </w:rPr>
+        <w:drawing>
+          <wp:inline distT="0" distB="0" distL="0" distR="0" wp14:anchorId="2499283F" wp14:editId="152821FA">
+            <wp:extent cx="6187440" cy="2693740"/>
+            <wp:effectExtent l="0" t="0" r="3810" b="0"/>
+            <wp:docPr id="3" name="Picture 3" descr="A picture containing diagram&#10;&#10;Description automatically generated"/>
+            <wp:cNvGraphicFramePr>
+              <a:graphicFrameLocks xmlns:a="http://schemas.openxmlformats.org/drawingml/2006/main" noChangeAspect="1"/>
+            </wp:cNvGraphicFramePr>
+            <a:graphic xmlns:a="http://schemas.openxmlformats.org/drawingml/2006/main">
+              <a:graphicData uri="http://schemas.openxmlformats.org/drawingml/2006/picture">
+                <pic:pic xmlns:pic="http://schemas.openxmlformats.org/drawingml/2006/picture">
+                  <pic:nvPicPr>
+                    <pic:cNvPr id="3" name="Picture 3" descr="A picture containing diagram&#10;&#10;Description automatically generated"/>
+                    <pic:cNvPicPr>
+                      <a:picLocks noChangeAspect="1" noChangeArrowheads="1"/>
+                    </pic:cNvPicPr>
+                  </pic:nvPicPr>
+                  <pic:blipFill rotWithShape="1">
+                    <a:blip r:embed="rId10" cstate="print">
+                      <a:extLst>
+                        <a:ext uri="{28A0092B-C50C-407E-A947-70E740481C1C}">
+                          <a14:useLocalDpi xmlns:a14="http://schemas.microsoft.com/office/drawing/2010/main" val="0"/>
+                        </a:ext>
+                      </a:extLst>
+                    </a:blip>
+                    <a:srcRect l="1410" t="6479" r="1410" b="4432"/>
+                    <a:stretch/>
+                  </pic:blipFill>
+                  <pic:spPr bwMode="auto">
+                    <a:xfrm>
+                      <a:off x="0" y="0"/>
+                      <a:ext cx="6202329" cy="2700222"/>
+                    </a:xfrm>
+                    <a:prstGeom prst="rect">
+                      <a:avLst/>
+                    </a:prstGeom>
+                    <a:noFill/>
+                    <a:ln>
+                      <a:noFill/>
+                    </a:ln>
+                    <a:extLst>
+                      <a:ext uri="{53640926-AAD7-44D8-BBD7-CCE9431645EC}">
+                        <a14:shadowObscured xmlns:a14="http://schemas.microsoft.com/office/drawing/2010/main"/>
+                      </a:ext>
+                    </a:extLst>
+                  </pic:spPr>
+                </pic:pic>
+              </a:graphicData>
+            </a:graphic>
+          </wp:inline>
+        </w:drawing>
+      </w:r>
     </w:p>
     <w:p>
       <w:pPr>
+        <w:pStyle w:val="Caption"/>
         <w:rPr>
           <w:lang w:val="en-US"/>
         </w:rPr>
       </w:pPr>
+      <w:r>
+        <w:rPr>
+          <w:lang w:val="en-US"/>
+        </w:rPr>
+        <w:t>Table</w:t>
+      </w:r>
+      <w:r>
+        <w:t xml:space="preserve"> </w:t>
+      </w:r>
+      <w:r>
+        <w:fldChar w:fldCharType="begin"/>
+      </w:r>
+      <w:r>
+        <w:instrText xml:space="preserve"> STYLEREF 1 \s </w:instrText>
+      </w:r>
+      <w:r>
+        <w:fldChar w:fldCharType="separate"/>
+      </w:r>
+      <w:r>
+        <w:rPr>
+          <w:noProof/>
+        </w:rPr>
+        <w:t>4</w:t>
+      </w:r>
+      <w:r>
+        <w:fldChar w:fldCharType="end"/>
+      </w:r>
+      <w:r>
+        <w:noBreakHyphen/>
+      </w:r>
+      <w:r>
+        <w:fldChar w:fldCharType="begin"/>
+      </w:r>
+      <w:r>
+        <w:instrText xml:space="preserve"> SEQ Table \* ARABIC \s 1 </w:instrText>
+      </w:r>
+      <w:r>
+        <w:fldChar w:fldCharType="separate"/>
+      </w:r>
+      <w:r>
+        <w:rPr>
+          <w:noProof/>
+        </w:rPr>
+        <w:t>2</w:t>
+      </w:r>
+      <w:r>
+        <w:fldChar w:fldCharType="end"/>
+      </w:r>
+      <w:r>
+        <w:t xml:space="preserve"> Block Definition Diagram</w:t>
+      </w:r>
     </w:p>
     <w:p>
       <w:pPr>
@@ -4341,10 +4448,131 @@
     </w:p>
     <w:p>
       <w:pPr>
-        <w:rPr>
-          <w:lang w:val="en-US"/>
-        </w:rPr>
+        <w:keepNext/>
+        <w:spacing w:after="0"/>
       </w:pPr>
+      <w:r>
+        <w:rPr>
+          <w:noProof/>
+          <w:lang w:val="en-US"/>
+        </w:rPr>
+        <w:drawing>
+          <wp:inline distT="0" distB="0" distL="0" distR="0" wp14:anchorId="31C5ED05" wp14:editId="6B4C7C8E">
+            <wp:extent cx="5966120" cy="4290060"/>
+            <wp:effectExtent l="0" t="0" r="0" b="0"/>
+            <wp:docPr id="5" name="Picture 5" descr="Chart, box and whisker chart&#10;&#10;Description automatically generated"/>
+            <wp:cNvGraphicFramePr>
+              <a:graphicFrameLocks xmlns:a="http://schemas.openxmlformats.org/drawingml/2006/main" noChangeAspect="1"/>
+            </wp:cNvGraphicFramePr>
+            <a:graphic xmlns:a="http://schemas.openxmlformats.org/drawingml/2006/main">
+              <a:graphicData uri="http://schemas.openxmlformats.org/drawingml/2006/picture">
+                <pic:pic xmlns:pic="http://schemas.openxmlformats.org/drawingml/2006/picture">
+                  <pic:nvPicPr>
+                    <pic:cNvPr id="5" name="Picture 5" descr="Chart, box and whisker chart&#10;&#10;Description automatically generated"/>
+                    <pic:cNvPicPr/>
+                  </pic:nvPicPr>
+                  <pic:blipFill rotWithShape="1">
+                    <a:blip r:embed="rId11" cstate="print">
+                      <a:extLst>
+                        <a:ext uri="{28A0092B-C50C-407E-A947-70E740481C1C}">
+                          <a14:useLocalDpi xmlns:a14="http://schemas.microsoft.com/office/drawing/2010/main" val="0"/>
+                        </a:ext>
+                      </a:extLst>
+                    </a:blip>
+                    <a:srcRect l="5128" t="16097" r="24616" b="18509"/>
+                    <a:stretch/>
+                  </pic:blipFill>
+                  <pic:spPr bwMode="auto">
+                    <a:xfrm>
+                      <a:off x="0" y="0"/>
+                      <a:ext cx="5974926" cy="4296392"/>
+                    </a:xfrm>
+                    <a:prstGeom prst="rect">
+                      <a:avLst/>
+                    </a:prstGeom>
+                    <a:ln>
+                      <a:noFill/>
+                    </a:ln>
+                    <a:extLst>
+                      <a:ext uri="{53640926-AAD7-44D8-BBD7-CCE9431645EC}">
+                        <a14:shadowObscured xmlns:a14="http://schemas.microsoft.com/office/drawing/2010/main"/>
+                      </a:ext>
+                    </a:extLst>
+                  </pic:spPr>
+                </pic:pic>
+              </a:graphicData>
+            </a:graphic>
+          </wp:inline>
+        </w:drawing>
+      </w:r>
+    </w:p>
+    <w:p>
+      <w:pPr>
+        <w:pStyle w:val="Caption"/>
+        <w:rPr>
+          <w:lang w:val="en-US"/>
+        </w:rPr>
+      </w:pPr>
+      <w:r>
+        <w:rPr>
+          <w:lang w:val="en-US"/>
+        </w:rPr>
+        <w:t>Table</w:t>
+      </w:r>
+      <w:r>
+        <w:t xml:space="preserve"> </w:t>
+      </w:r>
+      <w:r>
+        <w:fldChar w:fldCharType="begin"/>
+      </w:r>
+      <w:r>
+        <w:instrText xml:space="preserve"> STYLEREF 1 \s </w:instrText>
+      </w:r>
+      <w:r>
+        <w:fldChar w:fldCharType="separate"/>
+      </w:r>
+      <w:r>
+        <w:rPr>
+          <w:noProof/>
+        </w:rPr>
+        <w:t>4</w:t>
+      </w:r>
+      <w:r>
+        <w:fldChar w:fldCharType="end"/>
+      </w:r>
+      <w:r>
+        <w:noBreakHyphen/>
+      </w:r>
+      <w:r>
+        <w:fldChar w:fldCharType="begin"/>
+      </w:r>
+      <w:r>
+        <w:instrText xml:space="preserve"> SEQ Table \* ARABIC \s 1 </w:instrText>
+      </w:r>
+      <w:r>
+        <w:fldChar w:fldCharType="separate"/>
+      </w:r>
+      <w:r>
+        <w:rPr>
+          <w:noProof/>
+        </w:rPr>
+        <w:t>3</w:t>
+      </w:r>
+      <w:r>
+        <w:fldChar w:fldCharType="end"/>
+      </w:r>
+      <w:r>
+        <w:t xml:space="preserve"> </w:t>
+      </w:r>
+      <w:r>
+        <w:rPr>
+          <w:lang w:val="en-US"/>
+        </w:rPr>
+        <w:t>Internal</w:t>
+      </w:r>
+      <w:r>
+        <w:t xml:space="preserve"> Block Diagram</w:t>
+      </w:r>
     </w:p>
     <w:p>
       <w:pPr>
@@ -5877,6 +6105,13 @@
                 <w:rFonts w:asciiTheme="minorHAnsi" w:hAnsiTheme="minorHAnsi" w:cstheme="minorHAnsi"/>
                 <w:lang w:val="en-US"/>
               </w:rPr>
+              <w:t>Pass/</w:t>
+            </w:r>
+            <w:r>
+              <w:rPr>
+                <w:rFonts w:asciiTheme="minorHAnsi" w:hAnsiTheme="minorHAnsi" w:cstheme="minorHAnsi"/>
+                <w:lang w:val="en-US"/>
+              </w:rPr>
               <w:t>Fail, when there is an abrupt change of height the drone throws an error and fails.</w:t>
             </w:r>
           </w:p>
@@ -5974,7 +6209,7 @@
                 <w:rFonts w:asciiTheme="minorHAnsi" w:hAnsiTheme="minorHAnsi" w:cstheme="minorHAnsi"/>
                 <w:lang w:val="en-US"/>
               </w:rPr>
-              <w:t>Fail, the drone camera throws an error.</w:t>
+              <w:t>Pass</w:t>
             </w:r>
           </w:p>
         </w:tc>
@@ -6071,7 +6306,21 @@
                 <w:rFonts w:asciiTheme="minorHAnsi" w:hAnsiTheme="minorHAnsi" w:cstheme="minorHAnsi"/>
                 <w:lang w:val="en-US"/>
               </w:rPr>
-              <w:t>Not tested due to camera not working.</w:t>
+              <w:t>Not tested due to camera not working</w:t>
+            </w:r>
+            <w:r>
+              <w:rPr>
+                <w:rFonts w:asciiTheme="minorHAnsi" w:hAnsiTheme="minorHAnsi" w:cstheme="minorHAnsi"/>
+                <w:lang w:val="en-US"/>
+              </w:rPr>
+              <w:t xml:space="preserve"> until end of project</w:t>
+            </w:r>
+            <w:r>
+              <w:rPr>
+                <w:rFonts w:asciiTheme="minorHAnsi" w:hAnsiTheme="minorHAnsi" w:cstheme="minorHAnsi"/>
+                <w:lang w:val="en-US"/>
+              </w:rPr>
+              <w:t>.</w:t>
             </w:r>
           </w:p>
         </w:tc>
@@ -6175,7 +6424,21 @@
                 <w:rFonts w:asciiTheme="minorHAnsi" w:hAnsiTheme="minorHAnsi" w:cstheme="minorHAnsi"/>
                 <w:lang w:val="en-US"/>
               </w:rPr>
-              <w:t>Not tested due to camera not working.</w:t>
+              <w:t>Not tested due to camera not working</w:t>
+            </w:r>
+            <w:r>
+              <w:rPr>
+                <w:rFonts w:asciiTheme="minorHAnsi" w:hAnsiTheme="minorHAnsi" w:cstheme="minorHAnsi"/>
+                <w:lang w:val="en-US"/>
+              </w:rPr>
+              <w:t xml:space="preserve"> until end of project</w:t>
+            </w:r>
+            <w:r>
+              <w:rPr>
+                <w:rFonts w:asciiTheme="minorHAnsi" w:hAnsiTheme="minorHAnsi" w:cstheme="minorHAnsi"/>
+                <w:lang w:val="en-US"/>
+              </w:rPr>
+              <w:t>.</w:t>
             </w:r>
           </w:p>
         </w:tc>
@@ -7392,8 +7655,8 @@
       </w:r>
     </w:p>
     <w:sectPr>
-      <w:headerReference w:type="default" r:id="rId10"/>
-      <w:footerReference w:type="default" r:id="rId11"/>
+      <w:headerReference w:type="default" r:id="rId12"/>
+      <w:footerReference w:type="default" r:id="rId13"/>
       <w:pgSz w:w="12240" w:h="15840"/>
       <w:pgMar w:top="1440" w:right="1440" w:bottom="1440" w:left="1440" w:header="720" w:footer="720" w:gutter="0"/>
       <w:cols w:space="720"/>

</xml_diff>

<commit_message>
Updated diagrams and lay-out
</commit_message>
<xml_diff>
--- a/documentation/MBSE_Group5_MiniDrone.docx
+++ b/documentation/MBSE_Group5_MiniDrone.docx
@@ -546,7 +546,19 @@
               <w:rPr>
                 <w:lang w:val="en-US"/>
               </w:rPr>
-              <w:t>Updated “Design” chapter.</w:t>
+              <w:t>Updated “Design” chapter</w:t>
+            </w:r>
+            <w:r>
+              <w:rPr>
+                <w:lang w:val="en-US"/>
+              </w:rPr>
+              <w:t xml:space="preserve"> and added “</w:t>
+            </w:r>
+            <w:r>
+              <w:rPr>
+                <w:lang w:val="en-US"/>
+              </w:rPr>
+              <w:t>State Machine Diagram”.</w:t>
             </w:r>
           </w:p>
         </w:tc>
@@ -1073,7 +1085,7 @@
           <w:r>
             <w:fldChar w:fldCharType="separate"/>
           </w:r>
-          <w:hyperlink w:anchor="_Toc113540112" w:history="1">
+          <w:hyperlink w:anchor="_Toc113543306" w:history="1">
             <w:r>
               <w:rPr>
                 <w:rStyle w:val="Hyperlink"/>
@@ -1115,7 +1127,7 @@
                 <w:noProof/>
                 <w:webHidden/>
               </w:rPr>
-              <w:instrText xml:space="preserve"> PAGEREF _Toc113540112 \h </w:instrText>
+              <w:instrText xml:space="preserve"> PAGEREF _Toc113543306 \h </w:instrText>
             </w:r>
             <w:r>
               <w:rPr>
@@ -1159,7 +1171,7 @@
               <w:lang w:val="en-US"/>
             </w:rPr>
           </w:pPr>
-          <w:hyperlink w:anchor="_Toc113540113" w:history="1">
+          <w:hyperlink w:anchor="_Toc113543307" w:history="1">
             <w:r>
               <w:rPr>
                 <w:rStyle w:val="Hyperlink"/>
@@ -1201,7 +1213,7 @@
                 <w:noProof/>
                 <w:webHidden/>
               </w:rPr>
-              <w:instrText xml:space="preserve"> PAGEREF _Toc113540113 \h </w:instrText>
+              <w:instrText xml:space="preserve"> PAGEREF _Toc113543307 \h </w:instrText>
             </w:r>
             <w:r>
               <w:rPr>
@@ -1245,7 +1257,7 @@
               <w:lang w:val="en-US"/>
             </w:rPr>
           </w:pPr>
-          <w:hyperlink w:anchor="_Toc113540114" w:history="1">
+          <w:hyperlink w:anchor="_Toc113543308" w:history="1">
             <w:r>
               <w:rPr>
                 <w:rStyle w:val="Hyperlink"/>
@@ -1287,7 +1299,7 @@
                 <w:noProof/>
                 <w:webHidden/>
               </w:rPr>
-              <w:instrText xml:space="preserve"> PAGEREF _Toc113540114 \h </w:instrText>
+              <w:instrText xml:space="preserve"> PAGEREF _Toc113543308 \h </w:instrText>
             </w:r>
             <w:r>
               <w:rPr>
@@ -1331,7 +1343,7 @@
               <w:lang w:val="en-US"/>
             </w:rPr>
           </w:pPr>
-          <w:hyperlink w:anchor="_Toc113540115" w:history="1">
+          <w:hyperlink w:anchor="_Toc113543309" w:history="1">
             <w:r>
               <w:rPr>
                 <w:rStyle w:val="Hyperlink"/>
@@ -1373,7 +1385,7 @@
                 <w:noProof/>
                 <w:webHidden/>
               </w:rPr>
-              <w:instrText xml:space="preserve"> PAGEREF _Toc113540115 \h </w:instrText>
+              <w:instrText xml:space="preserve"> PAGEREF _Toc113543309 \h </w:instrText>
             </w:r>
             <w:r>
               <w:rPr>
@@ -1417,7 +1429,7 @@
               <w:lang w:val="en-US"/>
             </w:rPr>
           </w:pPr>
-          <w:hyperlink w:anchor="_Toc113540116" w:history="1">
+          <w:hyperlink w:anchor="_Toc113543310" w:history="1">
             <w:r>
               <w:rPr>
                 <w:rStyle w:val="Hyperlink"/>
@@ -1459,7 +1471,7 @@
                 <w:noProof/>
                 <w:webHidden/>
               </w:rPr>
-              <w:instrText xml:space="preserve"> PAGEREF _Toc113540116 \h </w:instrText>
+              <w:instrText xml:space="preserve"> PAGEREF _Toc113543310 \h </w:instrText>
             </w:r>
             <w:r>
               <w:rPr>
@@ -1503,7 +1515,7 @@
               <w:lang w:val="en-US"/>
             </w:rPr>
           </w:pPr>
-          <w:hyperlink w:anchor="_Toc113540117" w:history="1">
+          <w:hyperlink w:anchor="_Toc113543311" w:history="1">
             <w:r>
               <w:rPr>
                 <w:rStyle w:val="Hyperlink"/>
@@ -1545,7 +1557,7 @@
                 <w:noProof/>
                 <w:webHidden/>
               </w:rPr>
-              <w:instrText xml:space="preserve"> PAGEREF _Toc113540117 \h </w:instrText>
+              <w:instrText xml:space="preserve"> PAGEREF _Toc113543311 \h </w:instrText>
             </w:r>
             <w:r>
               <w:rPr>
@@ -1589,7 +1601,7 @@
               <w:lang w:val="en-US"/>
             </w:rPr>
           </w:pPr>
-          <w:hyperlink w:anchor="_Toc113540118" w:history="1">
+          <w:hyperlink w:anchor="_Toc113543312" w:history="1">
             <w:r>
               <w:rPr>
                 <w:rStyle w:val="Hyperlink"/>
@@ -1631,7 +1643,7 @@
                 <w:noProof/>
                 <w:webHidden/>
               </w:rPr>
-              <w:instrText xml:space="preserve"> PAGEREF _Toc113540118 \h </w:instrText>
+              <w:instrText xml:space="preserve"> PAGEREF _Toc113543312 \h </w:instrText>
             </w:r>
             <w:r>
               <w:rPr>
@@ -1675,7 +1687,7 @@
               <w:lang w:val="en-US"/>
             </w:rPr>
           </w:pPr>
-          <w:hyperlink w:anchor="_Toc113540119" w:history="1">
+          <w:hyperlink w:anchor="_Toc113543313" w:history="1">
             <w:r>
               <w:rPr>
                 <w:rStyle w:val="Hyperlink"/>
@@ -1717,7 +1729,7 @@
                 <w:noProof/>
                 <w:webHidden/>
               </w:rPr>
-              <w:instrText xml:space="preserve"> PAGEREF _Toc113540119 \h </w:instrText>
+              <w:instrText xml:space="preserve"> PAGEREF _Toc113543313 \h </w:instrText>
             </w:r>
             <w:r>
               <w:rPr>
@@ -1761,7 +1773,7 @@
               <w:lang w:val="en-US"/>
             </w:rPr>
           </w:pPr>
-          <w:hyperlink w:anchor="_Toc113540120" w:history="1">
+          <w:hyperlink w:anchor="_Toc113543314" w:history="1">
             <w:r>
               <w:rPr>
                 <w:rStyle w:val="Hyperlink"/>
@@ -1803,7 +1815,7 @@
                 <w:noProof/>
                 <w:webHidden/>
               </w:rPr>
-              <w:instrText xml:space="preserve"> PAGEREF _Toc113540120 \h </w:instrText>
+              <w:instrText xml:space="preserve"> PAGEREF _Toc113543314 \h </w:instrText>
             </w:r>
             <w:r>
               <w:rPr>
@@ -1847,7 +1859,7 @@
               <w:lang w:val="en-US"/>
             </w:rPr>
           </w:pPr>
-          <w:hyperlink w:anchor="_Toc113540121" w:history="1">
+          <w:hyperlink w:anchor="_Toc113543315" w:history="1">
             <w:r>
               <w:rPr>
                 <w:rStyle w:val="Hyperlink"/>
@@ -1889,7 +1901,7 @@
                 <w:noProof/>
                 <w:webHidden/>
               </w:rPr>
-              <w:instrText xml:space="preserve"> PAGEREF _Toc113540121 \h </w:instrText>
+              <w:instrText xml:space="preserve"> PAGEREF _Toc113543315 \h </w:instrText>
             </w:r>
             <w:r>
               <w:rPr>
@@ -1933,7 +1945,7 @@
               <w:lang w:val="en-US"/>
             </w:rPr>
           </w:pPr>
-          <w:hyperlink w:anchor="_Toc113540122" w:history="1">
+          <w:hyperlink w:anchor="_Toc113543316" w:history="1">
             <w:r>
               <w:rPr>
                 <w:rStyle w:val="Hyperlink"/>
@@ -1975,7 +1987,7 @@
                 <w:noProof/>
                 <w:webHidden/>
               </w:rPr>
-              <w:instrText xml:space="preserve"> PAGEREF _Toc113540122 \h </w:instrText>
+              <w:instrText xml:space="preserve"> PAGEREF _Toc113543316 \h </w:instrText>
             </w:r>
             <w:r>
               <w:rPr>
@@ -2019,7 +2031,7 @@
               <w:lang w:val="en-US"/>
             </w:rPr>
           </w:pPr>
-          <w:hyperlink w:anchor="_Toc113540123" w:history="1">
+          <w:hyperlink w:anchor="_Toc113543317" w:history="1">
             <w:r>
               <w:rPr>
                 <w:rStyle w:val="Hyperlink"/>
@@ -2061,7 +2073,7 @@
                 <w:noProof/>
                 <w:webHidden/>
               </w:rPr>
-              <w:instrText xml:space="preserve"> PAGEREF _Toc113540123 \h </w:instrText>
+              <w:instrText xml:space="preserve"> PAGEREF _Toc113543317 \h </w:instrText>
             </w:r>
             <w:r>
               <w:rPr>
@@ -2105,7 +2117,7 @@
               <w:lang w:val="en-US"/>
             </w:rPr>
           </w:pPr>
-          <w:hyperlink w:anchor="_Toc113540124" w:history="1">
+          <w:hyperlink w:anchor="_Toc113543318" w:history="1">
             <w:r>
               <w:rPr>
                 <w:rStyle w:val="Hyperlink"/>
@@ -2147,7 +2159,7 @@
                 <w:noProof/>
                 <w:webHidden/>
               </w:rPr>
-              <w:instrText xml:space="preserve"> PAGEREF _Toc113540124 \h </w:instrText>
+              <w:instrText xml:space="preserve"> PAGEREF _Toc113543318 \h </w:instrText>
             </w:r>
             <w:r>
               <w:rPr>
@@ -2191,7 +2203,7 @@
               <w:lang w:val="en-US"/>
             </w:rPr>
           </w:pPr>
-          <w:hyperlink w:anchor="_Toc113540125" w:history="1">
+          <w:hyperlink w:anchor="_Toc113543319" w:history="1">
             <w:r>
               <w:rPr>
                 <w:rStyle w:val="Hyperlink"/>
@@ -2233,7 +2245,7 @@
                 <w:noProof/>
                 <w:webHidden/>
               </w:rPr>
-              <w:instrText xml:space="preserve"> PAGEREF _Toc113540125 \h </w:instrText>
+              <w:instrText xml:space="preserve"> PAGEREF _Toc113543319 \h </w:instrText>
             </w:r>
             <w:r>
               <w:rPr>
@@ -2277,7 +2289,7 @@
               <w:lang w:val="en-US"/>
             </w:rPr>
           </w:pPr>
-          <w:hyperlink w:anchor="_Toc113540126" w:history="1">
+          <w:hyperlink w:anchor="_Toc113543320" w:history="1">
             <w:r>
               <w:rPr>
                 <w:rStyle w:val="Hyperlink"/>
@@ -2319,7 +2331,7 @@
                 <w:noProof/>
                 <w:webHidden/>
               </w:rPr>
-              <w:instrText xml:space="preserve"> PAGEREF _Toc113540126 \h </w:instrText>
+              <w:instrText xml:space="preserve"> PAGEREF _Toc113543320 \h </w:instrText>
             </w:r>
             <w:r>
               <w:rPr>
@@ -2363,7 +2375,7 @@
               <w:lang w:val="en-US"/>
             </w:rPr>
           </w:pPr>
-          <w:hyperlink w:anchor="_Toc113540127" w:history="1">
+          <w:hyperlink w:anchor="_Toc113543321" w:history="1">
             <w:r>
               <w:rPr>
                 <w:rStyle w:val="Hyperlink"/>
@@ -2405,7 +2417,7 @@
                 <w:noProof/>
                 <w:webHidden/>
               </w:rPr>
-              <w:instrText xml:space="preserve"> PAGEREF _Toc113540127 \h </w:instrText>
+              <w:instrText xml:space="preserve"> PAGEREF _Toc113543321 \h </w:instrText>
             </w:r>
             <w:r>
               <w:rPr>
@@ -2449,7 +2461,7 @@
               <w:lang w:val="en-US"/>
             </w:rPr>
           </w:pPr>
-          <w:hyperlink w:anchor="_Toc113540128" w:history="1">
+          <w:hyperlink w:anchor="_Toc113543322" w:history="1">
             <w:r>
               <w:rPr>
                 <w:rStyle w:val="Hyperlink"/>
@@ -2491,7 +2503,7 @@
                 <w:noProof/>
                 <w:webHidden/>
               </w:rPr>
-              <w:instrText xml:space="preserve"> PAGEREF _Toc113540128 \h </w:instrText>
+              <w:instrText xml:space="preserve"> PAGEREF _Toc113543322 \h </w:instrText>
             </w:r>
             <w:r>
               <w:rPr>
@@ -2557,7 +2569,7 @@
         <w:pStyle w:val="Heading1"/>
       </w:pPr>
       <w:bookmarkStart w:id="0" w:name="_Toc107611101"/>
-      <w:bookmarkStart w:id="1" w:name="_Toc113540112"/>
+      <w:bookmarkStart w:id="1" w:name="_Toc113543306"/>
       <w:r>
         <w:lastRenderedPageBreak/>
         <w:t>Introduction</w:t>
@@ -2733,7 +2745,7 @@
       <w:pPr>
         <w:pStyle w:val="Heading1"/>
       </w:pPr>
-      <w:bookmarkStart w:id="2" w:name="_Toc113540113"/>
+      <w:bookmarkStart w:id="2" w:name="_Toc113543307"/>
       <w:r>
         <w:t xml:space="preserve">Project </w:t>
       </w:r>
@@ -2746,7 +2758,7 @@
       <w:pPr>
         <w:pStyle w:val="Heading2"/>
       </w:pPr>
-      <w:bookmarkStart w:id="3" w:name="_Toc113540114"/>
+      <w:bookmarkStart w:id="3" w:name="_Toc113543308"/>
       <w:r>
         <w:t>Project</w:t>
       </w:r>
@@ -2877,7 +2889,7 @@
       <w:pPr>
         <w:pStyle w:val="Heading2"/>
       </w:pPr>
-      <w:bookmarkStart w:id="4" w:name="_Toc113540115"/>
+      <w:bookmarkStart w:id="4" w:name="_Toc113543309"/>
       <w:r>
         <w:t>Project approach</w:t>
       </w:r>
@@ -2918,7 +2930,7 @@
       <w:pPr>
         <w:pStyle w:val="Heading2"/>
       </w:pPr>
-      <w:bookmarkStart w:id="5" w:name="_Toc113540116"/>
+      <w:bookmarkStart w:id="5" w:name="_Toc113543310"/>
       <w:r>
         <w:t>Project background</w:t>
       </w:r>
@@ -3089,7 +3101,7 @@
       <w:pPr>
         <w:pStyle w:val="Heading1"/>
       </w:pPr>
-      <w:bookmarkStart w:id="6" w:name="_Toc113540117"/>
+      <w:bookmarkStart w:id="6" w:name="_Toc113543311"/>
       <w:r>
         <w:lastRenderedPageBreak/>
         <w:t>Requirements</w:t>
@@ -4279,7 +4291,7 @@
       <w:pPr>
         <w:pStyle w:val="Heading1"/>
       </w:pPr>
-      <w:bookmarkStart w:id="7" w:name="_Toc113540118"/>
+      <w:bookmarkStart w:id="7" w:name="_Toc113543312"/>
       <w:r>
         <w:lastRenderedPageBreak/>
         <w:t>Design</w:t>
@@ -4290,7 +4302,7 @@
       <w:pPr>
         <w:pStyle w:val="Heading2"/>
       </w:pPr>
-      <w:bookmarkStart w:id="8" w:name="_Toc113540119"/>
+      <w:bookmarkStart w:id="8" w:name="_Toc113543313"/>
       <w:r>
         <w:t xml:space="preserve">Use </w:t>
       </w:r>
@@ -4379,7 +4391,7 @@
         <w:rPr>
           <w:lang w:val="en-US"/>
         </w:rPr>
-        <w:t xml:space="preserve">Table </w:t>
+        <w:t xml:space="preserve">Figure </w:t>
       </w:r>
       <w:r>
         <w:rPr>
@@ -4428,7 +4440,7 @@
         <w:rPr>
           <w:lang w:val="en-US"/>
         </w:rPr>
-        <w:instrText xml:space="preserve"> SEQ Table \* ARABIC \s 1 </w:instrText>
+        <w:instrText xml:space="preserve"> SEQ Figure \* ARABIC \s 1 </w:instrText>
       </w:r>
       <w:r>
         <w:rPr>
@@ -4453,17 +4465,14 @@
         <w:rPr>
           <w:lang w:val="en-US"/>
         </w:rPr>
-        <w:t xml:space="preserve"> Use case</w:t>
-      </w:r>
-      <w:r>
-        <w:t xml:space="preserve"> diagram</w:t>
+        <w:t xml:space="preserve"> Use case diagram</w:t>
       </w:r>
     </w:p>
     <w:p>
       <w:pPr>
         <w:pStyle w:val="Heading2"/>
       </w:pPr>
-      <w:bookmarkStart w:id="9" w:name="_Toc113540120"/>
+      <w:bookmarkStart w:id="9" w:name="_Toc113543314"/>
       <w:r>
         <w:t>Block Definition Diagram</w:t>
       </w:r>
@@ -4542,51 +4551,80 @@
         <w:rPr>
           <w:lang w:val="en-US"/>
         </w:rPr>
-        <w:t>Table</w:t>
-      </w:r>
-      <w:r>
-        <w:t xml:space="preserve"> </w:t>
-      </w:r>
-      <w:r>
+        <w:t xml:space="preserve">Figure </w:t>
+      </w:r>
+      <w:r>
+        <w:rPr>
+          <w:lang w:val="en-US"/>
+        </w:rPr>
         <w:fldChar w:fldCharType="begin"/>
       </w:r>
       <w:r>
+        <w:rPr>
+          <w:lang w:val="en-US"/>
+        </w:rPr>
         <w:instrText xml:space="preserve"> STYLEREF 1 \s </w:instrText>
       </w:r>
       <w:r>
+        <w:rPr>
+          <w:lang w:val="en-US"/>
+        </w:rPr>
         <w:fldChar w:fldCharType="separate"/>
       </w:r>
       <w:r>
         <w:rPr>
           <w:noProof/>
+          <w:lang w:val="en-US"/>
         </w:rPr>
         <w:t>4</w:t>
       </w:r>
       <w:r>
+        <w:rPr>
+          <w:lang w:val="en-US"/>
+        </w:rPr>
         <w:fldChar w:fldCharType="end"/>
       </w:r>
       <w:r>
+        <w:rPr>
+          <w:lang w:val="en-US"/>
+        </w:rPr>
         <w:noBreakHyphen/>
       </w:r>
       <w:r>
+        <w:rPr>
+          <w:lang w:val="en-US"/>
+        </w:rPr>
         <w:fldChar w:fldCharType="begin"/>
       </w:r>
       <w:r>
-        <w:instrText xml:space="preserve"> SEQ Table \* ARABIC \s 1 </w:instrText>
-      </w:r>
-      <w:r>
+        <w:rPr>
+          <w:lang w:val="en-US"/>
+        </w:rPr>
+        <w:instrText xml:space="preserve"> SEQ Figure \* ARABIC \s 1 </w:instrText>
+      </w:r>
+      <w:r>
+        <w:rPr>
+          <w:lang w:val="en-US"/>
+        </w:rPr>
         <w:fldChar w:fldCharType="separate"/>
       </w:r>
       <w:r>
         <w:rPr>
           <w:noProof/>
+          <w:lang w:val="en-US"/>
         </w:rPr>
         <w:t>2</w:t>
       </w:r>
       <w:r>
+        <w:rPr>
+          <w:lang w:val="en-US"/>
+        </w:rPr>
         <w:fldChar w:fldCharType="end"/>
       </w:r>
       <w:r>
+        <w:rPr>
+          <w:lang w:val="en-US"/>
+        </w:rPr>
         <w:t xml:space="preserve"> Block Definition Diagram</w:t>
       </w:r>
     </w:p>
@@ -4607,7 +4645,7 @@
       <w:pPr>
         <w:pStyle w:val="Heading2"/>
       </w:pPr>
-      <w:bookmarkStart w:id="10" w:name="_Toc113540121"/>
+      <w:bookmarkStart w:id="10" w:name="_Toc113543315"/>
       <w:r>
         <w:lastRenderedPageBreak/>
         <w:t>Internal Block Diagram</w:t>
@@ -4685,68 +4723,88 @@
         <w:rPr>
           <w:lang w:val="en-US"/>
         </w:rPr>
-        <w:t>Table</w:t>
-      </w:r>
-      <w:r>
-        <w:t xml:space="preserve"> </w:t>
-      </w:r>
-      <w:r>
+        <w:t xml:space="preserve">Figure </w:t>
+      </w:r>
+      <w:r>
+        <w:rPr>
+          <w:lang w:val="en-US"/>
+        </w:rPr>
         <w:fldChar w:fldCharType="begin"/>
       </w:r>
       <w:r>
+        <w:rPr>
+          <w:lang w:val="en-US"/>
+        </w:rPr>
         <w:instrText xml:space="preserve"> STYLEREF 1 \s </w:instrText>
       </w:r>
       <w:r>
+        <w:rPr>
+          <w:lang w:val="en-US"/>
+        </w:rPr>
         <w:fldChar w:fldCharType="separate"/>
       </w:r>
       <w:r>
         <w:rPr>
           <w:noProof/>
+          <w:lang w:val="en-US"/>
         </w:rPr>
         <w:t>4</w:t>
       </w:r>
       <w:r>
+        <w:rPr>
+          <w:lang w:val="en-US"/>
+        </w:rPr>
         <w:fldChar w:fldCharType="end"/>
       </w:r>
       <w:r>
+        <w:rPr>
+          <w:lang w:val="en-US"/>
+        </w:rPr>
         <w:noBreakHyphen/>
       </w:r>
       <w:r>
+        <w:rPr>
+          <w:lang w:val="en-US"/>
+        </w:rPr>
         <w:fldChar w:fldCharType="begin"/>
       </w:r>
       <w:r>
-        <w:instrText xml:space="preserve"> SEQ Table \* ARABIC \s 1 </w:instrText>
-      </w:r>
-      <w:r>
+        <w:rPr>
+          <w:lang w:val="en-US"/>
+        </w:rPr>
+        <w:instrText xml:space="preserve"> SEQ Figure \* ARABIC \s 1 </w:instrText>
+      </w:r>
+      <w:r>
+        <w:rPr>
+          <w:lang w:val="en-US"/>
+        </w:rPr>
         <w:fldChar w:fldCharType="separate"/>
       </w:r>
       <w:r>
         <w:rPr>
           <w:noProof/>
+          <w:lang w:val="en-US"/>
         </w:rPr>
         <w:t>3</w:t>
       </w:r>
       <w:r>
+        <w:rPr>
+          <w:lang w:val="en-US"/>
+        </w:rPr>
         <w:fldChar w:fldCharType="end"/>
       </w:r>
       <w:r>
-        <w:t xml:space="preserve"> </w:t>
-      </w:r>
-      <w:r>
-        <w:rPr>
-          <w:lang w:val="en-US"/>
-        </w:rPr>
-        <w:t>Internal</w:t>
-      </w:r>
-      <w:r>
-        <w:t xml:space="preserve"> Block Diagram</w:t>
+        <w:rPr>
+          <w:lang w:val="en-US"/>
+        </w:rPr>
+        <w:t xml:space="preserve"> Internal Block Diagram</w:t>
       </w:r>
     </w:p>
     <w:p>
       <w:pPr>
         <w:pStyle w:val="Heading2"/>
       </w:pPr>
-      <w:bookmarkStart w:id="11" w:name="_Toc113540122"/>
+      <w:bookmarkStart w:id="11" w:name="_Toc113543316"/>
       <w:r>
         <w:t>State Machine Diagrams</w:t>
       </w:r>
@@ -4754,19 +4812,60 @@
     </w:p>
     <w:p>
       <w:pPr>
-        <w:rPr>
-          <w:lang w:val="en-US"/>
-        </w:rPr>
+        <w:keepNext/>
+        <w:spacing w:after="0"/>
       </w:pPr>
       <w:r>
         <w:rPr>
-          <w:lang w:val="en-US"/>
-        </w:rPr>
-        <w:t>The project didn’t require any stateflow diagrams.</w:t>
+          <w:noProof/>
+        </w:rPr>
+        <w:drawing>
+          <wp:inline distT="0" distB="0" distL="0" distR="0" wp14:anchorId="5BB9F8F7" wp14:editId="237D01D9">
+            <wp:extent cx="2735580" cy="2805128"/>
+            <wp:effectExtent l="0" t="0" r="7620" b="0"/>
+            <wp:docPr id="6" name="Picture 6" descr="Diagram&#10;&#10;Description automatically generated"/>
+            <wp:cNvGraphicFramePr>
+              <a:graphicFrameLocks xmlns:a="http://schemas.openxmlformats.org/drawingml/2006/main" noChangeAspect="1"/>
+            </wp:cNvGraphicFramePr>
+            <a:graphic xmlns:a="http://schemas.openxmlformats.org/drawingml/2006/main">
+              <a:graphicData uri="http://schemas.openxmlformats.org/drawingml/2006/picture">
+                <pic:pic xmlns:pic="http://schemas.openxmlformats.org/drawingml/2006/picture">
+                  <pic:nvPicPr>
+                    <pic:cNvPr id="6" name="Picture 6" descr="Diagram&#10;&#10;Description automatically generated"/>
+                    <pic:cNvPicPr/>
+                  </pic:nvPicPr>
+                  <pic:blipFill rotWithShape="1">
+                    <a:blip r:embed="rId12"/>
+                    <a:srcRect l="30384" t="30353" r="39359" b="11810"/>
+                    <a:stretch/>
+                  </pic:blipFill>
+                  <pic:spPr bwMode="auto">
+                    <a:xfrm>
+                      <a:off x="0" y="0"/>
+                      <a:ext cx="2749118" cy="2819011"/>
+                    </a:xfrm>
+                    <a:prstGeom prst="rect">
+                      <a:avLst/>
+                    </a:prstGeom>
+                    <a:ln>
+                      <a:noFill/>
+                    </a:ln>
+                    <a:extLst>
+                      <a:ext uri="{53640926-AAD7-44D8-BBD7-CCE9431645EC}">
+                        <a14:shadowObscured xmlns:a14="http://schemas.microsoft.com/office/drawing/2010/main"/>
+                      </a:ext>
+                    </a:extLst>
+                  </pic:spPr>
+                </pic:pic>
+              </a:graphicData>
+            </a:graphic>
+          </wp:inline>
+        </w:drawing>
       </w:r>
     </w:p>
     <w:p>
       <w:pPr>
+        <w:pStyle w:val="Caption"/>
         <w:rPr>
           <w:lang w:val="en-US"/>
         </w:rPr>
@@ -4775,14 +4874,88 @@
         <w:rPr>
           <w:lang w:val="en-US"/>
         </w:rPr>
-        <w:br w:type="page"/>
+        <w:t xml:space="preserve">Figure </w:t>
+      </w:r>
+      <w:r>
+        <w:rPr>
+          <w:lang w:val="en-US"/>
+        </w:rPr>
+        <w:fldChar w:fldCharType="begin"/>
+      </w:r>
+      <w:r>
+        <w:rPr>
+          <w:lang w:val="en-US"/>
+        </w:rPr>
+        <w:instrText xml:space="preserve"> STYLEREF 1 \s </w:instrText>
+      </w:r>
+      <w:r>
+        <w:rPr>
+          <w:lang w:val="en-US"/>
+        </w:rPr>
+        <w:fldChar w:fldCharType="separate"/>
+      </w:r>
+      <w:r>
+        <w:rPr>
+          <w:noProof/>
+          <w:lang w:val="en-US"/>
+        </w:rPr>
+        <w:t>4</w:t>
+      </w:r>
+      <w:r>
+        <w:rPr>
+          <w:lang w:val="en-US"/>
+        </w:rPr>
+        <w:fldChar w:fldCharType="end"/>
+      </w:r>
+      <w:r>
+        <w:rPr>
+          <w:lang w:val="en-US"/>
+        </w:rPr>
+        <w:noBreakHyphen/>
+      </w:r>
+      <w:r>
+        <w:rPr>
+          <w:lang w:val="en-US"/>
+        </w:rPr>
+        <w:fldChar w:fldCharType="begin"/>
+      </w:r>
+      <w:r>
+        <w:rPr>
+          <w:lang w:val="en-US"/>
+        </w:rPr>
+        <w:instrText xml:space="preserve"> SEQ Figure \* ARABIC \s 1 </w:instrText>
+      </w:r>
+      <w:r>
+        <w:rPr>
+          <w:lang w:val="en-US"/>
+        </w:rPr>
+        <w:fldChar w:fldCharType="separate"/>
+      </w:r>
+      <w:r>
+        <w:rPr>
+          <w:noProof/>
+          <w:lang w:val="en-US"/>
+        </w:rPr>
+        <w:t>4</w:t>
+      </w:r>
+      <w:r>
+        <w:rPr>
+          <w:lang w:val="en-US"/>
+        </w:rPr>
+        <w:fldChar w:fldCharType="end"/>
+      </w:r>
+      <w:r>
+        <w:rPr>
+          <w:lang w:val="en-US"/>
+        </w:rPr>
+        <w:t xml:space="preserve"> Stateflow diagram of Blue waypoint module</w:t>
       </w:r>
     </w:p>
     <w:p>
       <w:pPr>
         <w:pStyle w:val="Heading1"/>
       </w:pPr>
-      <w:bookmarkStart w:id="12" w:name="_Toc113540123"/>
+      <w:bookmarkStart w:id="12" w:name="_Toc113543317"/>
       <w:r>
         <w:lastRenderedPageBreak/>
         <w:t>Test plan</w:t>
@@ -4806,7 +4979,7 @@
       <w:pPr>
         <w:pStyle w:val="Heading2"/>
       </w:pPr>
-      <w:bookmarkStart w:id="13" w:name="_Toc113540124"/>
+      <w:bookmarkStart w:id="13" w:name="_Toc113543318"/>
       <w:r>
         <w:t>Simulation testing</w:t>
       </w:r>
@@ -5756,7 +5929,7 @@
       <w:pPr>
         <w:pStyle w:val="Heading2"/>
       </w:pPr>
-      <w:bookmarkStart w:id="14" w:name="_Toc113540125"/>
+      <w:bookmarkStart w:id="14" w:name="_Toc113543319"/>
       <w:r>
         <w:lastRenderedPageBreak/>
         <w:t>Drone testing</w:t>
@@ -6726,7 +6899,7 @@
       <w:pPr>
         <w:pStyle w:val="Heading1"/>
       </w:pPr>
-      <w:bookmarkStart w:id="15" w:name="_Toc113540126"/>
+      <w:bookmarkStart w:id="15" w:name="_Toc113543320"/>
       <w:r>
         <w:lastRenderedPageBreak/>
         <w:t>Used h</w:t>
@@ -6740,7 +6913,7 @@
       <w:pPr>
         <w:pStyle w:val="Heading2"/>
       </w:pPr>
-      <w:bookmarkStart w:id="16" w:name="_Toc113540127"/>
+      <w:bookmarkStart w:id="16" w:name="_Toc113543321"/>
       <w:r>
         <w:t>Hardware</w:t>
       </w:r>
@@ -6763,7 +6936,7 @@
       <w:pPr>
         <w:pStyle w:val="Heading2"/>
       </w:pPr>
-      <w:bookmarkStart w:id="17" w:name="_Toc113540128"/>
+      <w:bookmarkStart w:id="17" w:name="_Toc113543322"/>
       <w:r>
         <w:t>Software</w:t>
       </w:r>
@@ -7829,8 +8002,8 @@
       </w:r>
     </w:p>
     <w:sectPr>
-      <w:headerReference w:type="default" r:id="rId12"/>
-      <w:footerReference w:type="default" r:id="rId13"/>
+      <w:headerReference w:type="default" r:id="rId13"/>
+      <w:footerReference w:type="default" r:id="rId14"/>
       <w:pgSz w:w="12240" w:h="15840"/>
       <w:pgMar w:top="1440" w:right="1440" w:bottom="1440" w:left="1440" w:header="720" w:footer="720" w:gutter="0"/>
       <w:cols w:space="720"/>

</xml_diff>